<commit_message>
portocol - final version
</commit_message>
<xml_diff>
--- a/cp_1/pronoza_fb-73_demyanenko_fb-73_cp1/report.docx
+++ b/cp_1/pronoza_fb-73_demyanenko_fb-73_cp1/report.docx
@@ -1,6 +1,6 @@
 
 <file path=word/document.xml><?xml version="1.0" encoding="utf-8"?>
-<w:document xmlns:wpc="http://schemas.microsoft.com/office/word/2010/wordprocessingCanvas" xmlns:cx="http://schemas.microsoft.com/office/drawing/2014/chartex" xmlns:cx1="http://schemas.microsoft.com/office/drawing/2015/9/8/chartex" xmlns:mc="http://schemas.openxmlformats.org/markup-compatibility/2006" xmlns:o="urn:schemas-microsoft-com:office:office" xmlns:r="http://schemas.openxmlformats.org/officeDocument/2006/relationships" xmlns:m="http://schemas.openxmlformats.org/officeDocument/2006/math" xmlns:v="urn:schemas-microsoft-com:vml" xmlns:wp14="http://schemas.microsoft.com/office/word/2010/wordprocessingDrawing" xmlns:wp="http://schemas.openxmlformats.org/drawingml/2006/wordprocessingDrawing" xmlns:w10="urn:schemas-microsoft-com:office:word" xmlns:w="http://schemas.openxmlformats.org/wordprocessingml/2006/main" xmlns:w14="http://schemas.microsoft.com/office/word/2010/wordml" xmlns:w15="http://schemas.microsoft.com/office/word/2012/wordml" xmlns:w16se="http://schemas.microsoft.com/office/word/2015/wordml/symex" xmlns:wpg="http://schemas.microsoft.com/office/word/2010/wordprocessingGroup" xmlns:wpi="http://schemas.microsoft.com/office/word/2010/wordprocessingInk" xmlns:wne="http://schemas.microsoft.com/office/word/2006/wordml" xmlns:wps="http://schemas.microsoft.com/office/word/2010/wordprocessingShape" mc:Ignorable="w14 w15 w16se wp14">
+<w:document xmlns:wpc="http://schemas.microsoft.com/office/word/2010/wordprocessingCanvas" xmlns:cx="http://schemas.microsoft.com/office/drawing/2014/chartex" xmlns:cx1="http://schemas.microsoft.com/office/drawing/2015/9/8/chartex" xmlns:cx2="http://schemas.microsoft.com/office/drawing/2015/10/21/chartex" xmlns:cx3="http://schemas.microsoft.com/office/drawing/2016/5/9/chartex" xmlns:cx4="http://schemas.microsoft.com/office/drawing/2016/5/10/chartex" xmlns:cx5="http://schemas.microsoft.com/office/drawing/2016/5/11/chartex" xmlns:cx6="http://schemas.microsoft.com/office/drawing/2016/5/12/chartex" xmlns:cx7="http://schemas.microsoft.com/office/drawing/2016/5/13/chartex" xmlns:cx8="http://schemas.microsoft.com/office/drawing/2016/5/14/chartex" xmlns:mc="http://schemas.openxmlformats.org/markup-compatibility/2006" xmlns:aink="http://schemas.microsoft.com/office/drawing/2016/ink" xmlns:am3d="http://schemas.microsoft.com/office/drawing/2017/model3d" xmlns:o="urn:schemas-microsoft-com:office:office" xmlns:r="http://schemas.openxmlformats.org/officeDocument/2006/relationships" xmlns:m="http://schemas.openxmlformats.org/officeDocument/2006/math" xmlns:v="urn:schemas-microsoft-com:vml" xmlns:wp14="http://schemas.microsoft.com/office/word/2010/wordprocessingDrawing" xmlns:wp="http://schemas.openxmlformats.org/drawingml/2006/wordprocessingDrawing" xmlns:w10="urn:schemas-microsoft-com:office:word" xmlns:w="http://schemas.openxmlformats.org/wordprocessingml/2006/main" xmlns:w14="http://schemas.microsoft.com/office/word/2010/wordml" xmlns:w15="http://schemas.microsoft.com/office/word/2012/wordml" xmlns:w16cid="http://schemas.microsoft.com/office/word/2016/wordml/cid" xmlns:w16se="http://schemas.microsoft.com/office/word/2015/wordml/symex" xmlns:wpg="http://schemas.microsoft.com/office/word/2010/wordprocessingGroup" xmlns:wpi="http://schemas.microsoft.com/office/word/2010/wordprocessingInk" xmlns:wne="http://schemas.microsoft.com/office/word/2006/wordml" xmlns:wps="http://schemas.microsoft.com/office/word/2010/wordprocessingShape" mc:Ignorable="w14 w15 w16se w16cid wp14">
   <w:body>
     <w:p>
       <w:pPr>
@@ -18,7 +18,7 @@
           <w:lang w:val="ru-RU" w:eastAsia="ru-RU"/>
         </w:rPr>
         <w:drawing>
-          <wp:anchor distT="0" distB="0" distL="114300" distR="114300" simplePos="0" relativeHeight="251658240" behindDoc="0" locked="0" layoutInCell="1" allowOverlap="1">
+          <wp:anchor distT="0" distB="0" distL="114300" distR="114300" simplePos="0" relativeHeight="251658240" behindDoc="0" locked="0" layoutInCell="1" allowOverlap="1" wp14:anchorId="712B5375" wp14:editId="262DA106">
             <wp:simplePos x="0" y="0"/>
             <wp:positionH relativeFrom="margin">
               <wp:posOffset>-419100</wp:posOffset>
@@ -205,123 +205,127 @@
           <w:sz w:val="36"/>
           <w:szCs w:val="36"/>
         </w:rPr>
-        <w:t>З</w:t>
-      </w:r>
-      <w:r>
-        <w:rPr>
-          <w:rFonts w:ascii="Times New Roman" w:hAnsi="Times New Roman" w:cs="Times New Roman"/>
+        <w:t>З дисципліни</w:t>
+      </w:r>
+      <w:r>
+        <w:rPr>
+          <w:rFonts w:ascii="Times New Roman" w:hAnsi="Times New Roman" w:cs="Times New Roman"/>
+          <w:b/>
           <w:sz w:val="36"/>
           <w:szCs w:val="36"/>
         </w:rPr>
-        <w:t xml:space="preserve"> дисципліни</w:t>
-      </w:r>
-      <w:r>
-        <w:rPr>
-          <w:rFonts w:ascii="Times New Roman" w:hAnsi="Times New Roman" w:cs="Times New Roman"/>
-          <w:b/>
+        <w:t xml:space="preserve"> </w:t>
+      </w:r>
+      <w:r>
+        <w:rPr>
+          <w:rFonts w:ascii="Times New Roman" w:hAnsi="Times New Roman" w:cs="Times New Roman"/>
           <w:sz w:val="36"/>
           <w:szCs w:val="36"/>
         </w:rPr>
-        <w:t xml:space="preserve"> </w:t>
-      </w:r>
-      <w:r>
+        <w:t>«Криптографія»</w:t>
+      </w:r>
+    </w:p>
+    <w:p>
+      <w:pPr>
+        <w:jc w:val="center"/>
         <w:rPr>
           <w:rFonts w:ascii="Times New Roman" w:hAnsi="Times New Roman" w:cs="Times New Roman"/>
           <w:sz w:val="36"/>
           <w:szCs w:val="36"/>
         </w:rPr>
-        <w:t>«</w:t>
-      </w:r>
+      </w:pPr>
       <w:r>
         <w:rPr>
           <w:rFonts w:ascii="Times New Roman" w:hAnsi="Times New Roman" w:cs="Times New Roman"/>
           <w:sz w:val="36"/>
           <w:szCs w:val="36"/>
         </w:rPr>
-        <w:t>Криптографія</w:t>
-      </w:r>
-      <w:r>
-        <w:rPr>
-          <w:rFonts w:ascii="Times New Roman" w:hAnsi="Times New Roman" w:cs="Times New Roman"/>
+        <w:t>«Експериментальна оцінка ентропії на символ джерела відкритого тексту»</w:t>
+      </w:r>
+    </w:p>
+    <w:p>
+      <w:pPr>
+        <w:jc w:val="center"/>
+        <w:rPr>
+          <w:rFonts w:ascii="Times New Roman" w:hAnsi="Times New Roman" w:cs="Times New Roman"/>
+          <w:b/>
           <w:sz w:val="36"/>
           <w:szCs w:val="36"/>
         </w:rPr>
-        <w:t>»</w:t>
-      </w:r>
+      </w:pPr>
     </w:p>
     <w:p>
       <w:pPr>
         <w:jc w:val="center"/>
         <w:rPr>
           <w:rFonts w:ascii="Times New Roman" w:hAnsi="Times New Roman" w:cs="Times New Roman"/>
+          <w:b/>
           <w:sz w:val="36"/>
           <w:szCs w:val="36"/>
         </w:rPr>
       </w:pPr>
-      <w:r>
+    </w:p>
+    <w:p>
+      <w:pPr>
+        <w:jc w:val="right"/>
         <w:rPr>
           <w:rFonts w:ascii="Times New Roman" w:hAnsi="Times New Roman" w:cs="Times New Roman"/>
           <w:sz w:val="36"/>
           <w:szCs w:val="36"/>
         </w:rPr>
-        <w:t>«</w:t>
-      </w:r>
-      <w:r>
-        <w:rPr>
-          <w:rFonts w:ascii="Times New Roman" w:hAnsi="Times New Roman" w:cs="Times New Roman"/>
+      </w:pPr>
+      <w:r>
+        <w:rPr>
+          <w:rFonts w:ascii="Times New Roman" w:hAnsi="Times New Roman" w:cs="Times New Roman"/>
+          <w:b/>
           <w:sz w:val="36"/>
           <w:szCs w:val="36"/>
         </w:rPr>
-        <w:t>Експериментальна оцінка ентропії на символ джерела відкритого тексту»</w:t>
-      </w:r>
-    </w:p>
-    <w:p>
-      <w:pPr>
-        <w:jc w:val="center"/>
-        <w:rPr>
-          <w:rFonts w:ascii="Times New Roman" w:hAnsi="Times New Roman" w:cs="Times New Roman"/>
-          <w:b/>
+        <w:t xml:space="preserve">    </w:t>
+      </w:r>
+      <w:r>
+        <w:rPr>
+          <w:rFonts w:ascii="Times New Roman" w:hAnsi="Times New Roman" w:cs="Times New Roman"/>
           <w:sz w:val="36"/>
           <w:szCs w:val="36"/>
         </w:rPr>
-      </w:pPr>
-    </w:p>
-    <w:p>
-      <w:pPr>
-        <w:jc w:val="center"/>
-        <w:rPr>
-          <w:rFonts w:ascii="Times New Roman" w:hAnsi="Times New Roman" w:cs="Times New Roman"/>
-          <w:b/>
+        <w:t>Виконали:</w:t>
+      </w:r>
+    </w:p>
+    <w:p>
+      <w:pPr>
+        <w:jc w:val="right"/>
+        <w:rPr>
+          <w:rFonts w:ascii="Times New Roman" w:hAnsi="Times New Roman" w:cs="Times New Roman"/>
           <w:sz w:val="36"/>
           <w:szCs w:val="36"/>
         </w:rPr>
       </w:pPr>
-    </w:p>
-    <w:p>
-      <w:pPr>
-        <w:jc w:val="right"/>
+      <w:r>
         <w:rPr>
           <w:rFonts w:ascii="Times New Roman" w:hAnsi="Times New Roman" w:cs="Times New Roman"/>
           <w:sz w:val="36"/>
           <w:szCs w:val="36"/>
         </w:rPr>
-      </w:pPr>
-      <w:r>
-        <w:rPr>
-          <w:rFonts w:ascii="Times New Roman" w:hAnsi="Times New Roman" w:cs="Times New Roman"/>
-          <w:b/>
+        <w:t>студенти 3 курсу ФТІ</w:t>
+      </w:r>
+    </w:p>
+    <w:p>
+      <w:pPr>
+        <w:jc w:val="right"/>
+        <w:rPr>
+          <w:rFonts w:ascii="Times New Roman" w:hAnsi="Times New Roman" w:cs="Times New Roman"/>
           <w:sz w:val="36"/>
           <w:szCs w:val="36"/>
         </w:rPr>
-        <w:t xml:space="preserve">    </w:t>
-      </w:r>
+      </w:pPr>
       <w:r>
         <w:rPr>
           <w:rFonts w:ascii="Times New Roman" w:hAnsi="Times New Roman" w:cs="Times New Roman"/>
           <w:sz w:val="36"/>
           <w:szCs w:val="36"/>
         </w:rPr>
-        <w:t>Викона</w:t>
+        <w:t>групи ФБ-73</w:t>
       </w:r>
       <w:r>
         <w:rPr>
@@ -329,66 +333,73 @@
           <w:sz w:val="36"/>
           <w:szCs w:val="36"/>
         </w:rPr>
-        <w:t>ли</w:t>
-      </w:r>
+        <w:br/>
+      </w:r>
+      <w:proofErr w:type="spellStart"/>
       <w:r>
         <w:rPr>
           <w:rFonts w:ascii="Times New Roman" w:hAnsi="Times New Roman" w:cs="Times New Roman"/>
           <w:sz w:val="36"/>
           <w:szCs w:val="36"/>
         </w:rPr>
-        <w:t>:</w:t>
-      </w:r>
-    </w:p>
-    <w:p>
-      <w:pPr>
-        <w:jc w:val="right"/>
+        <w:t>Дем</w:t>
+      </w:r>
+      <w:proofErr w:type="spellEnd"/>
+      <w:r>
         <w:rPr>
           <w:rFonts w:ascii="Times New Roman" w:hAnsi="Times New Roman" w:cs="Times New Roman"/>
           <w:sz w:val="36"/>
           <w:szCs w:val="36"/>
-        </w:rPr>
-      </w:pPr>
+          <w:lang w:val="ru-RU"/>
+        </w:rPr>
+        <w:t>’</w:t>
+      </w:r>
+      <w:proofErr w:type="spellStart"/>
       <w:r>
         <w:rPr>
           <w:rFonts w:ascii="Times New Roman" w:hAnsi="Times New Roman" w:cs="Times New Roman"/>
           <w:sz w:val="36"/>
           <w:szCs w:val="36"/>
         </w:rPr>
-        <w:t>студент</w:t>
-      </w:r>
+        <w:t>яненко</w:t>
+      </w:r>
+      <w:proofErr w:type="spellEnd"/>
       <w:r>
         <w:rPr>
           <w:rFonts w:ascii="Times New Roman" w:hAnsi="Times New Roman" w:cs="Times New Roman"/>
           <w:sz w:val="36"/>
           <w:szCs w:val="36"/>
         </w:rPr>
-        <w:t>и</w:t>
-      </w:r>
-      <w:r>
+        <w:t xml:space="preserve"> Д.</w:t>
+      </w:r>
+    </w:p>
+    <w:p>
+      <w:pPr>
+        <w:jc w:val="right"/>
         <w:rPr>
           <w:rFonts w:ascii="Times New Roman" w:hAnsi="Times New Roman" w:cs="Times New Roman"/>
           <w:sz w:val="36"/>
           <w:szCs w:val="36"/>
         </w:rPr>
-        <w:t xml:space="preserve"> </w:t>
-      </w:r>
+      </w:pPr>
       <w:r>
         <w:rPr>
           <w:rFonts w:ascii="Times New Roman" w:hAnsi="Times New Roman" w:cs="Times New Roman"/>
           <w:sz w:val="36"/>
           <w:szCs w:val="36"/>
         </w:rPr>
-        <w:t>3</w:t>
-      </w:r>
-      <w:r>
+        <w:t>Проноза А.</w:t>
+      </w:r>
+    </w:p>
+    <w:p>
+      <w:pPr>
+        <w:jc w:val="right"/>
         <w:rPr>
           <w:rFonts w:ascii="Times New Roman" w:hAnsi="Times New Roman" w:cs="Times New Roman"/>
           <w:sz w:val="36"/>
           <w:szCs w:val="36"/>
         </w:rPr>
-        <w:t xml:space="preserve"> курсу ФТІ</w:t>
-      </w:r>
+      </w:pPr>
     </w:p>
     <w:p>
       <w:pPr>
@@ -405,129 +416,32 @@
           <w:sz w:val="36"/>
           <w:szCs w:val="36"/>
         </w:rPr>
-        <w:t>групи ФБ-73</w:t>
-      </w:r>
-      <w:r>
+        <w:t>Перевірив:</w:t>
+      </w:r>
+    </w:p>
+    <w:p>
+      <w:pPr>
+        <w:jc w:val="right"/>
         <w:rPr>
           <w:rFonts w:ascii="Times New Roman" w:hAnsi="Times New Roman" w:cs="Times New Roman"/>
           <w:sz w:val="36"/>
           <w:szCs w:val="36"/>
         </w:rPr>
-        <w:br/>
-      </w:r>
-      <w:proofErr w:type="spellStart"/>
+      </w:pPr>
       <w:r>
         <w:rPr>
           <w:rFonts w:ascii="Times New Roman" w:hAnsi="Times New Roman" w:cs="Times New Roman"/>
           <w:sz w:val="36"/>
           <w:szCs w:val="36"/>
         </w:rPr>
-        <w:t>Дем</w:t>
-      </w:r>
-      <w:proofErr w:type="spellEnd"/>
-      <w:r>
-        <w:rPr>
-          <w:rFonts w:ascii="Times New Roman" w:hAnsi="Times New Roman" w:cs="Times New Roman"/>
-          <w:sz w:val="36"/>
-          <w:szCs w:val="36"/>
-          <w:lang w:val="ru-RU"/>
-        </w:rPr>
-        <w:t>’</w:t>
-      </w:r>
-      <w:proofErr w:type="spellStart"/>
-      <w:r>
-        <w:rPr>
-          <w:rFonts w:ascii="Times New Roman" w:hAnsi="Times New Roman" w:cs="Times New Roman"/>
-          <w:sz w:val="36"/>
-          <w:szCs w:val="36"/>
-        </w:rPr>
-        <w:t>яненко</w:t>
-      </w:r>
-      <w:proofErr w:type="spellEnd"/>
-      <w:r>
-        <w:rPr>
-          <w:rFonts w:ascii="Times New Roman" w:hAnsi="Times New Roman" w:cs="Times New Roman"/>
-          <w:sz w:val="36"/>
-          <w:szCs w:val="36"/>
-        </w:rPr>
-        <w:t xml:space="preserve"> Д.</w:t>
-      </w:r>
-    </w:p>
-    <w:p>
-      <w:pPr>
-        <w:jc w:val="right"/>
-        <w:rPr>
-          <w:rFonts w:ascii="Times New Roman" w:hAnsi="Times New Roman" w:cs="Times New Roman"/>
-          <w:sz w:val="36"/>
-          <w:szCs w:val="36"/>
-        </w:rPr>
-      </w:pPr>
-      <w:r>
-        <w:rPr>
-          <w:rFonts w:ascii="Times New Roman" w:hAnsi="Times New Roman" w:cs="Times New Roman"/>
-          <w:sz w:val="36"/>
-          <w:szCs w:val="36"/>
-        </w:rPr>
-        <w:t>Проноза А.</w:t>
-      </w:r>
-    </w:p>
-    <w:p>
-      <w:pPr>
-        <w:jc w:val="right"/>
-        <w:rPr>
-          <w:rFonts w:ascii="Times New Roman" w:hAnsi="Times New Roman" w:cs="Times New Roman"/>
-          <w:sz w:val="36"/>
-          <w:szCs w:val="36"/>
-        </w:rPr>
-      </w:pPr>
-    </w:p>
-    <w:p>
-      <w:pPr>
-        <w:jc w:val="right"/>
-        <w:rPr>
-          <w:rFonts w:ascii="Times New Roman" w:hAnsi="Times New Roman" w:cs="Times New Roman"/>
-          <w:sz w:val="36"/>
-          <w:szCs w:val="36"/>
-        </w:rPr>
-      </w:pPr>
-      <w:r>
-        <w:rPr>
-          <w:rFonts w:ascii="Times New Roman" w:hAnsi="Times New Roman" w:cs="Times New Roman"/>
-          <w:sz w:val="36"/>
-          <w:szCs w:val="36"/>
-        </w:rPr>
-        <w:t>Перевірив:</w:t>
-      </w:r>
-    </w:p>
-    <w:p>
-      <w:pPr>
-        <w:jc w:val="right"/>
-        <w:rPr>
-          <w:rFonts w:ascii="Times New Roman" w:hAnsi="Times New Roman" w:cs="Times New Roman"/>
-          <w:sz w:val="36"/>
-          <w:szCs w:val="36"/>
-        </w:rPr>
-      </w:pPr>
-      <w:r>
-        <w:rPr>
-          <w:rFonts w:ascii="Times New Roman" w:hAnsi="Times New Roman" w:cs="Times New Roman"/>
-          <w:sz w:val="36"/>
-          <w:szCs w:val="36"/>
-        </w:rPr>
         <w:t>Чорний О.</w:t>
       </w:r>
     </w:p>
     <w:p>
       <w:pPr>
         <w:pStyle w:val="1"/>
-        <w:rPr>
-          <w:rFonts w:ascii="Times New Roman" w:hAnsi="Times New Roman" w:cs="Times New Roman"/>
-        </w:rPr>
-      </w:pPr>
-      <w:r>
-        <w:rPr>
-          <w:rFonts w:ascii="Times New Roman" w:hAnsi="Times New Roman" w:cs="Times New Roman"/>
-        </w:rPr>
+      </w:pPr>
+      <w:r>
         <w:lastRenderedPageBreak/>
         <w:t>Мета роботи:</w:t>
       </w:r>
@@ -537,34 +451,23 @@
         <w:rPr>
           <w:rFonts w:ascii="Times New Roman" w:hAnsi="Times New Roman" w:cs="Times New Roman"/>
           <w:sz w:val="24"/>
-        </w:rPr>
-      </w:pPr>
-      <w:r>
-        <w:rPr>
-          <w:rFonts w:ascii="Times New Roman" w:hAnsi="Times New Roman" w:cs="Times New Roman"/>
-          <w:sz w:val="24"/>
-        </w:rPr>
-        <w:t>Засвоєння понять ентропії на символ джерела та його надлишковості, вивчення та порівняння різних моделей джерела відкритого тексту для наближеного визначення ентропії, набуття практичних навичок щодо оцінки ентропії на символ джерела</w:t>
-      </w:r>
-      <w:r>
-        <w:rPr>
-          <w:rFonts w:ascii="Times New Roman" w:hAnsi="Times New Roman" w:cs="Times New Roman"/>
-          <w:sz w:val="24"/>
-        </w:rPr>
-        <w:t>.</w:t>
+          <w:szCs w:val="24"/>
+        </w:rPr>
+      </w:pPr>
+      <w:r>
+        <w:rPr>
+          <w:rFonts w:ascii="Times New Roman" w:hAnsi="Times New Roman" w:cs="Times New Roman"/>
+          <w:sz w:val="24"/>
+          <w:szCs w:val="24"/>
+        </w:rPr>
+        <w:t>Засвоєння понять ентропії на символ джерела та його надлишковості, вивчення та порівняння різних моделей джерела відкритого тексту для наближеного визначення ентропії, набуття практичних навичок щодо оцінки ентропії на символ джерела.</w:t>
       </w:r>
     </w:p>
     <w:p>
       <w:pPr>
         <w:pStyle w:val="1"/>
-        <w:rPr>
-          <w:rFonts w:ascii="Times New Roman" w:hAnsi="Times New Roman" w:cs="Times New Roman"/>
-        </w:rPr>
-      </w:pPr>
-      <w:r>
-        <w:rPr>
-          <w:rFonts w:ascii="Times New Roman" w:hAnsi="Times New Roman" w:cs="Times New Roman"/>
-        </w:rPr>
+      </w:pPr>
+      <w:r>
         <w:t xml:space="preserve">Порядок виконання роботи: </w:t>
       </w:r>
     </w:p>
@@ -573,12 +476,14 @@
         <w:rPr>
           <w:rFonts w:ascii="Times New Roman" w:hAnsi="Times New Roman" w:cs="Times New Roman"/>
           <w:sz w:val="24"/>
-        </w:rPr>
-      </w:pPr>
-      <w:r>
-        <w:rPr>
-          <w:rFonts w:ascii="Times New Roman" w:hAnsi="Times New Roman" w:cs="Times New Roman"/>
-          <w:sz w:val="24"/>
+          <w:szCs w:val="24"/>
+        </w:rPr>
+      </w:pPr>
+      <w:r>
+        <w:rPr>
+          <w:rFonts w:ascii="Times New Roman" w:hAnsi="Times New Roman" w:cs="Times New Roman"/>
+          <w:sz w:val="24"/>
+          <w:szCs w:val="24"/>
         </w:rPr>
         <w:t xml:space="preserve">0. Уважно прочитати методичні вказівки до виконання комп’ютерного практикуму. </w:t>
       </w:r>
@@ -588,12 +493,14 @@
         <w:rPr>
           <w:rFonts w:ascii="Times New Roman" w:hAnsi="Times New Roman" w:cs="Times New Roman"/>
           <w:sz w:val="24"/>
-        </w:rPr>
-      </w:pPr>
-      <w:r>
-        <w:rPr>
-          <w:rFonts w:ascii="Times New Roman" w:hAnsi="Times New Roman" w:cs="Times New Roman"/>
-          <w:sz w:val="24"/>
+          <w:szCs w:val="24"/>
+        </w:rPr>
+      </w:pPr>
+      <w:r>
+        <w:rPr>
+          <w:rFonts w:ascii="Times New Roman" w:hAnsi="Times New Roman" w:cs="Times New Roman"/>
+          <w:sz w:val="24"/>
+          <w:szCs w:val="24"/>
         </w:rPr>
         <w:t xml:space="preserve">1. Написати програми для підрахунку частот букв і частот </w:t>
       </w:r>
@@ -602,6 +509,7 @@
         <w:rPr>
           <w:rFonts w:ascii="Times New Roman" w:hAnsi="Times New Roman" w:cs="Times New Roman"/>
           <w:sz w:val="24"/>
+          <w:szCs w:val="24"/>
         </w:rPr>
         <w:t>бігра</w:t>
       </w:r>
@@ -610,25 +518,35 @@
         <w:rPr>
           <w:rFonts w:ascii="Times New Roman" w:hAnsi="Times New Roman" w:cs="Times New Roman"/>
           <w:sz w:val="24"/>
+          <w:szCs w:val="24"/>
           <w:lang w:val="en-US"/>
         </w:rPr>
-        <w:t>x`</w:t>
-      </w:r>
-      <w:bookmarkStart w:id="0" w:name="_GoBack"/>
-      <w:bookmarkEnd w:id="0"/>
-      <w:r>
-        <w:rPr>
-          <w:rFonts w:ascii="Times New Roman" w:hAnsi="Times New Roman" w:cs="Times New Roman"/>
-          <w:sz w:val="24"/>
-        </w:rPr>
-        <w:t>м</w:t>
-      </w:r>
-      <w:r>
-        <w:rPr>
-          <w:rFonts w:ascii="Times New Roman" w:hAnsi="Times New Roman" w:cs="Times New Roman"/>
-          <w:sz w:val="24"/>
-        </w:rPr>
-        <w:t xml:space="preserve"> в тексті, а також підрахунку </w:t>
+        <w:t>x</w:t>
+      </w:r>
+      <w:r>
+        <w:rPr>
+          <w:rFonts w:ascii="Times New Roman" w:hAnsi="Times New Roman" w:cs="Times New Roman"/>
+          <w:sz w:val="24"/>
+          <w:szCs w:val="24"/>
+          <w:lang w:val="ru-RU"/>
+        </w:rPr>
+        <w:t>`</w:t>
+      </w:r>
+      <w:r>
+        <w:rPr>
+          <w:rFonts w:ascii="Times New Roman" w:hAnsi="Times New Roman" w:cs="Times New Roman"/>
+          <w:sz w:val="24"/>
+          <w:szCs w:val="24"/>
+        </w:rPr>
+        <w:t xml:space="preserve">м в тексті, а також </w:t>
+      </w:r>
+      <w:r>
+        <w:rPr>
+          <w:rFonts w:ascii="Times New Roman" w:hAnsi="Times New Roman" w:cs="Times New Roman"/>
+          <w:sz w:val="24"/>
+          <w:szCs w:val="24"/>
+        </w:rPr>
+        <w:t xml:space="preserve">підрахунку </w:t>
       </w:r>
       <m:oMath>
         <m:sSub>
@@ -638,6 +556,7 @@
                 <w:rFonts w:ascii="Cambria Math" w:hAnsi="Cambria Math" w:cs="Times New Roman"/>
                 <w:i/>
                 <w:sz w:val="24"/>
+                <w:szCs w:val="24"/>
               </w:rPr>
             </m:ctrlPr>
           </m:sSubPr>
@@ -646,6 +565,7 @@
               <w:rPr>
                 <w:rFonts w:ascii="Cambria Math" w:hAnsi="Cambria Math" w:cs="Times New Roman"/>
                 <w:sz w:val="24"/>
+                <w:szCs w:val="24"/>
                 <w:lang w:val="en-US"/>
               </w:rPr>
               <m:t>H</m:t>
@@ -656,6 +576,7 @@
               <w:rPr>
                 <w:rFonts w:ascii="Cambria Math" w:hAnsi="Cambria Math" w:cs="Times New Roman"/>
                 <w:sz w:val="24"/>
+                <w:szCs w:val="24"/>
               </w:rPr>
               <m:t>1</m:t>
             </m:r>
@@ -666,6 +587,7 @@
         <w:rPr>
           <w:rFonts w:ascii="Times New Roman" w:hAnsi="Times New Roman" w:cs="Times New Roman"/>
           <w:sz w:val="24"/>
+          <w:szCs w:val="24"/>
         </w:rPr>
         <w:t xml:space="preserve"> та </w:t>
       </w:r>
@@ -677,6 +599,7 @@
                 <w:rFonts w:ascii="Cambria Math" w:hAnsi="Cambria Math" w:cs="Times New Roman"/>
                 <w:i/>
                 <w:sz w:val="24"/>
+                <w:szCs w:val="24"/>
               </w:rPr>
             </m:ctrlPr>
           </m:sSubPr>
@@ -685,6 +608,7 @@
               <w:rPr>
                 <w:rFonts w:ascii="Cambria Math" w:hAnsi="Cambria Math" w:cs="Times New Roman"/>
                 <w:sz w:val="24"/>
+                <w:szCs w:val="24"/>
               </w:rPr>
               <m:t>H</m:t>
             </m:r>
@@ -694,6 +618,7 @@
               <w:rPr>
                 <w:rFonts w:ascii="Cambria Math" w:hAnsi="Cambria Math" w:cs="Times New Roman"/>
                 <w:sz w:val="24"/>
+                <w:szCs w:val="24"/>
               </w:rPr>
               <m:t>2</m:t>
             </m:r>
@@ -704,29 +629,15 @@
         <w:rPr>
           <w:rFonts w:ascii="Times New Roman" w:hAnsi="Times New Roman" w:cs="Times New Roman"/>
           <w:sz w:val="24"/>
-        </w:rPr>
-        <w:t xml:space="preserve"> за безпосереднім означенням. Підрахувати частоти букв та </w:t>
-      </w:r>
-      <w:proofErr w:type="spellStart"/>
-      <w:r>
-        <w:rPr>
-          <w:rFonts w:ascii="Times New Roman" w:hAnsi="Times New Roman" w:cs="Times New Roman"/>
-          <w:sz w:val="24"/>
-        </w:rPr>
-        <w:t>біграм</w:t>
-      </w:r>
-      <w:proofErr w:type="spellEnd"/>
-      <w:r>
-        <w:rPr>
-          <w:rFonts w:ascii="Times New Roman" w:hAnsi="Times New Roman" w:cs="Times New Roman"/>
-          <w:sz w:val="24"/>
-        </w:rPr>
-        <w:t xml:space="preserve">, а також значення </w:t>
-      </w:r>
-      <w:r>
-        <w:rPr>
-          <w:rFonts w:ascii="Times New Roman" w:hAnsi="Times New Roman" w:cs="Times New Roman"/>
-          <w:sz w:val="24"/>
+          <w:szCs w:val="24"/>
+        </w:rPr>
+        <w:t xml:space="preserve"> за безпосереднім означенням. Підрахувати частоти букв та біграм, а також значення </w:t>
+      </w:r>
+      <w:r>
+        <w:rPr>
+          <w:rFonts w:ascii="Times New Roman" w:hAnsi="Times New Roman" w:cs="Times New Roman"/>
+          <w:sz w:val="24"/>
+          <w:szCs w:val="24"/>
         </w:rPr>
         <w:t xml:space="preserve"> </w:t>
       </w:r>
@@ -738,6 +649,7 @@
                 <w:rFonts w:ascii="Cambria Math" w:hAnsi="Cambria Math" w:cs="Times New Roman"/>
                 <w:i/>
                 <w:sz w:val="24"/>
+                <w:szCs w:val="24"/>
               </w:rPr>
             </m:ctrlPr>
           </m:sSubPr>
@@ -746,6 +658,7 @@
               <w:rPr>
                 <w:rFonts w:ascii="Cambria Math" w:hAnsi="Cambria Math" w:cs="Times New Roman"/>
                 <w:sz w:val="24"/>
+                <w:szCs w:val="24"/>
                 <w:lang w:val="en-US"/>
               </w:rPr>
               <m:t>H</m:t>
@@ -756,6 +669,7 @@
               <w:rPr>
                 <w:rFonts w:ascii="Cambria Math" w:hAnsi="Cambria Math" w:cs="Times New Roman"/>
                 <w:sz w:val="24"/>
+                <w:szCs w:val="24"/>
               </w:rPr>
               <m:t>1</m:t>
             </m:r>
@@ -766,6 +680,7 @@
         <w:rPr>
           <w:rFonts w:ascii="Times New Roman" w:hAnsi="Times New Roman" w:cs="Times New Roman"/>
           <w:sz w:val="24"/>
+          <w:szCs w:val="24"/>
         </w:rPr>
         <w:t xml:space="preserve"> та </w:t>
       </w:r>
@@ -777,6 +692,7 @@
                 <w:rFonts w:ascii="Cambria Math" w:hAnsi="Cambria Math" w:cs="Times New Roman"/>
                 <w:i/>
                 <w:sz w:val="24"/>
+                <w:szCs w:val="24"/>
               </w:rPr>
             </m:ctrlPr>
           </m:sSubPr>
@@ -785,6 +701,7 @@
               <w:rPr>
                 <w:rFonts w:ascii="Cambria Math" w:hAnsi="Cambria Math" w:cs="Times New Roman"/>
                 <w:sz w:val="24"/>
+                <w:szCs w:val="24"/>
               </w:rPr>
               <m:t>H</m:t>
             </m:r>
@@ -794,6 +711,7 @@
               <w:rPr>
                 <w:rFonts w:ascii="Cambria Math" w:hAnsi="Cambria Math" w:cs="Times New Roman"/>
                 <w:sz w:val="24"/>
+                <w:szCs w:val="24"/>
               </w:rPr>
               <m:t>2</m:t>
             </m:r>
@@ -804,6 +722,7 @@
         <w:rPr>
           <w:rFonts w:ascii="Times New Roman" w:hAnsi="Times New Roman" w:cs="Times New Roman"/>
           <w:sz w:val="24"/>
+          <w:szCs w:val="24"/>
         </w:rPr>
         <w:t xml:space="preserve"> </w:t>
       </w:r>
@@ -811,6 +730,7 @@
         <w:rPr>
           <w:rFonts w:ascii="Times New Roman" w:hAnsi="Times New Roman" w:cs="Times New Roman"/>
           <w:sz w:val="24"/>
+          <w:szCs w:val="24"/>
         </w:rPr>
         <w:t>на довільно обраному тексті російською мовою достатньої довжини (щонайменше 1Мб), де імовірності замінити відповідними час</w:t>
       </w:r>
@@ -818,15 +738,9 @@
         <w:rPr>
           <w:rFonts w:ascii="Times New Roman" w:hAnsi="Times New Roman" w:cs="Times New Roman"/>
           <w:sz w:val="24"/>
-        </w:rPr>
-        <w:t>тотами. Також одержати значення</w:t>
-      </w:r>
-      <w:r>
-        <w:rPr>
-          <w:rFonts w:ascii="Times New Roman" w:hAnsi="Times New Roman" w:cs="Times New Roman"/>
-          <w:sz w:val="24"/>
-        </w:rPr>
-        <w:t xml:space="preserve"> </w:t>
+          <w:szCs w:val="24"/>
+        </w:rPr>
+        <w:t xml:space="preserve">тотами. Також одержати значення </w:t>
       </w:r>
       <m:oMath>
         <m:sSub>
@@ -836,6 +750,7 @@
                 <w:rFonts w:ascii="Cambria Math" w:hAnsi="Cambria Math" w:cs="Times New Roman"/>
                 <w:i/>
                 <w:sz w:val="24"/>
+                <w:szCs w:val="24"/>
               </w:rPr>
             </m:ctrlPr>
           </m:sSubPr>
@@ -844,6 +759,7 @@
               <w:rPr>
                 <w:rFonts w:ascii="Cambria Math" w:hAnsi="Cambria Math" w:cs="Times New Roman"/>
                 <w:sz w:val="24"/>
+                <w:szCs w:val="24"/>
                 <w:lang w:val="en-US"/>
               </w:rPr>
               <m:t>H</m:t>
@@ -854,6 +770,7 @@
               <w:rPr>
                 <w:rFonts w:ascii="Cambria Math" w:hAnsi="Cambria Math" w:cs="Times New Roman"/>
                 <w:sz w:val="24"/>
+                <w:szCs w:val="24"/>
               </w:rPr>
               <m:t>1</m:t>
             </m:r>
@@ -864,6 +781,7 @@
         <w:rPr>
           <w:rFonts w:ascii="Times New Roman" w:hAnsi="Times New Roman" w:cs="Times New Roman"/>
           <w:sz w:val="24"/>
+          <w:szCs w:val="24"/>
         </w:rPr>
         <w:t xml:space="preserve"> та </w:t>
       </w:r>
@@ -875,6 +793,7 @@
                 <w:rFonts w:ascii="Cambria Math" w:hAnsi="Cambria Math" w:cs="Times New Roman"/>
                 <w:i/>
                 <w:sz w:val="24"/>
+                <w:szCs w:val="24"/>
               </w:rPr>
             </m:ctrlPr>
           </m:sSubPr>
@@ -883,6 +802,7 @@
               <w:rPr>
                 <w:rFonts w:ascii="Cambria Math" w:hAnsi="Cambria Math" w:cs="Times New Roman"/>
                 <w:sz w:val="24"/>
+                <w:szCs w:val="24"/>
               </w:rPr>
               <m:t>H</m:t>
             </m:r>
@@ -892,6 +812,7 @@
               <w:rPr>
                 <w:rFonts w:ascii="Cambria Math" w:hAnsi="Cambria Math" w:cs="Times New Roman"/>
                 <w:sz w:val="24"/>
+                <w:szCs w:val="24"/>
               </w:rPr>
               <m:t>2</m:t>
             </m:r>
@@ -902,6 +823,7 @@
         <w:rPr>
           <w:rFonts w:ascii="Times New Roman" w:hAnsi="Times New Roman" w:cs="Times New Roman"/>
           <w:sz w:val="24"/>
+          <w:szCs w:val="24"/>
         </w:rPr>
         <w:t xml:space="preserve"> </w:t>
       </w:r>
@@ -909,6 +831,7 @@
         <w:rPr>
           <w:rFonts w:ascii="Times New Roman" w:hAnsi="Times New Roman" w:cs="Times New Roman"/>
           <w:sz w:val="24"/>
+          <w:szCs w:val="24"/>
         </w:rPr>
         <w:t xml:space="preserve">на тому ж тексті, в якому вилучено всі пробіли. </w:t>
       </w:r>
@@ -918,13 +841,15 @@
         <w:rPr>
           <w:rFonts w:ascii="Times New Roman" w:hAnsi="Times New Roman" w:cs="Times New Roman"/>
           <w:sz w:val="24"/>
-          <w:lang w:val="ru-RU"/>
-        </w:rPr>
-      </w:pPr>
-      <w:r>
-        <w:rPr>
-          <w:rFonts w:ascii="Times New Roman" w:hAnsi="Times New Roman" w:cs="Times New Roman"/>
-          <w:sz w:val="24"/>
+          <w:szCs w:val="24"/>
+          <w:lang w:val="ru-RU"/>
+        </w:rPr>
+      </w:pPr>
+      <w:r>
+        <w:rPr>
+          <w:rFonts w:ascii="Times New Roman" w:hAnsi="Times New Roman" w:cs="Times New Roman"/>
+          <w:sz w:val="24"/>
+          <w:szCs w:val="24"/>
         </w:rPr>
         <w:t xml:space="preserve">2. За допомогою програми </w:t>
       </w:r>
@@ -933,6 +858,7 @@
         <w:rPr>
           <w:rFonts w:ascii="Times New Roman" w:hAnsi="Times New Roman" w:cs="Times New Roman"/>
           <w:sz w:val="24"/>
+          <w:szCs w:val="24"/>
         </w:rPr>
         <w:t>CoolPinkProgram</w:t>
       </w:r>
@@ -941,6 +867,7 @@
         <w:rPr>
           <w:rFonts w:ascii="Times New Roman" w:hAnsi="Times New Roman" w:cs="Times New Roman"/>
           <w:sz w:val="24"/>
+          <w:szCs w:val="24"/>
         </w:rPr>
         <w:t xml:space="preserve"> оцінити значення</w:t>
       </w:r>
@@ -948,6 +875,7 @@
         <w:rPr>
           <w:rFonts w:ascii="Times New Roman" w:hAnsi="Times New Roman" w:cs="Times New Roman"/>
           <w:sz w:val="24"/>
+          <w:szCs w:val="24"/>
         </w:rPr>
         <w:t xml:space="preserve"> </w:t>
       </w:r>
@@ -959,6 +887,7 @@
                 <w:rFonts w:ascii="Cambria Math" w:hAnsi="Cambria Math" w:cs="Times New Roman"/>
                 <w:i/>
                 <w:sz w:val="24"/>
+                <w:szCs w:val="24"/>
               </w:rPr>
             </m:ctrlPr>
           </m:sSupPr>
@@ -967,6 +896,7 @@
               <w:rPr>
                 <w:rFonts w:ascii="Cambria Math" w:hAnsi="Cambria Math" w:cs="Times New Roman"/>
                 <w:sz w:val="24"/>
+                <w:szCs w:val="24"/>
               </w:rPr>
               <m:t>H</m:t>
             </m:r>
@@ -976,6 +906,7 @@
               <w:rPr>
                 <w:rFonts w:ascii="Cambria Math" w:hAnsi="Cambria Math" w:cs="Times New Roman"/>
                 <w:sz w:val="24"/>
+                <w:szCs w:val="24"/>
               </w:rPr>
               <m:t>(10)</m:t>
             </m:r>
@@ -986,6 +917,7 @@
         <w:rPr>
           <w:rFonts w:ascii="Times New Roman" w:hAnsi="Times New Roman" w:cs="Times New Roman"/>
           <w:sz w:val="24"/>
+          <w:szCs w:val="24"/>
           <w:lang w:val="ru-RU"/>
         </w:rPr>
         <w:t xml:space="preserve">, </w:t>
@@ -998,6 +930,7 @@
                 <w:rFonts w:ascii="Cambria Math" w:hAnsi="Cambria Math" w:cs="Times New Roman"/>
                 <w:i/>
                 <w:sz w:val="24"/>
+                <w:szCs w:val="24"/>
               </w:rPr>
             </m:ctrlPr>
           </m:sSupPr>
@@ -1006,6 +939,7 @@
               <w:rPr>
                 <w:rFonts w:ascii="Cambria Math" w:hAnsi="Cambria Math" w:cs="Times New Roman"/>
                 <w:sz w:val="24"/>
+                <w:szCs w:val="24"/>
               </w:rPr>
               <m:t>H</m:t>
             </m:r>
@@ -1015,22 +949,9 @@
               <w:rPr>
                 <w:rFonts w:ascii="Cambria Math" w:hAnsi="Cambria Math" w:cs="Times New Roman"/>
                 <w:sz w:val="24"/>
-              </w:rPr>
-              <m:t>(</m:t>
-            </m:r>
-            <m:r>
-              <w:rPr>
-                <w:rFonts w:ascii="Cambria Math" w:hAnsi="Cambria Math" w:cs="Times New Roman"/>
-                <w:sz w:val="24"/>
-              </w:rPr>
-              <m:t>2</m:t>
-            </m:r>
-            <m:r>
-              <w:rPr>
-                <w:rFonts w:ascii="Cambria Math" w:hAnsi="Cambria Math" w:cs="Times New Roman"/>
-                <w:sz w:val="24"/>
-              </w:rPr>
-              <m:t>0)</m:t>
+                <w:szCs w:val="24"/>
+              </w:rPr>
+              <m:t>(20)</m:t>
             </m:r>
           </m:sup>
         </m:sSup>
@@ -1039,6 +960,7 @@
         <w:rPr>
           <w:rFonts w:ascii="Times New Roman" w:hAnsi="Times New Roman" w:cs="Times New Roman"/>
           <w:sz w:val="24"/>
+          <w:szCs w:val="24"/>
         </w:rPr>
         <w:t xml:space="preserve">, </w:t>
       </w:r>
@@ -1050,6 +972,7 @@
                 <w:rFonts w:ascii="Cambria Math" w:hAnsi="Cambria Math" w:cs="Times New Roman"/>
                 <w:i/>
                 <w:sz w:val="24"/>
+                <w:szCs w:val="24"/>
               </w:rPr>
             </m:ctrlPr>
           </m:sSupPr>
@@ -1058,6 +981,7 @@
               <w:rPr>
                 <w:rFonts w:ascii="Cambria Math" w:hAnsi="Cambria Math" w:cs="Times New Roman"/>
                 <w:sz w:val="24"/>
+                <w:szCs w:val="24"/>
               </w:rPr>
               <m:t>H</m:t>
             </m:r>
@@ -1067,22 +991,9 @@
               <w:rPr>
                 <w:rFonts w:ascii="Cambria Math" w:hAnsi="Cambria Math" w:cs="Times New Roman"/>
                 <w:sz w:val="24"/>
-              </w:rPr>
-              <m:t>(</m:t>
-            </m:r>
-            <m:r>
-              <w:rPr>
-                <w:rFonts w:ascii="Cambria Math" w:hAnsi="Cambria Math" w:cs="Times New Roman"/>
-                <w:sz w:val="24"/>
-              </w:rPr>
-              <m:t>3</m:t>
-            </m:r>
-            <m:r>
-              <w:rPr>
-                <w:rFonts w:ascii="Cambria Math" w:hAnsi="Cambria Math" w:cs="Times New Roman"/>
-                <w:sz w:val="24"/>
-              </w:rPr>
-              <m:t>0)</m:t>
+                <w:szCs w:val="24"/>
+              </w:rPr>
+              <m:t>(30)</m:t>
             </m:r>
           </m:sup>
         </m:sSup>
@@ -1091,6 +1002,7 @@
         <w:rPr>
           <w:rFonts w:ascii="Times New Roman" w:hAnsi="Times New Roman" w:cs="Times New Roman"/>
           <w:sz w:val="24"/>
+          <w:szCs w:val="24"/>
         </w:rPr>
         <w:t>.</w:t>
       </w:r>
@@ -1100,14 +1012,24 @@
         <w:rPr>
           <w:rFonts w:ascii="Times New Roman" w:hAnsi="Times New Roman" w:cs="Times New Roman"/>
           <w:sz w:val="24"/>
-        </w:rPr>
-      </w:pPr>
-      <w:r>
-        <w:rPr>
-          <w:rFonts w:ascii="Times New Roman" w:hAnsi="Times New Roman" w:cs="Times New Roman"/>
-          <w:sz w:val="24"/>
-        </w:rPr>
-        <w:t>3. Використовуючи отримані значення ентропії, оцінити надлишковість російської мови в різних моделях джерела.</w:t>
+          <w:szCs w:val="24"/>
+        </w:rPr>
+      </w:pPr>
+      <w:r>
+        <w:rPr>
+          <w:rFonts w:ascii="Times New Roman" w:hAnsi="Times New Roman" w:cs="Times New Roman"/>
+          <w:sz w:val="24"/>
+          <w:szCs w:val="24"/>
+        </w:rPr>
+        <w:t>3. Використовуючи отримані значення ентропії</w:t>
+      </w:r>
+      <w:r>
+        <w:rPr>
+          <w:rFonts w:ascii="Times New Roman" w:hAnsi="Times New Roman" w:cs="Times New Roman"/>
+          <w:sz w:val="24"/>
+          <w:szCs w:val="24"/>
+        </w:rPr>
+        <w:t>, оцінити надлишковість російської мови в різних моделях джерела.</w:t>
       </w:r>
     </w:p>
     <w:p>
@@ -1149,23 +1071,7 @@
           <w:sz w:val="24"/>
           <w:szCs w:val="24"/>
         </w:rPr>
-        <w:t xml:space="preserve">2) </w:t>
-      </w:r>
-      <w:r>
-        <w:rPr>
-          <w:rFonts w:ascii="Times New Roman" w:hAnsi="Times New Roman" w:cs="Times New Roman"/>
-          <w:sz w:val="24"/>
-          <w:szCs w:val="24"/>
-        </w:rPr>
-        <w:t xml:space="preserve">За допомогою </w:t>
-      </w:r>
-      <w:r>
-        <w:rPr>
-          <w:rFonts w:ascii="Times New Roman" w:hAnsi="Times New Roman" w:cs="Times New Roman"/>
-          <w:sz w:val="24"/>
-          <w:szCs w:val="24"/>
-        </w:rPr>
-        <w:t xml:space="preserve">програми </w:t>
+        <w:t xml:space="preserve">2) За допомогою програми </w:t>
       </w:r>
       <w:proofErr w:type="spellStart"/>
       <w:r>
@@ -1183,15 +1089,7 @@
           <w:sz w:val="24"/>
           <w:szCs w:val="24"/>
         </w:rPr>
-        <w:t xml:space="preserve"> оцінили </w:t>
-      </w:r>
-      <w:r>
-        <w:rPr>
-          <w:rFonts w:ascii="Times New Roman" w:hAnsi="Times New Roman" w:cs="Times New Roman"/>
-          <w:sz w:val="24"/>
-          <w:szCs w:val="24"/>
-        </w:rPr>
-        <w:t xml:space="preserve">значення </w:t>
+        <w:t xml:space="preserve"> оцінили значення </w:t>
       </w:r>
       <m:oMath>
         <m:sSup>
@@ -1317,7 +1215,7 @@
           <w:sz w:val="24"/>
           <w:szCs w:val="24"/>
         </w:rPr>
-        <w:t xml:space="preserve"> і запушили відповідні </w:t>
+        <w:t xml:space="preserve"> і запушили відповідні скріншоти на </w:t>
       </w:r>
       <w:proofErr w:type="spellStart"/>
       <w:r>
@@ -1325,8 +1223,9 @@
           <w:rFonts w:ascii="Times New Roman" w:hAnsi="Times New Roman" w:cs="Times New Roman"/>
           <w:sz w:val="24"/>
           <w:szCs w:val="24"/>
-        </w:rPr>
-        <w:t>скріншоти</w:t>
+          <w:lang w:val="en-US"/>
+        </w:rPr>
+        <w:t>github</w:t>
       </w:r>
       <w:proofErr w:type="spellEnd"/>
       <w:r>
@@ -1335,9 +1234,34 @@
           <w:sz w:val="24"/>
           <w:szCs w:val="24"/>
         </w:rPr>
-        <w:t xml:space="preserve"> на </w:t>
-      </w:r>
-      <w:proofErr w:type="spellStart"/>
+        <w:t xml:space="preserve"> (пункт 2)</w:t>
+      </w:r>
+      <w:r>
+        <w:rPr>
+          <w:rFonts w:ascii="Times New Roman" w:hAnsi="Times New Roman" w:cs="Times New Roman"/>
+          <w:sz w:val="24"/>
+          <w:szCs w:val="24"/>
+        </w:rPr>
+        <w:t>.</w:t>
+      </w:r>
+    </w:p>
+    <w:p>
+      <w:pPr>
+        <w:rPr>
+          <w:rFonts w:ascii="Times New Roman" w:hAnsi="Times New Roman" w:cs="Times New Roman"/>
+          <w:sz w:val="24"/>
+          <w:szCs w:val="24"/>
+          <w:lang w:val="ru-RU"/>
+        </w:rPr>
+      </w:pPr>
+      <w:r>
+        <w:rPr>
+          <w:rFonts w:ascii="Times New Roman" w:hAnsi="Times New Roman" w:cs="Times New Roman"/>
+          <w:sz w:val="24"/>
+          <w:szCs w:val="24"/>
+        </w:rPr>
+        <w:t xml:space="preserve">3)Створили додаток у </w:t>
+      </w:r>
       <w:r>
         <w:rPr>
           <w:rFonts w:ascii="Times New Roman" w:hAnsi="Times New Roman" w:cs="Times New Roman"/>
@@ -1345,42 +1269,16 @@
           <w:szCs w:val="24"/>
           <w:lang w:val="en-US"/>
         </w:rPr>
-        <w:t>github</w:t>
-      </w:r>
-      <w:proofErr w:type="spellEnd"/>
-      <w:r>
-        <w:rPr>
-          <w:rFonts w:ascii="Times New Roman" w:hAnsi="Times New Roman" w:cs="Times New Roman"/>
-          <w:sz w:val="24"/>
-          <w:szCs w:val="24"/>
-        </w:rPr>
-        <w:t xml:space="preserve"> (пункт 2)</w:t>
-      </w:r>
-      <w:r>
-        <w:rPr>
-          <w:rFonts w:ascii="Times New Roman" w:hAnsi="Times New Roman" w:cs="Times New Roman"/>
-          <w:sz w:val="24"/>
-          <w:szCs w:val="24"/>
-        </w:rPr>
-        <w:t>.</w:t>
-      </w:r>
-    </w:p>
-    <w:p>
-      <w:pPr>
-        <w:rPr>
-          <w:rFonts w:ascii="Times New Roman" w:hAnsi="Times New Roman" w:cs="Times New Roman"/>
-          <w:sz w:val="24"/>
-          <w:szCs w:val="24"/>
-          <w:lang w:val="ru-RU"/>
-        </w:rPr>
-      </w:pPr>
-      <w:r>
-        <w:rPr>
-          <w:rFonts w:ascii="Times New Roman" w:hAnsi="Times New Roman" w:cs="Times New Roman"/>
-          <w:sz w:val="24"/>
-          <w:szCs w:val="24"/>
-        </w:rPr>
-        <w:t xml:space="preserve">3)Створили додаток у </w:t>
+        <w:t>IntelliJ</w:t>
+      </w:r>
+      <w:r>
+        <w:rPr>
+          <w:rFonts w:ascii="Times New Roman" w:hAnsi="Times New Roman" w:cs="Times New Roman"/>
+          <w:sz w:val="24"/>
+          <w:szCs w:val="24"/>
+          <w:lang w:val="ru-RU"/>
+        </w:rPr>
+        <w:t xml:space="preserve"> </w:t>
       </w:r>
       <w:r>
         <w:rPr>
@@ -1389,24 +1287,6 @@
           <w:szCs w:val="24"/>
           <w:lang w:val="en-US"/>
         </w:rPr>
-        <w:t>IntelliJ</w:t>
-      </w:r>
-      <w:r>
-        <w:rPr>
-          <w:rFonts w:ascii="Times New Roman" w:hAnsi="Times New Roman" w:cs="Times New Roman"/>
-          <w:sz w:val="24"/>
-          <w:szCs w:val="24"/>
-          <w:lang w:val="ru-RU"/>
-        </w:rPr>
-        <w:t xml:space="preserve"> </w:t>
-      </w:r>
-      <w:r>
-        <w:rPr>
-          <w:rFonts w:ascii="Times New Roman" w:hAnsi="Times New Roman" w:cs="Times New Roman"/>
-          <w:sz w:val="24"/>
-          <w:szCs w:val="24"/>
-          <w:lang w:val="en-US"/>
-        </w:rPr>
         <w:t>IDEA</w:t>
       </w:r>
       <w:r>
@@ -1416,16 +1296,7 @@
           <w:szCs w:val="24"/>
           <w:lang w:val="ru-RU"/>
         </w:rPr>
-        <w:t xml:space="preserve"> </w:t>
-      </w:r>
-      <w:r>
-        <w:rPr>
-          <w:rFonts w:ascii="Times New Roman" w:hAnsi="Times New Roman" w:cs="Times New Roman"/>
-          <w:sz w:val="24"/>
-          <w:szCs w:val="24"/>
-          <w:lang w:val="ru-RU"/>
-        </w:rPr>
-        <w:t xml:space="preserve">для </w:t>
+        <w:t xml:space="preserve"> для </w:t>
       </w:r>
       <w:proofErr w:type="spellStart"/>
       <w:r>
@@ -1615,6 +1486,7 @@
                 <w:rFonts w:ascii="Cambria Math" w:hAnsi="Cambria Math" w:cs="Times New Roman"/>
                 <w:i/>
                 <w:sz w:val="24"/>
+                <w:szCs w:val="24"/>
               </w:rPr>
             </m:ctrlPr>
           </m:sSubPr>
@@ -1623,6 +1495,7 @@
               <w:rPr>
                 <w:rFonts w:ascii="Cambria Math" w:hAnsi="Cambria Math" w:cs="Times New Roman"/>
                 <w:sz w:val="24"/>
+                <w:szCs w:val="24"/>
                 <w:lang w:val="en-US"/>
               </w:rPr>
               <m:t>H</m:t>
@@ -1633,6 +1506,7 @@
               <w:rPr>
                 <w:rFonts w:ascii="Cambria Math" w:hAnsi="Cambria Math" w:cs="Times New Roman"/>
                 <w:sz w:val="24"/>
+                <w:szCs w:val="24"/>
               </w:rPr>
               <m:t>1</m:t>
             </m:r>
@@ -1643,15 +1517,9 @@
         <w:rPr>
           <w:rFonts w:ascii="Times New Roman" w:hAnsi="Times New Roman" w:cs="Times New Roman"/>
           <w:sz w:val="24"/>
-        </w:rPr>
-        <w:t xml:space="preserve"> </w:t>
-      </w:r>
-      <w:r>
-        <w:rPr>
-          <w:rFonts w:ascii="Times New Roman" w:hAnsi="Times New Roman" w:cs="Times New Roman"/>
-          <w:sz w:val="24"/>
-        </w:rPr>
-        <w:t xml:space="preserve">та </w:t>
+          <w:szCs w:val="24"/>
+        </w:rPr>
+        <w:t xml:space="preserve"> та </w:t>
       </w:r>
       <m:oMath>
         <m:sSub>
@@ -1661,6 +1529,7 @@
                 <w:rFonts w:ascii="Cambria Math" w:hAnsi="Cambria Math" w:cs="Times New Roman"/>
                 <w:i/>
                 <w:sz w:val="24"/>
+                <w:szCs w:val="24"/>
               </w:rPr>
             </m:ctrlPr>
           </m:sSubPr>
@@ -1669,6 +1538,7 @@
               <w:rPr>
                 <w:rFonts w:ascii="Cambria Math" w:hAnsi="Cambria Math" w:cs="Times New Roman"/>
                 <w:sz w:val="24"/>
+                <w:szCs w:val="24"/>
               </w:rPr>
               <m:t>H</m:t>
             </m:r>
@@ -1678,6 +1548,7 @@
               <w:rPr>
                 <w:rFonts w:ascii="Cambria Math" w:hAnsi="Cambria Math" w:cs="Times New Roman"/>
                 <w:sz w:val="24"/>
+                <w:szCs w:val="24"/>
               </w:rPr>
               <m:t>2</m:t>
             </m:r>
@@ -1688,6 +1559,7 @@
         <w:rPr>
           <w:rFonts w:ascii="Times New Roman" w:hAnsi="Times New Roman" w:cs="Times New Roman"/>
           <w:sz w:val="24"/>
+          <w:szCs w:val="24"/>
         </w:rPr>
         <w:t xml:space="preserve"> </w:t>
       </w:r>
@@ -1743,70 +1615,88 @@
     </w:p>
     <w:p>
       <w:pPr>
-        <w:pStyle w:val="a3"/>
-        <w:rPr>
-          <w:lang w:val="ru-RU"/>
-        </w:rPr>
-      </w:pPr>
+        <w:rPr>
+          <w:rFonts w:ascii="Times New Roman" w:hAnsi="Times New Roman" w:cs="Times New Roman"/>
+          <w:sz w:val="24"/>
+          <w:szCs w:val="24"/>
+          <w:lang w:val="ru-RU"/>
+        </w:rPr>
+      </w:pPr>
+      <w:r>
+        <w:rPr>
+          <w:rFonts w:ascii="Times New Roman" w:hAnsi="Times New Roman" w:cs="Times New Roman"/>
+          <w:sz w:val="24"/>
+          <w:szCs w:val="24"/>
+          <w:lang w:val="ru-RU"/>
+        </w:rPr>
+        <w:t xml:space="preserve">4)Запушили код на </w:t>
+      </w:r>
       <w:proofErr w:type="spellStart"/>
       <w:r>
         <w:rPr>
-          <w:lang w:val="ru-RU"/>
-        </w:rPr>
-        <w:t>Скріншоти</w:t>
+          <w:rFonts w:ascii="Times New Roman" w:hAnsi="Times New Roman" w:cs="Times New Roman"/>
+          <w:sz w:val="24"/>
+          <w:szCs w:val="24"/>
+          <w:lang w:val="en-US"/>
+        </w:rPr>
+        <w:t>github</w:t>
       </w:r>
       <w:proofErr w:type="spellEnd"/>
     </w:p>
     <w:p>
       <w:pPr>
         <w:rPr>
-          <w:lang w:val="ru-RU"/>
-        </w:rPr>
-      </w:pPr>
-    </w:p>
-    <w:p>
-      <w:pPr>
-        <w:rPr>
-          <w:lang w:val="en-US"/>
-        </w:rPr>
-      </w:pPr>
-      <w:r>
-        <w:rPr>
-          <w:lang w:val="ru-RU"/>
-        </w:rPr>
-        <w:t xml:space="preserve">4)Запушили код на </w:t>
+          <w:rFonts w:ascii="Times New Roman" w:hAnsi="Times New Roman" w:cs="Times New Roman"/>
+          <w:sz w:val="24"/>
+          <w:szCs w:val="24"/>
+          <w:lang w:val="ru-RU"/>
+        </w:rPr>
+      </w:pPr>
+      <w:r>
+        <w:rPr>
+          <w:rFonts w:ascii="Times New Roman" w:hAnsi="Times New Roman" w:cs="Times New Roman"/>
+          <w:sz w:val="24"/>
+          <w:szCs w:val="24"/>
+          <w:lang w:val="ru-RU"/>
+        </w:rPr>
+        <w:t xml:space="preserve">5) </w:t>
       </w:r>
       <w:proofErr w:type="spellStart"/>
       <w:r>
         <w:rPr>
-          <w:lang w:val="en-US"/>
-        </w:rPr>
-        <w:t>github</w:t>
+          <w:rFonts w:ascii="Times New Roman" w:hAnsi="Times New Roman" w:cs="Times New Roman"/>
+          <w:sz w:val="24"/>
+          <w:szCs w:val="24"/>
+          <w:lang w:val="ru-RU"/>
+        </w:rPr>
+        <w:t>Використовуючи</w:t>
       </w:r>
       <w:proofErr w:type="spellEnd"/>
-    </w:p>
-    <w:p>
-      <w:pPr>
-        <w:rPr>
-          <w:lang w:val="ru-RU"/>
-        </w:rPr>
-      </w:pPr>
-      <w:r>
-        <w:rPr>
-          <w:lang w:val="ru-RU"/>
-        </w:rPr>
-        <w:t xml:space="preserve">5) </w:t>
+      <w:r>
+        <w:rPr>
+          <w:rFonts w:ascii="Times New Roman" w:hAnsi="Times New Roman" w:cs="Times New Roman"/>
+          <w:sz w:val="24"/>
+          <w:szCs w:val="24"/>
+          <w:lang w:val="ru-RU"/>
+        </w:rPr>
+        <w:t xml:space="preserve"> </w:t>
       </w:r>
       <w:proofErr w:type="spellStart"/>
       <w:r>
         <w:rPr>
-          <w:lang w:val="ru-RU"/>
-        </w:rPr>
-        <w:t>Використовуючи</w:t>
+          <w:rFonts w:ascii="Times New Roman" w:hAnsi="Times New Roman" w:cs="Times New Roman"/>
+          <w:sz w:val="24"/>
+          <w:szCs w:val="24"/>
+          <w:lang w:val="ru-RU"/>
+        </w:rPr>
+        <w:t>отримані</w:t>
       </w:r>
       <w:proofErr w:type="spellEnd"/>
       <w:r>
         <w:rPr>
+          <w:rFonts w:ascii="Times New Roman" w:hAnsi="Times New Roman" w:cs="Times New Roman"/>
+          <w:sz w:val="24"/>
+          <w:szCs w:val="24"/>
           <w:lang w:val="ru-RU"/>
         </w:rPr>
         <w:t xml:space="preserve"> </w:t>
@@ -1814,19 +1704,19 @@
       <w:proofErr w:type="spellStart"/>
       <w:r>
         <w:rPr>
-          <w:lang w:val="ru-RU"/>
-        </w:rPr>
-        <w:t>отр</w:t>
-      </w:r>
-      <w:r>
-        <w:rPr>
-          <w:lang w:val="ru-RU"/>
-        </w:rPr>
-        <w:t>имані</w:t>
+          <w:rFonts w:ascii="Times New Roman" w:hAnsi="Times New Roman" w:cs="Times New Roman"/>
+          <w:sz w:val="24"/>
+          <w:szCs w:val="24"/>
+          <w:lang w:val="ru-RU"/>
+        </w:rPr>
+        <w:t>значення</w:t>
       </w:r>
       <w:proofErr w:type="spellEnd"/>
       <w:r>
         <w:rPr>
+          <w:rFonts w:ascii="Times New Roman" w:hAnsi="Times New Roman" w:cs="Times New Roman"/>
+          <w:sz w:val="24"/>
+          <w:szCs w:val="24"/>
           <w:lang w:val="ru-RU"/>
         </w:rPr>
         <w:t xml:space="preserve"> </w:t>
@@ -1834,13 +1724,39 @@
       <w:proofErr w:type="spellStart"/>
       <w:r>
         <w:rPr>
-          <w:lang w:val="ru-RU"/>
-        </w:rPr>
-        <w:t>значення</w:t>
+          <w:rFonts w:ascii="Times New Roman" w:hAnsi="Times New Roman" w:cs="Times New Roman"/>
+          <w:sz w:val="24"/>
+          <w:szCs w:val="24"/>
+          <w:lang w:val="ru-RU"/>
+        </w:rPr>
+        <w:t>ентропії</w:t>
       </w:r>
       <w:proofErr w:type="spellEnd"/>
       <w:r>
         <w:rPr>
+          <w:rFonts w:ascii="Times New Roman" w:hAnsi="Times New Roman" w:cs="Times New Roman"/>
+          <w:sz w:val="24"/>
+          <w:szCs w:val="24"/>
+          <w:lang w:val="ru-RU"/>
+        </w:rPr>
+        <w:t xml:space="preserve">, </w:t>
+      </w:r>
+      <w:proofErr w:type="spellStart"/>
+      <w:r>
+        <w:rPr>
+          <w:rFonts w:ascii="Times New Roman" w:hAnsi="Times New Roman" w:cs="Times New Roman"/>
+          <w:sz w:val="24"/>
+          <w:szCs w:val="24"/>
+          <w:lang w:val="ru-RU"/>
+        </w:rPr>
+        <w:t>оцінили</w:t>
+      </w:r>
+      <w:proofErr w:type="spellEnd"/>
+      <w:r>
+        <w:rPr>
+          <w:rFonts w:ascii="Times New Roman" w:hAnsi="Times New Roman" w:cs="Times New Roman"/>
+          <w:sz w:val="24"/>
+          <w:szCs w:val="24"/>
           <w:lang w:val="ru-RU"/>
         </w:rPr>
         <w:t xml:space="preserve"> </w:t>
@@ -1848,27 +1764,39 @@
       <w:proofErr w:type="spellStart"/>
       <w:r>
         <w:rPr>
-          <w:lang w:val="ru-RU"/>
-        </w:rPr>
-        <w:t>ентропії</w:t>
+          <w:rFonts w:ascii="Times New Roman" w:hAnsi="Times New Roman" w:cs="Times New Roman"/>
+          <w:sz w:val="24"/>
+          <w:szCs w:val="24"/>
+          <w:lang w:val="ru-RU"/>
+        </w:rPr>
+        <w:t>надлишковість</w:t>
       </w:r>
       <w:proofErr w:type="spellEnd"/>
       <w:r>
         <w:rPr>
-          <w:lang w:val="ru-RU"/>
-        </w:rPr>
-        <w:t xml:space="preserve">, </w:t>
+          <w:rFonts w:ascii="Times New Roman" w:hAnsi="Times New Roman" w:cs="Times New Roman"/>
+          <w:sz w:val="24"/>
+          <w:szCs w:val="24"/>
+          <w:lang w:val="ru-RU"/>
+        </w:rPr>
+        <w:t xml:space="preserve"> </w:t>
       </w:r>
       <w:proofErr w:type="spellStart"/>
       <w:r>
         <w:rPr>
-          <w:lang w:val="ru-RU"/>
-        </w:rPr>
-        <w:t>оцінили</w:t>
+          <w:rFonts w:ascii="Times New Roman" w:hAnsi="Times New Roman" w:cs="Times New Roman"/>
+          <w:sz w:val="24"/>
+          <w:szCs w:val="24"/>
+          <w:lang w:val="ru-RU"/>
+        </w:rPr>
+        <w:t>російської</w:t>
       </w:r>
       <w:proofErr w:type="spellEnd"/>
       <w:r>
         <w:rPr>
+          <w:rFonts w:ascii="Times New Roman" w:hAnsi="Times New Roman" w:cs="Times New Roman"/>
+          <w:sz w:val="24"/>
+          <w:szCs w:val="24"/>
           <w:lang w:val="ru-RU"/>
         </w:rPr>
         <w:t xml:space="preserve"> </w:t>
@@ -1876,389 +1804,2614 @@
       <w:proofErr w:type="spellStart"/>
       <w:r>
         <w:rPr>
-          <w:lang w:val="ru-RU"/>
-        </w:rPr>
-        <w:t>надлишковість</w:t>
+          <w:rFonts w:ascii="Times New Roman" w:hAnsi="Times New Roman" w:cs="Times New Roman"/>
+          <w:sz w:val="24"/>
+          <w:szCs w:val="24"/>
+          <w:lang w:val="ru-RU"/>
+        </w:rPr>
+        <w:t>мови</w:t>
       </w:r>
       <w:proofErr w:type="spellEnd"/>
       <w:r>
         <w:rPr>
+          <w:rFonts w:ascii="Times New Roman" w:hAnsi="Times New Roman" w:cs="Times New Roman"/>
+          <w:sz w:val="24"/>
+          <w:szCs w:val="24"/>
+          <w:lang w:val="ru-RU"/>
+        </w:rPr>
+        <w:t xml:space="preserve"> в </w:t>
+      </w:r>
+      <w:proofErr w:type="spellStart"/>
+      <w:r>
+        <w:rPr>
+          <w:rFonts w:ascii="Times New Roman" w:hAnsi="Times New Roman" w:cs="Times New Roman"/>
+          <w:sz w:val="24"/>
+          <w:szCs w:val="24"/>
+          <w:lang w:val="ru-RU"/>
+        </w:rPr>
+        <w:t>різних</w:t>
+      </w:r>
+      <w:proofErr w:type="spellEnd"/>
+      <w:r>
+        <w:rPr>
+          <w:rFonts w:ascii="Times New Roman" w:hAnsi="Times New Roman" w:cs="Times New Roman"/>
+          <w:sz w:val="24"/>
+          <w:szCs w:val="24"/>
+          <w:lang w:val="ru-RU"/>
+        </w:rPr>
+        <w:t xml:space="preserve"> моделях </w:t>
+      </w:r>
+      <w:proofErr w:type="spellStart"/>
+      <w:r>
+        <w:rPr>
+          <w:rFonts w:ascii="Times New Roman" w:hAnsi="Times New Roman" w:cs="Times New Roman"/>
+          <w:sz w:val="24"/>
+          <w:szCs w:val="24"/>
+          <w:lang w:val="ru-RU"/>
+        </w:rPr>
+        <w:t>джерела</w:t>
+      </w:r>
+      <w:proofErr w:type="spellEnd"/>
+      <w:r>
+        <w:rPr>
+          <w:rFonts w:ascii="Times New Roman" w:hAnsi="Times New Roman" w:cs="Times New Roman"/>
+          <w:sz w:val="24"/>
+          <w:szCs w:val="24"/>
+          <w:lang w:val="ru-RU"/>
+        </w:rPr>
+        <w:t>.</w:t>
+      </w:r>
+    </w:p>
+    <w:p>
+      <w:pPr>
+        <w:rPr>
+          <w:rFonts w:ascii="Times New Roman" w:hAnsi="Times New Roman" w:cs="Times New Roman"/>
+          <w:b/>
+          <w:bCs/>
+          <w:sz w:val="28"/>
+          <w:szCs w:val="28"/>
+          <w:lang w:val="ru-RU"/>
+        </w:rPr>
+      </w:pPr>
+      <w:r>
+        <w:rPr>
+          <w:rFonts w:ascii="Times New Roman" w:hAnsi="Times New Roman" w:cs="Times New Roman"/>
+          <w:b/>
+          <w:bCs/>
+          <w:sz w:val="28"/>
+          <w:szCs w:val="28"/>
+        </w:rPr>
+        <w:t>Частота букв з пробілом</w:t>
+      </w:r>
+      <w:r>
+        <w:rPr>
+          <w:rFonts w:ascii="Times New Roman" w:hAnsi="Times New Roman" w:cs="Times New Roman"/>
+          <w:b/>
+          <w:bCs/>
+          <w:sz w:val="28"/>
+          <w:szCs w:val="28"/>
+          <w:lang w:val="ru-RU"/>
+        </w:rPr>
+        <w:t>:</w:t>
+      </w:r>
+    </w:p>
+    <w:p>
+      <w:pPr>
+        <w:rPr>
+          <w:rFonts w:ascii="Times New Roman" w:hAnsi="Times New Roman" w:cs="Times New Roman"/>
+          <w:sz w:val="24"/>
+          <w:szCs w:val="24"/>
+        </w:rPr>
+      </w:pPr>
+      <w:r>
+        <w:rPr>
+          <w:rFonts w:ascii="Times New Roman" w:hAnsi="Times New Roman" w:cs="Times New Roman"/>
+          <w:sz w:val="24"/>
+          <w:szCs w:val="24"/>
+        </w:rPr>
+        <w:t>0=355791, а=155972, б=32352, в=83174, г=35267, д=60635, е=160599, ж=19814, з=31772, и=117676, й=19834, к=62943, л=93147, м=63464, н=118529, о=208075, п=48731, р=85811, с=102431, т=118819, у=53213, ф=5925, х=12148, ц=6856, ч=28066, ш=15003, щ=5826, ы=35493, ь=38294, э=7866, ю=11186, я=38661</w:t>
+      </w:r>
+    </w:p>
+    <w:p>
+      <w:pPr>
+        <w:rPr>
+          <w:rFonts w:ascii="Times New Roman" w:hAnsi="Times New Roman" w:cs="Times New Roman"/>
+          <w:b/>
+          <w:bCs/>
+          <w:sz w:val="28"/>
+          <w:szCs w:val="28"/>
+        </w:rPr>
+      </w:pPr>
+      <w:r>
+        <w:rPr>
+          <w:rFonts w:ascii="Times New Roman" w:hAnsi="Times New Roman" w:cs="Times New Roman"/>
+          <w:b/>
+          <w:bCs/>
+          <w:sz w:val="28"/>
+          <w:szCs w:val="28"/>
+        </w:rPr>
+        <w:t>Частота букв буз пробілу:</w:t>
+      </w:r>
+    </w:p>
+    <w:p>
+      <w:pPr>
+        <w:rPr>
+          <w:rFonts w:ascii="Times New Roman" w:hAnsi="Times New Roman" w:cs="Times New Roman"/>
+          <w:sz w:val="24"/>
+          <w:szCs w:val="24"/>
+        </w:rPr>
+      </w:pPr>
+      <w:r>
+        <w:rPr>
+          <w:rFonts w:ascii="Times New Roman" w:hAnsi="Times New Roman" w:cs="Times New Roman"/>
+          <w:sz w:val="24"/>
+          <w:szCs w:val="24"/>
+        </w:rPr>
+        <w:t>а=155972, б=32352, в=83174, г=35267, д=60635, е=160599, ж=19814, з=31772, и=117676, й=19834, к=62943, л=93147, м=63464, н=118529, о=208075, п=48731, р=85811, с=102431, т=118819, у=53213, ф=5925, х=12148, ц=6856, ч=28066, ш=15003, щ=5826, ы=35493, ь=38294, э=7866, ю=11186, я=38661</w:t>
+      </w:r>
+    </w:p>
+    <w:p>
+      <w:pPr>
+        <w:rPr>
+          <w:rFonts w:ascii="Times New Roman" w:hAnsi="Times New Roman" w:cs="Times New Roman"/>
+          <w:sz w:val="24"/>
+          <w:szCs w:val="24"/>
+        </w:rPr>
+      </w:pPr>
+    </w:p>
+    <w:p>
+      <w:pPr>
+        <w:rPr>
+          <w:rFonts w:ascii="Times New Roman" w:hAnsi="Times New Roman" w:cs="Times New Roman"/>
+          <w:sz w:val="24"/>
+          <w:szCs w:val="24"/>
+        </w:rPr>
+      </w:pPr>
+    </w:p>
+    <w:p>
+      <w:pPr>
+        <w:rPr>
+          <w:rFonts w:ascii="Times New Roman" w:hAnsi="Times New Roman" w:cs="Times New Roman"/>
+          <w:sz w:val="24"/>
+          <w:szCs w:val="24"/>
+        </w:rPr>
+      </w:pPr>
+    </w:p>
+    <w:p>
+      <w:pPr>
+        <w:rPr>
+          <w:rFonts w:ascii="Times New Roman" w:hAnsi="Times New Roman" w:cs="Times New Roman"/>
+          <w:b/>
+          <w:bCs/>
+          <w:sz w:val="28"/>
+          <w:szCs w:val="28"/>
+        </w:rPr>
+      </w:pPr>
+      <w:r>
+        <w:rPr>
+          <w:rFonts w:ascii="Times New Roman" w:hAnsi="Times New Roman" w:cs="Times New Roman"/>
+          <w:b/>
+          <w:bCs/>
+          <w:sz w:val="28"/>
+          <w:szCs w:val="28"/>
+        </w:rPr>
+        <w:lastRenderedPageBreak/>
+        <w:t xml:space="preserve">Частота </w:t>
+      </w:r>
+      <w:proofErr w:type="spellStart"/>
+      <w:r>
+        <w:rPr>
+          <w:rFonts w:ascii="Times New Roman" w:hAnsi="Times New Roman" w:cs="Times New Roman"/>
+          <w:b/>
+          <w:bCs/>
+          <w:sz w:val="28"/>
+          <w:szCs w:val="28"/>
+        </w:rPr>
+        <w:t>біграм</w:t>
+      </w:r>
+      <w:proofErr w:type="spellEnd"/>
+      <w:r>
+        <w:rPr>
+          <w:rFonts w:ascii="Times New Roman" w:hAnsi="Times New Roman" w:cs="Times New Roman"/>
+          <w:b/>
+          <w:bCs/>
+          <w:sz w:val="28"/>
+          <w:szCs w:val="28"/>
+        </w:rPr>
+        <w:t xml:space="preserve"> з пробілом</w:t>
+      </w:r>
+      <w:r>
+        <w:rPr>
+          <w:rFonts w:ascii="Times New Roman" w:hAnsi="Times New Roman" w:cs="Times New Roman"/>
+          <w:b/>
+          <w:bCs/>
+          <w:sz w:val="28"/>
+          <w:szCs w:val="28"/>
+        </w:rPr>
+        <w:t xml:space="preserve"> з кроком 2</w:t>
+      </w:r>
+      <w:r>
+        <w:rPr>
+          <w:rFonts w:ascii="Times New Roman" w:hAnsi="Times New Roman" w:cs="Times New Roman"/>
+          <w:b/>
+          <w:bCs/>
+          <w:sz w:val="28"/>
+          <w:szCs w:val="28"/>
+        </w:rPr>
+        <w:t>:</w:t>
+      </w:r>
+    </w:p>
+    <w:p>
+      <w:pPr>
+        <w:rPr>
+          <w:rFonts w:ascii="Times New Roman" w:hAnsi="Times New Roman" w:cs="Times New Roman"/>
+          <w:sz w:val="24"/>
+          <w:szCs w:val="24"/>
+        </w:rPr>
+      </w:pPr>
+      <w:r>
+        <w:rPr>
+          <w:rFonts w:ascii="Times New Roman" w:hAnsi="Times New Roman" w:cs="Times New Roman"/>
+          <w:noProof/>
+          <w:sz w:val="24"/>
+          <w:szCs w:val="24"/>
+        </w:rPr>
+        <w:drawing>
+          <wp:inline distT="0" distB="0" distL="0" distR="0" wp14:anchorId="0663F5A3" wp14:editId="4E8DB6EF">
+            <wp:extent cx="8901208" cy="6339951"/>
+            <wp:effectExtent l="4128" t="0" r="0" b="0"/>
+            <wp:docPr id="2" name="Рисунок 2"/>
+            <wp:cNvGraphicFramePr>
+              <a:graphicFrameLocks xmlns:a="http://schemas.openxmlformats.org/drawingml/2006/main" noChangeAspect="1"/>
+            </wp:cNvGraphicFramePr>
+            <a:graphic xmlns:a="http://schemas.openxmlformats.org/drawingml/2006/main">
+              <a:graphicData uri="http://schemas.openxmlformats.org/drawingml/2006/picture">
+                <pic:pic xmlns:pic="http://schemas.openxmlformats.org/drawingml/2006/picture">
+                  <pic:nvPicPr>
+                    <pic:cNvPr id="0" name="Picture 1"/>
+                    <pic:cNvPicPr>
+                      <a:picLocks noChangeAspect="1" noChangeArrowheads="1"/>
+                    </pic:cNvPicPr>
+                  </pic:nvPicPr>
+                  <pic:blipFill>
+                    <a:blip r:embed="rId5">
+                      <a:extLst>
+                        <a:ext uri="{28A0092B-C50C-407E-A947-70E740481C1C}">
+                          <a14:useLocalDpi xmlns:a14="http://schemas.microsoft.com/office/drawing/2010/main" val="0"/>
+                        </a:ext>
+                      </a:extLst>
+                    </a:blip>
+                    <a:srcRect/>
+                    <a:stretch>
+                      <a:fillRect/>
+                    </a:stretch>
+                  </pic:blipFill>
+                  <pic:spPr bwMode="auto">
+                    <a:xfrm rot="5400000">
+                      <a:off x="0" y="0"/>
+                      <a:ext cx="9014529" cy="6420665"/>
+                    </a:xfrm>
+                    <a:prstGeom prst="rect">
+                      <a:avLst/>
+                    </a:prstGeom>
+                    <a:noFill/>
+                    <a:ln>
+                      <a:noFill/>
+                    </a:ln>
+                  </pic:spPr>
+                </pic:pic>
+              </a:graphicData>
+            </a:graphic>
+          </wp:inline>
+        </w:drawing>
+      </w:r>
+    </w:p>
+    <w:p>
+      <w:pPr>
+        <w:rPr>
+          <w:rFonts w:ascii="Times New Roman" w:hAnsi="Times New Roman" w:cs="Times New Roman"/>
+          <w:b/>
+          <w:bCs/>
+          <w:sz w:val="28"/>
+          <w:szCs w:val="28"/>
+        </w:rPr>
+      </w:pPr>
+      <w:r>
+        <w:rPr>
+          <w:rFonts w:ascii="Times New Roman" w:hAnsi="Times New Roman" w:cs="Times New Roman"/>
+          <w:b/>
+          <w:bCs/>
+          <w:sz w:val="28"/>
+          <w:szCs w:val="28"/>
+        </w:rPr>
+        <w:lastRenderedPageBreak/>
+        <w:t xml:space="preserve">Частота </w:t>
+      </w:r>
+      <w:proofErr w:type="spellStart"/>
+      <w:r>
+        <w:rPr>
+          <w:rFonts w:ascii="Times New Roman" w:hAnsi="Times New Roman" w:cs="Times New Roman"/>
+          <w:b/>
+          <w:bCs/>
+          <w:sz w:val="28"/>
+          <w:szCs w:val="28"/>
+        </w:rPr>
+        <w:t>біграм</w:t>
+      </w:r>
+      <w:proofErr w:type="spellEnd"/>
+      <w:r>
+        <w:rPr>
+          <w:rFonts w:ascii="Times New Roman" w:hAnsi="Times New Roman" w:cs="Times New Roman"/>
+          <w:b/>
+          <w:bCs/>
+          <w:sz w:val="28"/>
+          <w:szCs w:val="28"/>
+        </w:rPr>
+        <w:t xml:space="preserve"> без пробілу</w:t>
+      </w:r>
+      <w:r>
+        <w:rPr>
+          <w:rFonts w:ascii="Times New Roman" w:hAnsi="Times New Roman" w:cs="Times New Roman"/>
+          <w:b/>
+          <w:bCs/>
+          <w:sz w:val="28"/>
+          <w:szCs w:val="28"/>
+        </w:rPr>
+        <w:t xml:space="preserve"> з кроком 2</w:t>
+      </w:r>
+      <w:r>
+        <w:rPr>
+          <w:rFonts w:ascii="Times New Roman" w:hAnsi="Times New Roman" w:cs="Times New Roman"/>
+          <w:b/>
+          <w:bCs/>
+          <w:sz w:val="28"/>
+          <w:szCs w:val="28"/>
+        </w:rPr>
+        <w:t>:</w:t>
+      </w:r>
+    </w:p>
+    <w:p>
+      <w:pPr>
+        <w:rPr>
+          <w:rFonts w:ascii="Times New Roman" w:hAnsi="Times New Roman" w:cs="Times New Roman"/>
+          <w:b/>
+          <w:bCs/>
+          <w:sz w:val="28"/>
+          <w:szCs w:val="28"/>
+        </w:rPr>
+      </w:pPr>
+      <w:r>
+        <w:rPr>
+          <w:rFonts w:ascii="Times New Roman" w:hAnsi="Times New Roman" w:cs="Times New Roman"/>
+          <w:b/>
+          <w:bCs/>
+          <w:noProof/>
+          <w:sz w:val="28"/>
+          <w:szCs w:val="28"/>
+        </w:rPr>
+        <w:drawing>
+          <wp:inline distT="0" distB="0" distL="0" distR="0" wp14:anchorId="1F091E26" wp14:editId="657DC902">
+            <wp:extent cx="8679180" cy="6279150"/>
+            <wp:effectExtent l="0" t="0" r="7620" b="7620"/>
+            <wp:docPr id="4" name="Рисунок 4"/>
+            <wp:cNvGraphicFramePr>
+              <a:graphicFrameLocks xmlns:a="http://schemas.openxmlformats.org/drawingml/2006/main" noChangeAspect="1"/>
+            </wp:cNvGraphicFramePr>
+            <a:graphic xmlns:a="http://schemas.openxmlformats.org/drawingml/2006/main">
+              <a:graphicData uri="http://schemas.openxmlformats.org/drawingml/2006/picture">
+                <pic:pic xmlns:pic="http://schemas.openxmlformats.org/drawingml/2006/picture">
+                  <pic:nvPicPr>
+                    <pic:cNvPr id="0" name="Picture 1"/>
+                    <pic:cNvPicPr>
+                      <a:picLocks noChangeAspect="1" noChangeArrowheads="1"/>
+                    </pic:cNvPicPr>
+                  </pic:nvPicPr>
+                  <pic:blipFill>
+                    <a:blip r:embed="rId6">
+                      <a:extLst>
+                        <a:ext uri="{28A0092B-C50C-407E-A947-70E740481C1C}">
+                          <a14:useLocalDpi xmlns:a14="http://schemas.microsoft.com/office/drawing/2010/main" val="0"/>
+                        </a:ext>
+                      </a:extLst>
+                    </a:blip>
+                    <a:srcRect/>
+                    <a:stretch>
+                      <a:fillRect/>
+                    </a:stretch>
+                  </pic:blipFill>
+                  <pic:spPr bwMode="auto">
+                    <a:xfrm rot="5400000">
+                      <a:off x="0" y="0"/>
+                      <a:ext cx="8696320" cy="6291551"/>
+                    </a:xfrm>
+                    <a:prstGeom prst="rect">
+                      <a:avLst/>
+                    </a:prstGeom>
+                    <a:noFill/>
+                    <a:ln>
+                      <a:noFill/>
+                    </a:ln>
+                  </pic:spPr>
+                </pic:pic>
+              </a:graphicData>
+            </a:graphic>
+          </wp:inline>
+        </w:drawing>
+      </w:r>
+    </w:p>
+    <w:p>
+      <w:pPr>
+        <w:rPr>
+          <w:rFonts w:ascii="Times New Roman" w:hAnsi="Times New Roman" w:cs="Times New Roman"/>
+          <w:b/>
+          <w:bCs/>
+          <w:sz w:val="28"/>
+          <w:szCs w:val="28"/>
+        </w:rPr>
+      </w:pPr>
+      <w:r>
+        <w:rPr>
+          <w:rFonts w:ascii="Times New Roman" w:hAnsi="Times New Roman" w:cs="Times New Roman"/>
+          <w:b/>
+          <w:bCs/>
+          <w:sz w:val="28"/>
+          <w:szCs w:val="28"/>
+        </w:rPr>
+        <w:lastRenderedPageBreak/>
+        <w:t xml:space="preserve">Частота </w:t>
+      </w:r>
+      <w:proofErr w:type="spellStart"/>
+      <w:r>
+        <w:rPr>
+          <w:rFonts w:ascii="Times New Roman" w:hAnsi="Times New Roman" w:cs="Times New Roman"/>
+          <w:b/>
+          <w:bCs/>
+          <w:sz w:val="28"/>
+          <w:szCs w:val="28"/>
+        </w:rPr>
+        <w:t>біграм</w:t>
+      </w:r>
+      <w:proofErr w:type="spellEnd"/>
+      <w:r>
+        <w:rPr>
+          <w:rFonts w:ascii="Times New Roman" w:hAnsi="Times New Roman" w:cs="Times New Roman"/>
+          <w:b/>
+          <w:bCs/>
+          <w:sz w:val="28"/>
+          <w:szCs w:val="28"/>
+        </w:rPr>
+        <w:t xml:space="preserve"> з пробілом</w:t>
+      </w:r>
+      <w:r>
+        <w:rPr>
+          <w:rFonts w:ascii="Times New Roman" w:hAnsi="Times New Roman" w:cs="Times New Roman"/>
+          <w:b/>
+          <w:bCs/>
+          <w:sz w:val="28"/>
+          <w:szCs w:val="28"/>
+        </w:rPr>
+        <w:t xml:space="preserve"> з кроком </w:t>
+      </w:r>
+      <w:r>
+        <w:rPr>
+          <w:rFonts w:ascii="Times New Roman" w:hAnsi="Times New Roman" w:cs="Times New Roman"/>
+          <w:b/>
+          <w:bCs/>
+          <w:sz w:val="28"/>
+          <w:szCs w:val="28"/>
+        </w:rPr>
+        <w:t>1</w:t>
+      </w:r>
+      <w:r>
+        <w:rPr>
+          <w:rFonts w:ascii="Times New Roman" w:hAnsi="Times New Roman" w:cs="Times New Roman"/>
+          <w:b/>
+          <w:bCs/>
+          <w:sz w:val="28"/>
+          <w:szCs w:val="28"/>
+        </w:rPr>
+        <w:t>:</w:t>
+      </w:r>
+    </w:p>
+    <w:p>
+      <w:pPr>
+        <w:rPr>
+          <w:rFonts w:ascii="Times New Roman" w:hAnsi="Times New Roman" w:cs="Times New Roman"/>
+          <w:b/>
+          <w:bCs/>
+          <w:sz w:val="28"/>
+          <w:szCs w:val="28"/>
+        </w:rPr>
+      </w:pPr>
+      <w:r>
+        <w:rPr>
+          <w:rFonts w:ascii="Times New Roman" w:hAnsi="Times New Roman" w:cs="Times New Roman"/>
+          <w:b/>
+          <w:bCs/>
+          <w:noProof/>
+          <w:sz w:val="28"/>
+          <w:szCs w:val="28"/>
+        </w:rPr>
+        <w:drawing>
+          <wp:inline distT="0" distB="0" distL="0" distR="0" wp14:anchorId="7F837F42" wp14:editId="77D4438A">
+            <wp:extent cx="8754745" cy="6391592"/>
+            <wp:effectExtent l="635" t="0" r="8890" b="8890"/>
+            <wp:docPr id="7" name="Рисунок 7"/>
+            <wp:cNvGraphicFramePr>
+              <a:graphicFrameLocks xmlns:a="http://schemas.openxmlformats.org/drawingml/2006/main" noChangeAspect="1"/>
+            </wp:cNvGraphicFramePr>
+            <a:graphic xmlns:a="http://schemas.openxmlformats.org/drawingml/2006/main">
+              <a:graphicData uri="http://schemas.openxmlformats.org/drawingml/2006/picture">
+                <pic:pic xmlns:pic="http://schemas.openxmlformats.org/drawingml/2006/picture">
+                  <pic:nvPicPr>
+                    <pic:cNvPr id="0" name="Picture 1"/>
+                    <pic:cNvPicPr>
+                      <a:picLocks noChangeAspect="1" noChangeArrowheads="1"/>
+                    </pic:cNvPicPr>
+                  </pic:nvPicPr>
+                  <pic:blipFill>
+                    <a:blip r:embed="rId7">
+                      <a:extLst>
+                        <a:ext uri="{28A0092B-C50C-407E-A947-70E740481C1C}">
+                          <a14:useLocalDpi xmlns:a14="http://schemas.microsoft.com/office/drawing/2010/main" val="0"/>
+                        </a:ext>
+                      </a:extLst>
+                    </a:blip>
+                    <a:srcRect/>
+                    <a:stretch>
+                      <a:fillRect/>
+                    </a:stretch>
+                  </pic:blipFill>
+                  <pic:spPr bwMode="auto">
+                    <a:xfrm rot="5400000">
+                      <a:off x="0" y="0"/>
+                      <a:ext cx="8761354" cy="6396417"/>
+                    </a:xfrm>
+                    <a:prstGeom prst="rect">
+                      <a:avLst/>
+                    </a:prstGeom>
+                    <a:noFill/>
+                    <a:ln>
+                      <a:noFill/>
+                    </a:ln>
+                  </pic:spPr>
+                </pic:pic>
+              </a:graphicData>
+            </a:graphic>
+          </wp:inline>
+        </w:drawing>
+      </w:r>
+    </w:p>
+    <w:p>
+      <w:pPr>
+        <w:rPr>
+          <w:rFonts w:ascii="Times New Roman" w:hAnsi="Times New Roman" w:cs="Times New Roman"/>
+          <w:b/>
+          <w:bCs/>
+          <w:sz w:val="28"/>
+          <w:szCs w:val="28"/>
+        </w:rPr>
+      </w:pPr>
+      <w:r>
+        <w:rPr>
+          <w:rFonts w:ascii="Times New Roman" w:hAnsi="Times New Roman" w:cs="Times New Roman"/>
+          <w:b/>
+          <w:bCs/>
+          <w:sz w:val="28"/>
+          <w:szCs w:val="28"/>
+        </w:rPr>
+        <w:lastRenderedPageBreak/>
+        <w:t xml:space="preserve">Частота </w:t>
+      </w:r>
+      <w:proofErr w:type="spellStart"/>
+      <w:r>
+        <w:rPr>
+          <w:rFonts w:ascii="Times New Roman" w:hAnsi="Times New Roman" w:cs="Times New Roman"/>
+          <w:b/>
+          <w:bCs/>
+          <w:sz w:val="28"/>
+          <w:szCs w:val="28"/>
+        </w:rPr>
+        <w:t>біграм</w:t>
+      </w:r>
+      <w:proofErr w:type="spellEnd"/>
+      <w:r>
+        <w:rPr>
+          <w:rFonts w:ascii="Times New Roman" w:hAnsi="Times New Roman" w:cs="Times New Roman"/>
+          <w:b/>
+          <w:bCs/>
+          <w:sz w:val="28"/>
+          <w:szCs w:val="28"/>
+        </w:rPr>
+        <w:t xml:space="preserve"> без пробілу</w:t>
+      </w:r>
+      <w:r>
+        <w:rPr>
+          <w:rFonts w:ascii="Times New Roman" w:hAnsi="Times New Roman" w:cs="Times New Roman"/>
+          <w:b/>
+          <w:bCs/>
+          <w:sz w:val="28"/>
+          <w:szCs w:val="28"/>
+        </w:rPr>
+        <w:t xml:space="preserve"> з кроком </w:t>
+      </w:r>
+      <w:r>
+        <w:rPr>
+          <w:rFonts w:ascii="Times New Roman" w:hAnsi="Times New Roman" w:cs="Times New Roman"/>
+          <w:b/>
+          <w:bCs/>
+          <w:sz w:val="28"/>
+          <w:szCs w:val="28"/>
+          <w:lang w:val="ru-RU"/>
+        </w:rPr>
+        <w:t>1</w:t>
+      </w:r>
+      <w:r>
+        <w:rPr>
+          <w:rFonts w:ascii="Times New Roman" w:hAnsi="Times New Roman" w:cs="Times New Roman"/>
+          <w:b/>
+          <w:bCs/>
+          <w:sz w:val="28"/>
+          <w:szCs w:val="28"/>
+        </w:rPr>
+        <w:t>:</w:t>
+      </w:r>
+    </w:p>
+    <w:p>
+      <w:pPr>
+        <w:rPr>
+          <w:rFonts w:ascii="Times New Roman" w:hAnsi="Times New Roman" w:cs="Times New Roman"/>
+          <w:b/>
+          <w:bCs/>
+          <w:sz w:val="28"/>
+          <w:szCs w:val="28"/>
+        </w:rPr>
+      </w:pPr>
+      <w:r>
+        <w:rPr>
+          <w:rFonts w:ascii="Times New Roman" w:hAnsi="Times New Roman" w:cs="Times New Roman"/>
+          <w:b/>
+          <w:bCs/>
+          <w:noProof/>
+          <w:sz w:val="28"/>
+          <w:szCs w:val="28"/>
+        </w:rPr>
+        <w:drawing>
+          <wp:inline distT="0" distB="0" distL="0" distR="0" wp14:anchorId="5D0F90C6" wp14:editId="52C8C361">
+            <wp:extent cx="8673465" cy="6347460"/>
+            <wp:effectExtent l="953" t="0" r="0" b="0"/>
+            <wp:docPr id="8" name="Рисунок 8"/>
+            <wp:cNvGraphicFramePr>
+              <a:graphicFrameLocks xmlns:a="http://schemas.openxmlformats.org/drawingml/2006/main" noChangeAspect="1"/>
+            </wp:cNvGraphicFramePr>
+            <a:graphic xmlns:a="http://schemas.openxmlformats.org/drawingml/2006/main">
+              <a:graphicData uri="http://schemas.openxmlformats.org/drawingml/2006/picture">
+                <pic:pic xmlns:pic="http://schemas.openxmlformats.org/drawingml/2006/picture">
+                  <pic:nvPicPr>
+                    <pic:cNvPr id="0" name="Picture 2"/>
+                    <pic:cNvPicPr>
+                      <a:picLocks noChangeAspect="1" noChangeArrowheads="1"/>
+                    </pic:cNvPicPr>
+                  </pic:nvPicPr>
+                  <pic:blipFill>
+                    <a:blip r:embed="rId8">
+                      <a:extLst>
+                        <a:ext uri="{28A0092B-C50C-407E-A947-70E740481C1C}">
+                          <a14:useLocalDpi xmlns:a14="http://schemas.microsoft.com/office/drawing/2010/main" val="0"/>
+                        </a:ext>
+                      </a:extLst>
+                    </a:blip>
+                    <a:srcRect/>
+                    <a:stretch>
+                      <a:fillRect/>
+                    </a:stretch>
+                  </pic:blipFill>
+                  <pic:spPr bwMode="auto">
+                    <a:xfrm rot="5400000">
+                      <a:off x="0" y="0"/>
+                      <a:ext cx="8673465" cy="6347460"/>
+                    </a:xfrm>
+                    <a:prstGeom prst="rect">
+                      <a:avLst/>
+                    </a:prstGeom>
+                    <a:noFill/>
+                    <a:ln>
+                      <a:noFill/>
+                    </a:ln>
+                  </pic:spPr>
+                </pic:pic>
+              </a:graphicData>
+            </a:graphic>
+          </wp:inline>
+        </w:drawing>
+      </w:r>
+    </w:p>
+    <w:p>
+      <w:pPr>
+        <w:spacing w:line="259" w:lineRule="auto"/>
+        <w:rPr>
+          <w:rFonts w:ascii="Times New Roman" w:hAnsi="Times New Roman" w:cs="Times New Roman"/>
+          <w:b/>
+          <w:bCs/>
+          <w:sz w:val="28"/>
+          <w:szCs w:val="28"/>
+        </w:rPr>
+      </w:pPr>
+      <w:r>
+        <w:rPr>
+          <w:rFonts w:ascii="Times New Roman" w:hAnsi="Times New Roman" w:cs="Times New Roman"/>
+          <w:b/>
+          <w:bCs/>
+          <w:sz w:val="28"/>
+          <w:szCs w:val="28"/>
+        </w:rPr>
+        <w:br w:type="page"/>
+      </w:r>
+      <w:r>
+        <w:rPr>
+          <w:rFonts w:ascii="Times New Roman" w:hAnsi="Times New Roman" w:cs="Times New Roman"/>
+          <w:b/>
+          <w:bCs/>
+          <w:sz w:val="28"/>
+          <w:szCs w:val="28"/>
+        </w:rPr>
+        <w:lastRenderedPageBreak/>
+        <w:t>Ентропія для 1 символу з пробілом:</w:t>
+      </w:r>
+    </w:p>
+    <w:p>
+      <w:pPr>
+        <w:rPr>
+          <w:rFonts w:ascii="Times New Roman" w:hAnsi="Times New Roman" w:cs="Times New Roman"/>
+          <w:sz w:val="24"/>
+          <w:szCs w:val="24"/>
+        </w:rPr>
+      </w:pPr>
+      <m:oMath>
+        <m:sSub>
+          <m:sSubPr>
+            <m:ctrlPr>
+              <w:rPr>
+                <w:rFonts w:ascii="Cambria Math" w:hAnsi="Cambria Math" w:cs="Times New Roman"/>
+                <w:i/>
+                <w:sz w:val="24"/>
+                <w:szCs w:val="24"/>
+              </w:rPr>
+            </m:ctrlPr>
+          </m:sSubPr>
+          <m:e>
+            <m:r>
+              <w:rPr>
+                <w:rFonts w:ascii="Cambria Math" w:hAnsi="Cambria Math" w:cs="Times New Roman"/>
+                <w:sz w:val="24"/>
+                <w:szCs w:val="24"/>
+                <w:lang w:val="en-US"/>
+              </w:rPr>
+              <m:t>H</m:t>
+            </m:r>
+          </m:e>
+          <m:sub>
+            <m:r>
+              <w:rPr>
+                <w:rFonts w:ascii="Cambria Math" w:hAnsi="Cambria Math" w:cs="Times New Roman"/>
+                <w:sz w:val="24"/>
+                <w:szCs w:val="24"/>
+              </w:rPr>
+              <m:t>1</m:t>
+            </m:r>
+          </m:sub>
+        </m:sSub>
+      </m:oMath>
+      <w:r>
+        <w:rPr>
+          <w:rFonts w:ascii="Times New Roman" w:hAnsi="Times New Roman" w:cs="Times New Roman"/>
+          <w:sz w:val="24"/>
+          <w:szCs w:val="24"/>
+        </w:rPr>
+        <w:t>=4.384479655591922</w:t>
+      </w:r>
+    </w:p>
+    <w:p>
+      <w:pPr>
+        <w:rPr>
+          <w:rFonts w:ascii="Times New Roman" w:hAnsi="Times New Roman" w:cs="Times New Roman"/>
+          <w:b/>
+          <w:bCs/>
+          <w:sz w:val="28"/>
+          <w:szCs w:val="28"/>
+        </w:rPr>
+      </w:pPr>
+      <w:r>
+        <w:rPr>
+          <w:rFonts w:ascii="Times New Roman" w:hAnsi="Times New Roman" w:cs="Times New Roman"/>
+          <w:b/>
+          <w:bCs/>
+          <w:sz w:val="28"/>
+          <w:szCs w:val="28"/>
+        </w:rPr>
+        <w:t>Ентропія для 1 символу без пробілу:</w:t>
+      </w:r>
+    </w:p>
+    <w:p>
+      <w:pPr>
+        <w:rPr>
+          <w:rFonts w:ascii="Times New Roman" w:hAnsi="Times New Roman" w:cs="Times New Roman"/>
+          <w:sz w:val="24"/>
+          <w:szCs w:val="24"/>
+        </w:rPr>
+      </w:pPr>
+      <m:oMath>
+        <m:sSub>
+          <m:sSubPr>
+            <m:ctrlPr>
+              <w:rPr>
+                <w:rFonts w:ascii="Cambria Math" w:hAnsi="Cambria Math" w:cs="Times New Roman"/>
+                <w:i/>
+                <w:sz w:val="24"/>
+                <w:szCs w:val="24"/>
+              </w:rPr>
+            </m:ctrlPr>
+          </m:sSubPr>
+          <m:e>
+            <m:r>
+              <w:rPr>
+                <w:rFonts w:ascii="Cambria Math" w:hAnsi="Cambria Math" w:cs="Times New Roman"/>
+                <w:sz w:val="24"/>
+                <w:szCs w:val="24"/>
+                <w:lang w:val="en-US"/>
+              </w:rPr>
+              <m:t>H</m:t>
+            </m:r>
+          </m:e>
+          <m:sub>
+            <m:r>
+              <w:rPr>
+                <w:rFonts w:ascii="Cambria Math" w:hAnsi="Cambria Math" w:cs="Times New Roman"/>
+                <w:sz w:val="24"/>
+                <w:szCs w:val="24"/>
+              </w:rPr>
+              <m:t>1</m:t>
+            </m:r>
+          </m:sub>
+        </m:sSub>
+      </m:oMath>
+      <w:r>
+        <w:rPr>
+          <w:rFonts w:ascii="Times New Roman" w:hAnsi="Times New Roman" w:cs="Times New Roman"/>
+          <w:sz w:val="24"/>
+          <w:szCs w:val="24"/>
+        </w:rPr>
+        <w:t>=4.462782106749086</w:t>
+      </w:r>
+    </w:p>
+    <w:p>
+      <w:pPr>
+        <w:rPr>
+          <w:rFonts w:ascii="Times New Roman" w:hAnsi="Times New Roman" w:cs="Times New Roman"/>
+          <w:b/>
+          <w:bCs/>
+          <w:sz w:val="28"/>
+          <w:szCs w:val="28"/>
+        </w:rPr>
+      </w:pPr>
+      <w:r>
+        <w:rPr>
+          <w:rFonts w:ascii="Times New Roman" w:hAnsi="Times New Roman" w:cs="Times New Roman"/>
+          <w:b/>
+          <w:bCs/>
+          <w:sz w:val="28"/>
+          <w:szCs w:val="28"/>
+        </w:rPr>
+        <w:t xml:space="preserve">Ентропія для </w:t>
+      </w:r>
+      <w:proofErr w:type="spellStart"/>
+      <w:r>
+        <w:rPr>
+          <w:rFonts w:ascii="Times New Roman" w:hAnsi="Times New Roman" w:cs="Times New Roman"/>
+          <w:b/>
+          <w:bCs/>
+          <w:sz w:val="28"/>
+          <w:szCs w:val="28"/>
+        </w:rPr>
+        <w:t>біграми</w:t>
+      </w:r>
+      <w:proofErr w:type="spellEnd"/>
+      <w:r>
+        <w:rPr>
+          <w:rFonts w:ascii="Times New Roman" w:hAnsi="Times New Roman" w:cs="Times New Roman"/>
+          <w:b/>
+          <w:bCs/>
+          <w:sz w:val="28"/>
+          <w:szCs w:val="28"/>
+        </w:rPr>
+        <w:t xml:space="preserve"> з пробілом</w:t>
+      </w:r>
+      <w:r>
+        <w:rPr>
+          <w:rFonts w:ascii="Times New Roman" w:hAnsi="Times New Roman" w:cs="Times New Roman"/>
+          <w:b/>
+          <w:bCs/>
+          <w:sz w:val="28"/>
+          <w:szCs w:val="28"/>
           <w:lang w:val="ru-RU"/>
         </w:rPr>
         <w:t xml:space="preserve"> </w:t>
       </w:r>
+      <w:r>
+        <w:rPr>
+          <w:rFonts w:ascii="Times New Roman" w:hAnsi="Times New Roman" w:cs="Times New Roman"/>
+          <w:b/>
+          <w:bCs/>
+          <w:sz w:val="28"/>
+          <w:szCs w:val="28"/>
+        </w:rPr>
+        <w:t>з кроком 2</w:t>
+      </w:r>
+      <w:r>
+        <w:rPr>
+          <w:rFonts w:ascii="Times New Roman" w:hAnsi="Times New Roman" w:cs="Times New Roman"/>
+          <w:b/>
+          <w:bCs/>
+          <w:sz w:val="28"/>
+          <w:szCs w:val="28"/>
+        </w:rPr>
+        <w:t>:</w:t>
+      </w:r>
+    </w:p>
+    <w:p>
+      <w:pPr>
+        <w:rPr>
+          <w:rFonts w:ascii="Times New Roman" w:hAnsi="Times New Roman" w:cs="Times New Roman"/>
+          <w:sz w:val="24"/>
+          <w:szCs w:val="24"/>
+        </w:rPr>
+      </w:pPr>
+      <m:oMath>
+        <m:sSub>
+          <m:sSubPr>
+            <m:ctrlPr>
+              <w:rPr>
+                <w:rFonts w:ascii="Cambria Math" w:hAnsi="Cambria Math" w:cs="Times New Roman"/>
+                <w:i/>
+                <w:sz w:val="24"/>
+                <w:szCs w:val="24"/>
+              </w:rPr>
+            </m:ctrlPr>
+          </m:sSubPr>
+          <m:e>
+            <m:r>
+              <w:rPr>
+                <w:rFonts w:ascii="Cambria Math" w:hAnsi="Cambria Math" w:cs="Times New Roman"/>
+                <w:sz w:val="24"/>
+                <w:szCs w:val="24"/>
+              </w:rPr>
+              <m:t>H</m:t>
+            </m:r>
+          </m:e>
+          <m:sub>
+            <m:r>
+              <w:rPr>
+                <w:rFonts w:ascii="Cambria Math" w:hAnsi="Cambria Math" w:cs="Times New Roman"/>
+                <w:sz w:val="24"/>
+                <w:szCs w:val="24"/>
+              </w:rPr>
+              <m:t>2</m:t>
+            </m:r>
+          </m:sub>
+        </m:sSub>
+      </m:oMath>
+      <w:r>
+        <w:rPr>
+          <w:rFonts w:ascii="Times New Roman" w:hAnsi="Times New Roman" w:cs="Times New Roman"/>
+          <w:sz w:val="24"/>
+          <w:szCs w:val="24"/>
+        </w:rPr>
+        <w:t>=4.4815897093739565</w:t>
+      </w:r>
+    </w:p>
+    <w:p>
+      <w:pPr>
+        <w:rPr>
+          <w:rFonts w:ascii="Times New Roman" w:hAnsi="Times New Roman" w:cs="Times New Roman"/>
+          <w:b/>
+          <w:bCs/>
+          <w:sz w:val="28"/>
+          <w:szCs w:val="28"/>
+        </w:rPr>
+      </w:pPr>
+      <w:r>
+        <w:rPr>
+          <w:rFonts w:ascii="Times New Roman" w:hAnsi="Times New Roman" w:cs="Times New Roman"/>
+          <w:b/>
+          <w:bCs/>
+          <w:sz w:val="28"/>
+          <w:szCs w:val="28"/>
+        </w:rPr>
+        <w:t xml:space="preserve">Ентропія для </w:t>
+      </w:r>
       <w:proofErr w:type="spellStart"/>
       <w:r>
         <w:rPr>
-          <w:lang w:val="ru-RU"/>
-        </w:rPr>
-        <w:t>російської</w:t>
+          <w:rFonts w:ascii="Times New Roman" w:hAnsi="Times New Roman" w:cs="Times New Roman"/>
+          <w:b/>
+          <w:bCs/>
+          <w:sz w:val="28"/>
+          <w:szCs w:val="28"/>
+        </w:rPr>
+        <w:t>біграми</w:t>
       </w:r>
       <w:proofErr w:type="spellEnd"/>
       <w:r>
         <w:rPr>
+          <w:rFonts w:ascii="Times New Roman" w:hAnsi="Times New Roman" w:cs="Times New Roman"/>
+          <w:b/>
+          <w:bCs/>
+          <w:sz w:val="28"/>
+          <w:szCs w:val="28"/>
+        </w:rPr>
+        <w:t xml:space="preserve"> без пробілу</w:t>
+      </w:r>
+      <w:r>
+        <w:rPr>
+          <w:rFonts w:ascii="Times New Roman" w:hAnsi="Times New Roman" w:cs="Times New Roman"/>
+          <w:b/>
+          <w:bCs/>
+          <w:sz w:val="28"/>
+          <w:szCs w:val="28"/>
+        </w:rPr>
+        <w:t xml:space="preserve"> з кроком 2</w:t>
+      </w:r>
+      <w:r>
+        <w:rPr>
+          <w:rFonts w:ascii="Times New Roman" w:hAnsi="Times New Roman" w:cs="Times New Roman"/>
+          <w:b/>
+          <w:bCs/>
+          <w:sz w:val="28"/>
+          <w:szCs w:val="28"/>
+        </w:rPr>
+        <w:t>:</w:t>
+      </w:r>
+    </w:p>
+    <w:p>
+      <w:pPr>
+        <w:rPr>
+          <w:rFonts w:ascii="Times New Roman" w:hAnsi="Times New Roman" w:cs="Times New Roman"/>
+          <w:sz w:val="24"/>
+          <w:szCs w:val="24"/>
+        </w:rPr>
+      </w:pPr>
+      <m:oMath>
+        <m:sSub>
+          <m:sSubPr>
+            <m:ctrlPr>
+              <w:rPr>
+                <w:rFonts w:ascii="Cambria Math" w:hAnsi="Cambria Math" w:cs="Times New Roman"/>
+                <w:i/>
+                <w:sz w:val="24"/>
+                <w:szCs w:val="24"/>
+              </w:rPr>
+            </m:ctrlPr>
+          </m:sSubPr>
+          <m:e>
+            <m:r>
+              <w:rPr>
+                <w:rFonts w:ascii="Cambria Math" w:hAnsi="Cambria Math" w:cs="Times New Roman"/>
+                <w:sz w:val="24"/>
+                <w:szCs w:val="24"/>
+              </w:rPr>
+              <m:t>H</m:t>
+            </m:r>
+          </m:e>
+          <m:sub>
+            <m:r>
+              <w:rPr>
+                <w:rFonts w:ascii="Cambria Math" w:hAnsi="Cambria Math" w:cs="Times New Roman"/>
+                <w:sz w:val="24"/>
+                <w:szCs w:val="24"/>
+              </w:rPr>
+              <m:t>2</m:t>
+            </m:r>
+          </m:sub>
+        </m:sSub>
+      </m:oMath>
+      <w:r>
+        <w:rPr>
+          <w:rFonts w:ascii="Times New Roman" w:hAnsi="Times New Roman" w:cs="Times New Roman"/>
+          <w:sz w:val="24"/>
+          <w:szCs w:val="24"/>
+        </w:rPr>
+        <w:t>=4.645341941432777</w:t>
+      </w:r>
+    </w:p>
+    <w:p>
+      <w:pPr>
+        <w:rPr>
+          <w:rFonts w:ascii="Times New Roman" w:hAnsi="Times New Roman" w:cs="Times New Roman"/>
+          <w:sz w:val="24"/>
+          <w:szCs w:val="24"/>
+        </w:rPr>
+      </w:pPr>
+      <w:r>
+        <w:rPr>
+          <w:rFonts w:ascii="Times New Roman" w:hAnsi="Times New Roman" w:cs="Times New Roman"/>
+          <w:b/>
+          <w:bCs/>
+          <w:sz w:val="28"/>
+          <w:szCs w:val="28"/>
+        </w:rPr>
+        <w:t xml:space="preserve">Ентропія для </w:t>
+      </w:r>
+      <w:proofErr w:type="spellStart"/>
+      <w:r>
+        <w:rPr>
+          <w:rFonts w:ascii="Times New Roman" w:hAnsi="Times New Roman" w:cs="Times New Roman"/>
+          <w:b/>
+          <w:bCs/>
+          <w:sz w:val="28"/>
+          <w:szCs w:val="28"/>
+        </w:rPr>
+        <w:t>біграми</w:t>
+      </w:r>
+      <w:proofErr w:type="spellEnd"/>
+      <w:r>
+        <w:rPr>
+          <w:rFonts w:ascii="Times New Roman" w:hAnsi="Times New Roman" w:cs="Times New Roman"/>
+          <w:b/>
+          <w:bCs/>
+          <w:sz w:val="28"/>
+          <w:szCs w:val="28"/>
+        </w:rPr>
+        <w:t xml:space="preserve"> з пробілом</w:t>
+      </w:r>
+      <w:r>
+        <w:rPr>
+          <w:rFonts w:ascii="Times New Roman" w:hAnsi="Times New Roman" w:cs="Times New Roman"/>
+          <w:b/>
+          <w:bCs/>
+          <w:sz w:val="28"/>
+          <w:szCs w:val="28"/>
           <w:lang w:val="ru-RU"/>
         </w:rPr>
         <w:t xml:space="preserve"> </w:t>
       </w:r>
+      <w:r>
+        <w:rPr>
+          <w:rFonts w:ascii="Times New Roman" w:hAnsi="Times New Roman" w:cs="Times New Roman"/>
+          <w:b/>
+          <w:bCs/>
+          <w:sz w:val="28"/>
+          <w:szCs w:val="28"/>
+        </w:rPr>
+        <w:t xml:space="preserve">з кроком </w:t>
+      </w:r>
+      <w:r>
+        <w:rPr>
+          <w:rFonts w:ascii="Times New Roman" w:hAnsi="Times New Roman" w:cs="Times New Roman"/>
+          <w:b/>
+          <w:bCs/>
+          <w:sz w:val="28"/>
+          <w:szCs w:val="28"/>
+        </w:rPr>
+        <w:t xml:space="preserve">1:                                                </w:t>
+      </w:r>
+      <m:oMath>
+        <m:r>
+          <w:rPr>
+            <w:rFonts w:ascii="Cambria Math" w:hAnsi="Cambria Math" w:cs="Times New Roman"/>
+            <w:sz w:val="24"/>
+            <w:szCs w:val="24"/>
+          </w:rPr>
+          <m:t xml:space="preserve"> </m:t>
+        </m:r>
+        <m:sSub>
+          <m:sSubPr>
+            <m:ctrlPr>
+              <w:rPr>
+                <w:rFonts w:ascii="Cambria Math" w:hAnsi="Cambria Math" w:cs="Times New Roman"/>
+                <w:i/>
+                <w:sz w:val="24"/>
+                <w:szCs w:val="24"/>
+              </w:rPr>
+            </m:ctrlPr>
+          </m:sSubPr>
+          <m:e>
+            <m:r>
+              <w:rPr>
+                <w:rFonts w:ascii="Cambria Math" w:hAnsi="Cambria Math" w:cs="Times New Roman"/>
+                <w:sz w:val="24"/>
+                <w:szCs w:val="24"/>
+              </w:rPr>
+              <m:t>H</m:t>
+            </m:r>
+          </m:e>
+          <m:sub>
+            <m:r>
+              <w:rPr>
+                <w:rFonts w:ascii="Cambria Math" w:hAnsi="Cambria Math" w:cs="Times New Roman"/>
+                <w:sz w:val="24"/>
+                <w:szCs w:val="24"/>
+              </w:rPr>
+              <m:t>2</m:t>
+            </m:r>
+          </m:sub>
+        </m:sSub>
+      </m:oMath>
+      <w:r>
+        <w:rPr>
+          <w:rFonts w:ascii="Times New Roman" w:hAnsi="Times New Roman" w:cs="Times New Roman"/>
+          <w:sz w:val="24"/>
+          <w:szCs w:val="24"/>
+        </w:rPr>
+        <w:t>=</w:t>
+      </w:r>
+      <w:r>
+        <w:rPr>
+          <w:rFonts w:ascii="Times New Roman" w:hAnsi="Times New Roman" w:cs="Times New Roman"/>
+          <w:sz w:val="24"/>
+          <w:szCs w:val="24"/>
+        </w:rPr>
+        <w:t>7.963104187245263</w:t>
+      </w:r>
+    </w:p>
+    <w:p>
+      <w:pPr>
+        <w:rPr>
+          <w:rFonts w:ascii="Times New Roman" w:hAnsi="Times New Roman" w:cs="Times New Roman"/>
+          <w:b/>
+          <w:bCs/>
+          <w:sz w:val="28"/>
+          <w:szCs w:val="28"/>
+        </w:rPr>
+      </w:pPr>
+      <w:r>
+        <w:rPr>
+          <w:rFonts w:ascii="Times New Roman" w:hAnsi="Times New Roman" w:cs="Times New Roman"/>
+          <w:b/>
+          <w:bCs/>
+          <w:sz w:val="28"/>
+          <w:szCs w:val="28"/>
+        </w:rPr>
+        <w:t xml:space="preserve">Ентропія для </w:t>
+      </w:r>
       <w:proofErr w:type="spellStart"/>
       <w:r>
         <w:rPr>
-          <w:lang w:val="ru-RU"/>
-        </w:rPr>
-        <w:t>мови</w:t>
+          <w:rFonts w:ascii="Times New Roman" w:hAnsi="Times New Roman" w:cs="Times New Roman"/>
+          <w:b/>
+          <w:bCs/>
+          <w:sz w:val="28"/>
+          <w:szCs w:val="28"/>
+        </w:rPr>
+        <w:t>біграми</w:t>
       </w:r>
       <w:proofErr w:type="spellEnd"/>
       <w:r>
         <w:rPr>
-          <w:lang w:val="ru-RU"/>
-        </w:rPr>
-        <w:t xml:space="preserve"> в </w:t>
+          <w:rFonts w:ascii="Times New Roman" w:hAnsi="Times New Roman" w:cs="Times New Roman"/>
+          <w:b/>
+          <w:bCs/>
+          <w:sz w:val="28"/>
+          <w:szCs w:val="28"/>
+        </w:rPr>
+        <w:t xml:space="preserve"> без пробілу</w:t>
+      </w:r>
+      <w:r>
+        <w:rPr>
+          <w:rFonts w:ascii="Times New Roman" w:hAnsi="Times New Roman" w:cs="Times New Roman"/>
+          <w:b/>
+          <w:bCs/>
+          <w:sz w:val="28"/>
+          <w:szCs w:val="28"/>
+        </w:rPr>
+        <w:t xml:space="preserve"> з кроком </w:t>
+      </w:r>
+      <w:r>
+        <w:rPr>
+          <w:rFonts w:ascii="Times New Roman" w:hAnsi="Times New Roman" w:cs="Times New Roman"/>
+          <w:b/>
+          <w:bCs/>
+          <w:sz w:val="28"/>
+          <w:szCs w:val="28"/>
+        </w:rPr>
+        <w:t>1</w:t>
+      </w:r>
+      <w:r>
+        <w:rPr>
+          <w:rFonts w:ascii="Times New Roman" w:hAnsi="Times New Roman" w:cs="Times New Roman"/>
+          <w:b/>
+          <w:bCs/>
+          <w:sz w:val="28"/>
+          <w:szCs w:val="28"/>
+        </w:rPr>
+        <w:t>:</w:t>
+      </w:r>
+      <w:r>
+        <w:rPr>
+          <w:rFonts w:ascii="Times New Roman" w:hAnsi="Times New Roman" w:cs="Times New Roman"/>
+          <w:b/>
+          <w:bCs/>
+          <w:sz w:val="28"/>
+          <w:szCs w:val="28"/>
+        </w:rPr>
+        <w:t xml:space="preserve">                                                </w:t>
+      </w:r>
+      <m:oMath>
+        <m:r>
+          <w:rPr>
+            <w:rFonts w:ascii="Cambria Math" w:hAnsi="Cambria Math" w:cs="Times New Roman"/>
+            <w:sz w:val="24"/>
+            <w:szCs w:val="24"/>
+          </w:rPr>
+          <m:t xml:space="preserve"> </m:t>
+        </m:r>
+        <m:sSub>
+          <m:sSubPr>
+            <m:ctrlPr>
+              <w:rPr>
+                <w:rFonts w:ascii="Cambria Math" w:hAnsi="Cambria Math" w:cs="Times New Roman"/>
+                <w:i/>
+                <w:sz w:val="24"/>
+                <w:szCs w:val="24"/>
+              </w:rPr>
+            </m:ctrlPr>
+          </m:sSubPr>
+          <m:e>
+            <m:r>
+              <w:rPr>
+                <w:rFonts w:ascii="Cambria Math" w:hAnsi="Cambria Math" w:cs="Times New Roman"/>
+                <w:sz w:val="24"/>
+                <w:szCs w:val="24"/>
+              </w:rPr>
+              <m:t>H</m:t>
+            </m:r>
+          </m:e>
+          <m:sub>
+            <m:r>
+              <w:rPr>
+                <w:rFonts w:ascii="Cambria Math" w:hAnsi="Cambria Math" w:cs="Times New Roman"/>
+                <w:sz w:val="24"/>
+                <w:szCs w:val="24"/>
+              </w:rPr>
+              <m:t>2</m:t>
+            </m:r>
+          </m:sub>
+        </m:sSub>
+      </m:oMath>
+      <w:r>
+        <w:rPr>
+          <w:rFonts w:ascii="Times New Roman" w:hAnsi="Times New Roman" w:cs="Times New Roman"/>
+          <w:sz w:val="24"/>
+          <w:szCs w:val="24"/>
+        </w:rPr>
+        <w:t>=</w:t>
+      </w:r>
+      <w:r>
+        <w:rPr>
+          <w:rFonts w:ascii="Times New Roman" w:hAnsi="Times New Roman" w:cs="Times New Roman"/>
+          <w:sz w:val="24"/>
+          <w:szCs w:val="24"/>
+        </w:rPr>
+        <w:t xml:space="preserve"> 8.290740553097267</w:t>
+      </w:r>
+    </w:p>
+    <w:p>
+      <w:pPr>
+        <w:rPr>
+          <w:rFonts w:ascii="Times New Roman" w:hAnsi="Times New Roman" w:cs="Times New Roman"/>
+          <w:sz w:val="24"/>
+          <w:szCs w:val="24"/>
+        </w:rPr>
+      </w:pPr>
+      <w:r>
+        <w:rPr>
+          <w:rFonts w:ascii="Times New Roman" w:hAnsi="Times New Roman" w:cs="Times New Roman"/>
+          <w:b/>
+          <w:bCs/>
+          <w:sz w:val="28"/>
+          <w:szCs w:val="28"/>
+        </w:rPr>
+        <w:t>Умовна ентропія джерела для 10 символів:</w:t>
+      </w:r>
+      <w:r>
+        <w:rPr>
+          <w:rFonts w:ascii="Times New Roman" w:hAnsi="Times New Roman" w:cs="Times New Roman"/>
+          <w:noProof/>
+          <w:sz w:val="24"/>
+          <w:szCs w:val="24"/>
+        </w:rPr>
+        <w:drawing>
+          <wp:inline distT="0" distB="0" distL="0" distR="0" wp14:anchorId="624FA8A8" wp14:editId="4BAB925D">
+            <wp:extent cx="5280660" cy="3543207"/>
+            <wp:effectExtent l="0" t="0" r="0" b="635"/>
+            <wp:docPr id="3" name="Рисунок 3"/>
+            <wp:cNvGraphicFramePr>
+              <a:graphicFrameLocks xmlns:a="http://schemas.openxmlformats.org/drawingml/2006/main" noChangeAspect="1"/>
+            </wp:cNvGraphicFramePr>
+            <a:graphic xmlns:a="http://schemas.openxmlformats.org/drawingml/2006/main">
+              <a:graphicData uri="http://schemas.openxmlformats.org/drawingml/2006/picture">
+                <pic:pic xmlns:pic="http://schemas.openxmlformats.org/drawingml/2006/picture">
+                  <pic:nvPicPr>
+                    <pic:cNvPr id="0" name="Picture 2"/>
+                    <pic:cNvPicPr>
+                      <a:picLocks noChangeAspect="1" noChangeArrowheads="1"/>
+                    </pic:cNvPicPr>
+                  </pic:nvPicPr>
+                  <pic:blipFill>
+                    <a:blip r:embed="rId9">
+                      <a:extLst>
+                        <a:ext uri="{28A0092B-C50C-407E-A947-70E740481C1C}">
+                          <a14:useLocalDpi xmlns:a14="http://schemas.microsoft.com/office/drawing/2010/main" val="0"/>
+                        </a:ext>
+                      </a:extLst>
+                    </a:blip>
+                    <a:srcRect/>
+                    <a:stretch>
+                      <a:fillRect/>
+                    </a:stretch>
+                  </pic:blipFill>
+                  <pic:spPr bwMode="auto">
+                    <a:xfrm>
+                      <a:off x="0" y="0"/>
+                      <a:ext cx="5280660" cy="3543207"/>
+                    </a:xfrm>
+                    <a:prstGeom prst="rect">
+                      <a:avLst/>
+                    </a:prstGeom>
+                    <a:noFill/>
+                    <a:ln>
+                      <a:noFill/>
+                    </a:ln>
+                  </pic:spPr>
+                </pic:pic>
+              </a:graphicData>
+            </a:graphic>
+          </wp:inline>
+        </w:drawing>
+      </w:r>
+    </w:p>
+    <w:p>
+      <w:pPr>
+        <w:rPr>
+          <w:rFonts w:ascii="Times New Roman" w:hAnsi="Times New Roman" w:cs="Times New Roman"/>
+          <w:b/>
+          <w:bCs/>
+          <w:sz w:val="28"/>
+          <w:szCs w:val="28"/>
+        </w:rPr>
+      </w:pPr>
+    </w:p>
+    <w:p>
+      <w:pPr>
+        <w:rPr>
+          <w:rFonts w:ascii="Times New Roman" w:hAnsi="Times New Roman" w:cs="Times New Roman"/>
+          <w:b/>
+          <w:bCs/>
+          <w:sz w:val="28"/>
+          <w:szCs w:val="28"/>
+        </w:rPr>
+      </w:pPr>
+    </w:p>
+    <w:p>
+      <w:pPr>
+        <w:rPr>
+          <w:rFonts w:ascii="Times New Roman" w:hAnsi="Times New Roman" w:cs="Times New Roman"/>
+          <w:b/>
+          <w:bCs/>
+          <w:sz w:val="28"/>
+          <w:szCs w:val="28"/>
+        </w:rPr>
+      </w:pPr>
+    </w:p>
+    <w:p>
+      <w:pPr>
+        <w:rPr>
+          <w:rFonts w:ascii="Times New Roman" w:hAnsi="Times New Roman" w:cs="Times New Roman"/>
+          <w:b/>
+          <w:bCs/>
+          <w:sz w:val="28"/>
+          <w:szCs w:val="28"/>
+        </w:rPr>
+      </w:pPr>
+    </w:p>
+    <w:p>
+      <w:pPr>
+        <w:rPr>
+          <w:rFonts w:ascii="Times New Roman" w:hAnsi="Times New Roman" w:cs="Times New Roman"/>
+          <w:b/>
+          <w:bCs/>
+          <w:sz w:val="28"/>
+          <w:szCs w:val="28"/>
+        </w:rPr>
+      </w:pPr>
+    </w:p>
+    <w:p>
+      <w:pPr>
+        <w:rPr>
+          <w:rFonts w:ascii="Times New Roman" w:hAnsi="Times New Roman" w:cs="Times New Roman"/>
+          <w:b/>
+          <w:bCs/>
+          <w:sz w:val="28"/>
+          <w:szCs w:val="28"/>
+        </w:rPr>
+      </w:pPr>
+    </w:p>
+    <w:p>
+      <w:pPr>
+        <w:rPr>
+          <w:rFonts w:ascii="Times New Roman" w:hAnsi="Times New Roman" w:cs="Times New Roman"/>
+          <w:b/>
+          <w:bCs/>
+          <w:sz w:val="28"/>
+          <w:szCs w:val="28"/>
+        </w:rPr>
+      </w:pPr>
+    </w:p>
+    <w:p>
+      <w:pPr>
+        <w:rPr>
+          <w:rFonts w:ascii="Times New Roman" w:hAnsi="Times New Roman" w:cs="Times New Roman"/>
+          <w:b/>
+          <w:bCs/>
+          <w:sz w:val="28"/>
+          <w:szCs w:val="28"/>
+        </w:rPr>
+      </w:pPr>
+    </w:p>
+    <w:p>
+      <w:pPr>
+        <w:rPr>
+          <w:rFonts w:ascii="Times New Roman" w:hAnsi="Times New Roman" w:cs="Times New Roman"/>
+          <w:b/>
+          <w:bCs/>
+          <w:sz w:val="28"/>
+          <w:szCs w:val="28"/>
+        </w:rPr>
+      </w:pPr>
+    </w:p>
+    <w:p>
+      <w:pPr>
+        <w:rPr>
+          <w:rFonts w:ascii="Times New Roman" w:hAnsi="Times New Roman" w:cs="Times New Roman"/>
+          <w:b/>
+          <w:bCs/>
+          <w:sz w:val="28"/>
+          <w:szCs w:val="28"/>
+        </w:rPr>
+      </w:pPr>
+      <w:r>
+        <w:rPr>
+          <w:rFonts w:ascii="Times New Roman" w:hAnsi="Times New Roman" w:cs="Times New Roman"/>
+          <w:b/>
+          <w:bCs/>
+          <w:sz w:val="28"/>
+          <w:szCs w:val="28"/>
+        </w:rPr>
+        <w:t>Умовна ентропія джерела для 20 символів:</w:t>
+      </w:r>
+    </w:p>
+    <w:p>
+      <w:pPr>
+        <w:rPr>
+          <w:rFonts w:ascii="Times New Roman" w:hAnsi="Times New Roman" w:cs="Times New Roman"/>
+          <w:sz w:val="24"/>
+          <w:szCs w:val="24"/>
+        </w:rPr>
+      </w:pPr>
+      <w:r>
+        <w:rPr>
+          <w:rFonts w:ascii="Times New Roman" w:hAnsi="Times New Roman" w:cs="Times New Roman"/>
+          <w:noProof/>
+          <w:sz w:val="24"/>
+          <w:szCs w:val="24"/>
+        </w:rPr>
+        <w:drawing>
+          <wp:inline distT="0" distB="0" distL="0" distR="0" wp14:anchorId="32CAB13C" wp14:editId="76B61849">
+            <wp:extent cx="5120640" cy="3446785"/>
+            <wp:effectExtent l="0" t="0" r="3810" b="1270"/>
+            <wp:docPr id="5" name="Рисунок 5"/>
+            <wp:cNvGraphicFramePr>
+              <a:graphicFrameLocks xmlns:a="http://schemas.openxmlformats.org/drawingml/2006/main" noChangeAspect="1"/>
+            </wp:cNvGraphicFramePr>
+            <a:graphic xmlns:a="http://schemas.openxmlformats.org/drawingml/2006/main">
+              <a:graphicData uri="http://schemas.openxmlformats.org/drawingml/2006/picture">
+                <pic:pic xmlns:pic="http://schemas.openxmlformats.org/drawingml/2006/picture">
+                  <pic:nvPicPr>
+                    <pic:cNvPr id="0" name="Picture 4"/>
+                    <pic:cNvPicPr>
+                      <a:picLocks noChangeAspect="1" noChangeArrowheads="1"/>
+                    </pic:cNvPicPr>
+                  </pic:nvPicPr>
+                  <pic:blipFill>
+                    <a:blip r:embed="rId10">
+                      <a:extLst>
+                        <a:ext uri="{28A0092B-C50C-407E-A947-70E740481C1C}">
+                          <a14:useLocalDpi xmlns:a14="http://schemas.microsoft.com/office/drawing/2010/main" val="0"/>
+                        </a:ext>
+                      </a:extLst>
+                    </a:blip>
+                    <a:srcRect/>
+                    <a:stretch>
+                      <a:fillRect/>
+                    </a:stretch>
+                  </pic:blipFill>
+                  <pic:spPr bwMode="auto">
+                    <a:xfrm>
+                      <a:off x="0" y="0"/>
+                      <a:ext cx="5129318" cy="3452626"/>
+                    </a:xfrm>
+                    <a:prstGeom prst="rect">
+                      <a:avLst/>
+                    </a:prstGeom>
+                    <a:noFill/>
+                    <a:ln>
+                      <a:noFill/>
+                    </a:ln>
+                  </pic:spPr>
+                </pic:pic>
+              </a:graphicData>
+            </a:graphic>
+          </wp:inline>
+        </w:drawing>
+      </w:r>
+    </w:p>
+    <w:p>
+      <w:pPr>
+        <w:rPr>
+          <w:rFonts w:ascii="Times New Roman" w:hAnsi="Times New Roman" w:cs="Times New Roman"/>
+          <w:sz w:val="24"/>
+          <w:szCs w:val="24"/>
+        </w:rPr>
+      </w:pPr>
+    </w:p>
+    <w:p>
+      <w:pPr>
+        <w:rPr>
+          <w:rFonts w:ascii="Times New Roman" w:hAnsi="Times New Roman" w:cs="Times New Roman"/>
+          <w:b/>
+          <w:bCs/>
+          <w:sz w:val="28"/>
+          <w:szCs w:val="28"/>
+        </w:rPr>
+      </w:pPr>
+      <w:r>
+        <w:rPr>
+          <w:rFonts w:ascii="Times New Roman" w:hAnsi="Times New Roman" w:cs="Times New Roman"/>
+          <w:b/>
+          <w:bCs/>
+          <w:sz w:val="28"/>
+          <w:szCs w:val="28"/>
+        </w:rPr>
+        <w:t>Умовна ентропія джерела для 30 символів:</w:t>
+      </w:r>
+    </w:p>
+    <w:p>
+      <w:pPr>
+        <w:rPr>
+          <w:rFonts w:ascii="Times New Roman" w:hAnsi="Times New Roman" w:cs="Times New Roman"/>
+          <w:sz w:val="24"/>
+          <w:szCs w:val="24"/>
+        </w:rPr>
+      </w:pPr>
+      <w:r>
+        <w:rPr>
+          <w:rFonts w:ascii="Times New Roman" w:hAnsi="Times New Roman" w:cs="Times New Roman"/>
+          <w:noProof/>
+          <w:sz w:val="24"/>
+          <w:szCs w:val="24"/>
+        </w:rPr>
+        <w:drawing>
+          <wp:inline distT="0" distB="0" distL="0" distR="0" wp14:anchorId="12CF27C9" wp14:editId="7E28DFD5">
+            <wp:extent cx="5242560" cy="3517642"/>
+            <wp:effectExtent l="0" t="0" r="0" b="6985"/>
+            <wp:docPr id="6" name="Рисунок 6"/>
+            <wp:cNvGraphicFramePr>
+              <a:graphicFrameLocks xmlns:a="http://schemas.openxmlformats.org/drawingml/2006/main" noChangeAspect="1"/>
+            </wp:cNvGraphicFramePr>
+            <a:graphic xmlns:a="http://schemas.openxmlformats.org/drawingml/2006/main">
+              <a:graphicData uri="http://schemas.openxmlformats.org/drawingml/2006/picture">
+                <pic:pic xmlns:pic="http://schemas.openxmlformats.org/drawingml/2006/picture">
+                  <pic:nvPicPr>
+                    <pic:cNvPr id="0" name="Picture 6"/>
+                    <pic:cNvPicPr>
+                      <a:picLocks noChangeAspect="1" noChangeArrowheads="1"/>
+                    </pic:cNvPicPr>
+                  </pic:nvPicPr>
+                  <pic:blipFill>
+                    <a:blip r:embed="rId11">
+                      <a:extLst>
+                        <a:ext uri="{28A0092B-C50C-407E-A947-70E740481C1C}">
+                          <a14:useLocalDpi xmlns:a14="http://schemas.microsoft.com/office/drawing/2010/main" val="0"/>
+                        </a:ext>
+                      </a:extLst>
+                    </a:blip>
+                    <a:srcRect/>
+                    <a:stretch>
+                      <a:fillRect/>
+                    </a:stretch>
+                  </pic:blipFill>
+                  <pic:spPr bwMode="auto">
+                    <a:xfrm>
+                      <a:off x="0" y="0"/>
+                      <a:ext cx="5266927" cy="3533992"/>
+                    </a:xfrm>
+                    <a:prstGeom prst="rect">
+                      <a:avLst/>
+                    </a:prstGeom>
+                    <a:noFill/>
+                    <a:ln>
+                      <a:noFill/>
+                    </a:ln>
+                  </pic:spPr>
+                </pic:pic>
+              </a:graphicData>
+            </a:graphic>
+          </wp:inline>
+        </w:drawing>
+      </w:r>
+    </w:p>
+    <w:p>
+      <w:pPr>
+        <w:rPr>
+          <w:rFonts w:ascii="Times New Roman" w:hAnsi="Times New Roman" w:cs="Times New Roman"/>
+          <w:sz w:val="24"/>
+          <w:szCs w:val="24"/>
+        </w:rPr>
+      </w:pPr>
+    </w:p>
+    <w:p>
+      <w:pPr>
+        <w:pStyle w:val="1"/>
+        <w:rPr>
+          <w:lang w:val="ru-RU"/>
+        </w:rPr>
+      </w:pPr>
+      <w:r>
+        <w:t>Надлишковість російської мови</w:t>
+      </w:r>
+      <w:r>
+        <w:rPr>
+          <w:lang w:val="ru-RU"/>
+        </w:rPr>
+        <w:t>:</w:t>
+      </w:r>
+    </w:p>
+    <w:p>
+      <w:pPr>
+        <w:rPr>
+          <w:rFonts w:ascii="Times New Roman" w:hAnsi="Times New Roman" w:cs="Times New Roman"/>
+          <w:b/>
+          <w:bCs/>
+          <w:sz w:val="28"/>
+          <w:szCs w:val="28"/>
+        </w:rPr>
+      </w:pPr>
+      <w:r>
+        <w:rPr>
+          <w:rFonts w:ascii="Times New Roman" w:hAnsi="Times New Roman" w:cs="Times New Roman"/>
+          <w:b/>
+          <w:bCs/>
+          <w:sz w:val="28"/>
+          <w:szCs w:val="28"/>
+        </w:rPr>
+        <w:t>Ідеальна ентропія з пробілом</w:t>
+      </w:r>
+    </w:p>
+    <w:p>
+      <w:pPr>
+        <w:rPr>
+          <w:rFonts w:ascii="Times New Roman" w:hAnsi="Times New Roman" w:cs="Times New Roman"/>
+          <w:sz w:val="24"/>
+          <w:szCs w:val="24"/>
+        </w:rPr>
+      </w:pPr>
+      <m:oMath>
+        <m:sSub>
+          <m:sSubPr>
+            <m:ctrlPr>
+              <w:rPr>
+                <w:rFonts w:ascii="Cambria Math" w:hAnsi="Cambria Math" w:cs="Times New Roman"/>
+                <w:i/>
+                <w:sz w:val="24"/>
+                <w:szCs w:val="24"/>
+              </w:rPr>
+            </m:ctrlPr>
+          </m:sSubPr>
+          <m:e>
+            <m:r>
+              <w:rPr>
+                <w:rFonts w:ascii="Cambria Math" w:hAnsi="Cambria Math" w:cs="Times New Roman"/>
+                <w:sz w:val="24"/>
+                <w:szCs w:val="24"/>
+                <w:lang w:val="en-US"/>
+              </w:rPr>
+              <m:t>H</m:t>
+            </m:r>
+          </m:e>
+          <m:sub>
+            <m:r>
+              <w:rPr>
+                <w:rFonts w:ascii="Cambria Math" w:hAnsi="Cambria Math" w:cs="Times New Roman"/>
+                <w:sz w:val="24"/>
+                <w:szCs w:val="24"/>
+              </w:rPr>
+              <m:t>0</m:t>
+            </m:r>
+          </m:sub>
+        </m:sSub>
+      </m:oMath>
+      <w:r>
+        <w:rPr>
+          <w:rFonts w:ascii="Times New Roman" w:hAnsi="Times New Roman" w:cs="Times New Roman"/>
+          <w:sz w:val="24"/>
+          <w:szCs w:val="24"/>
+        </w:rPr>
+        <w:t>=21.090792787932422</w:t>
+      </w:r>
+    </w:p>
+    <w:p>
+      <w:pPr>
+        <w:rPr>
+          <w:rFonts w:ascii="Times New Roman" w:hAnsi="Times New Roman" w:cs="Times New Roman"/>
+          <w:b/>
+          <w:bCs/>
+          <w:sz w:val="28"/>
+          <w:szCs w:val="28"/>
+        </w:rPr>
+      </w:pPr>
+      <w:r>
+        <w:rPr>
+          <w:rFonts w:ascii="Times New Roman" w:hAnsi="Times New Roman" w:cs="Times New Roman"/>
+          <w:b/>
+          <w:bCs/>
+          <w:sz w:val="28"/>
+          <w:szCs w:val="28"/>
+        </w:rPr>
+        <w:t>Ідеальна ентропія без пробілу</w:t>
+      </w:r>
+    </w:p>
+    <w:p>
+      <w:pPr>
+        <w:rPr>
+          <w:rFonts w:ascii="Times New Roman" w:hAnsi="Times New Roman" w:cs="Times New Roman"/>
+          <w:sz w:val="24"/>
+          <w:szCs w:val="24"/>
+        </w:rPr>
+      </w:pPr>
+      <m:oMath>
+        <m:sSub>
+          <m:sSubPr>
+            <m:ctrlPr>
+              <w:rPr>
+                <w:rFonts w:ascii="Cambria Math" w:hAnsi="Cambria Math" w:cs="Times New Roman"/>
+                <w:i/>
+                <w:sz w:val="24"/>
+                <w:szCs w:val="24"/>
+              </w:rPr>
+            </m:ctrlPr>
+          </m:sSubPr>
+          <m:e>
+            <m:r>
+              <w:rPr>
+                <w:rFonts w:ascii="Cambria Math" w:hAnsi="Cambria Math" w:cs="Times New Roman"/>
+                <w:sz w:val="24"/>
+                <w:szCs w:val="24"/>
+                <w:lang w:val="en-US"/>
+              </w:rPr>
+              <m:t>H</m:t>
+            </m:r>
+          </m:e>
+          <m:sub>
+            <m:r>
+              <w:rPr>
+                <w:rFonts w:ascii="Cambria Math" w:hAnsi="Cambria Math" w:cs="Times New Roman"/>
+                <w:sz w:val="24"/>
+                <w:szCs w:val="24"/>
+              </w:rPr>
+              <m:t>0</m:t>
+            </m:r>
+          </m:sub>
+        </m:sSub>
+      </m:oMath>
+      <w:r>
+        <w:rPr>
+          <w:rFonts w:ascii="Times New Roman" w:hAnsi="Times New Roman" w:cs="Times New Roman"/>
+          <w:sz w:val="24"/>
+          <w:szCs w:val="24"/>
+        </w:rPr>
+        <w:t>=20.84044448553777</w:t>
+      </w:r>
+    </w:p>
+    <w:p>
+      <w:pPr>
+        <w:rPr>
+          <w:rFonts w:ascii="Times New Roman" w:hAnsi="Times New Roman" w:cs="Times New Roman"/>
+          <w:b/>
+          <w:bCs/>
+          <w:sz w:val="28"/>
+          <w:szCs w:val="28"/>
+        </w:rPr>
+      </w:pPr>
+      <w:r>
+        <w:rPr>
+          <w:rFonts w:ascii="Times New Roman" w:hAnsi="Times New Roman" w:cs="Times New Roman"/>
+          <w:b/>
+          <w:bCs/>
+          <w:sz w:val="28"/>
+          <w:szCs w:val="28"/>
+        </w:rPr>
+        <w:t>Надлишковість російської мови для символів з пробілами</w:t>
+      </w:r>
+    </w:p>
+    <w:p>
+      <w:pPr>
+        <w:rPr>
+          <w:rFonts w:ascii="Times New Roman" w:hAnsi="Times New Roman" w:cs="Times New Roman"/>
+          <w:sz w:val="24"/>
+          <w:szCs w:val="24"/>
+        </w:rPr>
+      </w:pPr>
+      <w:r>
+        <w:rPr>
+          <w:rFonts w:ascii="Times New Roman" w:hAnsi="Times New Roman" w:cs="Times New Roman"/>
+          <w:sz w:val="24"/>
+          <w:szCs w:val="24"/>
+        </w:rPr>
+        <w:t>R=0.792114042384381</w:t>
+      </w:r>
+    </w:p>
+    <w:p>
+      <w:pPr>
+        <w:rPr>
+          <w:rFonts w:ascii="Times New Roman" w:hAnsi="Times New Roman" w:cs="Times New Roman"/>
+          <w:b/>
+          <w:bCs/>
+          <w:sz w:val="28"/>
+          <w:szCs w:val="28"/>
+        </w:rPr>
+      </w:pPr>
+      <w:r>
+        <w:rPr>
+          <w:rFonts w:ascii="Times New Roman" w:hAnsi="Times New Roman" w:cs="Times New Roman"/>
+          <w:b/>
+          <w:bCs/>
+          <w:sz w:val="28"/>
+          <w:szCs w:val="28"/>
+        </w:rPr>
+        <w:t>Надлишковість російської мови для символів без пробілів</w:t>
+      </w:r>
+    </w:p>
+    <w:p>
+      <w:pPr>
+        <w:rPr>
+          <w:rFonts w:ascii="Times New Roman" w:hAnsi="Times New Roman" w:cs="Times New Roman"/>
+          <w:sz w:val="24"/>
+          <w:szCs w:val="24"/>
+        </w:rPr>
+      </w:pPr>
+      <w:r>
+        <w:rPr>
+          <w:rFonts w:ascii="Times New Roman" w:hAnsi="Times New Roman" w:cs="Times New Roman"/>
+          <w:sz w:val="24"/>
+          <w:szCs w:val="24"/>
+        </w:rPr>
+        <w:t>R=0.7858595525711539</w:t>
+      </w:r>
+    </w:p>
+    <w:p>
+      <w:pPr>
+        <w:rPr>
+          <w:rFonts w:ascii="Times New Roman" w:hAnsi="Times New Roman" w:cs="Times New Roman"/>
+          <w:b/>
+          <w:bCs/>
+          <w:sz w:val="28"/>
+          <w:szCs w:val="28"/>
+        </w:rPr>
+      </w:pPr>
+      <w:r>
+        <w:rPr>
+          <w:rFonts w:ascii="Times New Roman" w:hAnsi="Times New Roman" w:cs="Times New Roman"/>
+          <w:b/>
+          <w:bCs/>
+          <w:sz w:val="28"/>
+          <w:szCs w:val="28"/>
+        </w:rPr>
+        <w:t xml:space="preserve">Надлишковість російської мови для </w:t>
       </w:r>
       <w:proofErr w:type="spellStart"/>
       <w:r>
         <w:rPr>
-          <w:lang w:val="ru-RU"/>
-        </w:rPr>
-        <w:t>різних</w:t>
+          <w:rFonts w:ascii="Times New Roman" w:hAnsi="Times New Roman" w:cs="Times New Roman"/>
+          <w:b/>
+          <w:bCs/>
+          <w:sz w:val="28"/>
+          <w:szCs w:val="28"/>
+        </w:rPr>
+        <w:t>біграм</w:t>
       </w:r>
       <w:proofErr w:type="spellEnd"/>
       <w:r>
         <w:rPr>
-          <w:lang w:val="ru-RU"/>
-        </w:rPr>
-        <w:t xml:space="preserve"> моделях </w:t>
+          <w:rFonts w:ascii="Times New Roman" w:hAnsi="Times New Roman" w:cs="Times New Roman"/>
+          <w:b/>
+          <w:bCs/>
+          <w:sz w:val="28"/>
+          <w:szCs w:val="28"/>
+        </w:rPr>
+        <w:t xml:space="preserve"> з пробілами</w:t>
+      </w:r>
+      <w:r>
+        <w:rPr>
+          <w:rFonts w:ascii="Times New Roman" w:hAnsi="Times New Roman" w:cs="Times New Roman"/>
+          <w:b/>
+          <w:bCs/>
+          <w:sz w:val="28"/>
+          <w:szCs w:val="28"/>
+        </w:rPr>
+        <w:t xml:space="preserve"> з кроком 2</w:t>
+      </w:r>
+    </w:p>
+    <w:p>
+      <w:pPr>
+        <w:rPr>
+          <w:rFonts w:ascii="Times New Roman" w:hAnsi="Times New Roman" w:cs="Times New Roman"/>
+          <w:sz w:val="24"/>
+          <w:szCs w:val="24"/>
+        </w:rPr>
+      </w:pPr>
+      <w:r>
+        <w:rPr>
+          <w:rFonts w:ascii="Times New Roman" w:hAnsi="Times New Roman" w:cs="Times New Roman"/>
+          <w:sz w:val="24"/>
+          <w:szCs w:val="24"/>
+        </w:rPr>
+        <w:t>R=0.7875096609958541</w:t>
+      </w:r>
+    </w:p>
+    <w:p>
+      <w:pPr>
+        <w:rPr>
+          <w:rFonts w:ascii="Times New Roman" w:hAnsi="Times New Roman" w:cs="Times New Roman"/>
+          <w:b/>
+          <w:bCs/>
+          <w:sz w:val="28"/>
+          <w:szCs w:val="28"/>
+        </w:rPr>
+      </w:pPr>
+      <w:r>
+        <w:rPr>
+          <w:rFonts w:ascii="Times New Roman" w:hAnsi="Times New Roman" w:cs="Times New Roman"/>
+          <w:b/>
+          <w:bCs/>
+          <w:sz w:val="28"/>
+          <w:szCs w:val="28"/>
+        </w:rPr>
+        <w:t xml:space="preserve">Надлишковість російської мови для </w:t>
       </w:r>
       <w:proofErr w:type="spellStart"/>
       <w:r>
         <w:rPr>
-          <w:lang w:val="ru-RU"/>
-        </w:rPr>
-        <w:t>джерела</w:t>
+          <w:rFonts w:ascii="Times New Roman" w:hAnsi="Times New Roman" w:cs="Times New Roman"/>
+          <w:b/>
+          <w:bCs/>
+          <w:sz w:val="28"/>
+          <w:szCs w:val="28"/>
+        </w:rPr>
+        <w:t>біграм</w:t>
       </w:r>
       <w:proofErr w:type="spellEnd"/>
       <w:r>
         <w:rPr>
-          <w:lang w:val="ru-RU"/>
-        </w:rPr>
-        <w:t>.</w:t>
-      </w:r>
-    </w:p>
-    <w:p>
-      <w:pPr>
-        <w:rPr>
-          <w:lang w:val="ru-RU"/>
-        </w:rPr>
-      </w:pPr>
-    </w:p>
-    <w:p>
-      <w:pPr>
-        <w:rPr>
-          <w:lang w:val="ru-RU"/>
-        </w:rPr>
-      </w:pPr>
-    </w:p>
-    <w:p>
-      <w:pPr>
-        <w:pStyle w:val="a3"/>
-        <w:rPr>
-          <w:lang w:val="ru-RU"/>
-        </w:rPr>
-      </w:pPr>
-      <w:r>
-        <w:rPr>
-          <w:lang w:val="ru-RU"/>
-        </w:rPr>
-        <w:t>-</w:t>
+          <w:rFonts w:ascii="Times New Roman" w:hAnsi="Times New Roman" w:cs="Times New Roman"/>
+          <w:b/>
+          <w:bCs/>
+          <w:sz w:val="28"/>
+          <w:szCs w:val="28"/>
+        </w:rPr>
+        <w:t xml:space="preserve"> без пробілів</w:t>
+      </w:r>
+      <w:r>
+        <w:rPr>
+          <w:rFonts w:ascii="Times New Roman" w:hAnsi="Times New Roman" w:cs="Times New Roman"/>
+          <w:b/>
+          <w:bCs/>
+          <w:sz w:val="28"/>
+          <w:szCs w:val="28"/>
+        </w:rPr>
+        <w:t xml:space="preserve"> з кроком 2</w:t>
+      </w:r>
+    </w:p>
+    <w:p>
+      <w:pPr>
+        <w:rPr>
+          <w:rFonts w:ascii="Times New Roman" w:hAnsi="Times New Roman" w:cs="Times New Roman"/>
+          <w:sz w:val="24"/>
+          <w:szCs w:val="24"/>
+        </w:rPr>
+      </w:pPr>
+      <w:r>
+        <w:rPr>
+          <w:rFonts w:ascii="Times New Roman" w:hAnsi="Times New Roman" w:cs="Times New Roman"/>
+          <w:sz w:val="24"/>
+          <w:szCs w:val="24"/>
+        </w:rPr>
+        <w:t>R=0.7770996705633407</w:t>
+      </w:r>
+    </w:p>
+    <w:p>
+      <w:pPr>
+        <w:rPr>
+          <w:rFonts w:ascii="Times New Roman" w:hAnsi="Times New Roman" w:cs="Times New Roman"/>
+          <w:b/>
+          <w:bCs/>
+          <w:sz w:val="28"/>
+          <w:szCs w:val="28"/>
+        </w:rPr>
+      </w:pPr>
+      <w:r>
+        <w:rPr>
+          <w:rFonts w:ascii="Times New Roman" w:hAnsi="Times New Roman" w:cs="Times New Roman"/>
+          <w:b/>
+          <w:bCs/>
+          <w:sz w:val="28"/>
+          <w:szCs w:val="28"/>
+        </w:rPr>
+        <w:t xml:space="preserve">Надлишковість російської мови для </w:t>
       </w:r>
       <w:proofErr w:type="spellStart"/>
       <w:r>
         <w:rPr>
-          <w:lang w:val="ru-RU"/>
-        </w:rPr>
-        <w:t>таблиці</w:t>
+          <w:rFonts w:ascii="Times New Roman" w:hAnsi="Times New Roman" w:cs="Times New Roman"/>
+          <w:b/>
+          <w:bCs/>
+          <w:sz w:val="28"/>
+          <w:szCs w:val="28"/>
+        </w:rPr>
+        <w:t>біграм</w:t>
       </w:r>
       <w:proofErr w:type="spellEnd"/>
       <w:r>
         <w:rPr>
-          <w:lang w:val="ru-RU"/>
-        </w:rPr>
-        <w:t xml:space="preserve"> частот букв і </w:t>
+          <w:rFonts w:ascii="Times New Roman" w:hAnsi="Times New Roman" w:cs="Times New Roman"/>
+          <w:b/>
+          <w:bCs/>
+          <w:sz w:val="28"/>
+          <w:szCs w:val="28"/>
+        </w:rPr>
+        <w:t xml:space="preserve"> з пробілами</w:t>
+      </w:r>
+      <w:r>
+        <w:rPr>
+          <w:rFonts w:ascii="Times New Roman" w:hAnsi="Times New Roman" w:cs="Times New Roman"/>
+          <w:b/>
+          <w:bCs/>
+          <w:sz w:val="28"/>
+          <w:szCs w:val="28"/>
+        </w:rPr>
+        <w:t xml:space="preserve"> з кроком </w:t>
+      </w:r>
+      <w:r>
+        <w:rPr>
+          <w:rFonts w:ascii="Times New Roman" w:hAnsi="Times New Roman" w:cs="Times New Roman"/>
+          <w:b/>
+          <w:bCs/>
+          <w:sz w:val="28"/>
+          <w:szCs w:val="28"/>
+        </w:rPr>
+        <w:t>1</w:t>
+      </w:r>
+    </w:p>
+    <w:p>
+      <w:pPr>
+        <w:rPr>
+          <w:rFonts w:ascii="Times New Roman" w:hAnsi="Times New Roman" w:cs="Times New Roman"/>
+          <w:sz w:val="24"/>
+          <w:szCs w:val="24"/>
+          <w:lang w:val="en-GB"/>
+        </w:rPr>
+      </w:pPr>
+      <w:r>
+        <w:rPr>
+          <w:rFonts w:ascii="Times New Roman" w:hAnsi="Times New Roman" w:cs="Times New Roman"/>
+          <w:sz w:val="24"/>
+          <w:szCs w:val="24"/>
+          <w:lang w:val="en-GB"/>
+        </w:rPr>
+        <w:t>R=</w:t>
+      </w:r>
+      <w:r>
+        <w:t xml:space="preserve"> </w:t>
+      </w:r>
+      <w:r>
+        <w:rPr>
+          <w:rFonts w:ascii="Times New Roman" w:hAnsi="Times New Roman" w:cs="Times New Roman"/>
+          <w:sz w:val="24"/>
+          <w:szCs w:val="24"/>
+          <w:lang w:val="en-GB"/>
+        </w:rPr>
+        <w:t>0.6224369435841437</w:t>
+      </w:r>
+    </w:p>
+    <w:p>
+      <w:pPr>
+        <w:rPr>
+          <w:rFonts w:ascii="Times New Roman" w:hAnsi="Times New Roman" w:cs="Times New Roman"/>
+          <w:b/>
+          <w:bCs/>
+          <w:sz w:val="28"/>
+          <w:szCs w:val="28"/>
+        </w:rPr>
+      </w:pPr>
+      <w:r>
+        <w:rPr>
+          <w:rFonts w:ascii="Times New Roman" w:hAnsi="Times New Roman" w:cs="Times New Roman"/>
+          <w:b/>
+          <w:bCs/>
+          <w:sz w:val="28"/>
+          <w:szCs w:val="28"/>
+        </w:rPr>
+        <w:t xml:space="preserve">Надлишковість російської мови для </w:t>
       </w:r>
       <w:proofErr w:type="spellStart"/>
       <w:r>
         <w:rPr>
-          <w:lang w:val="ru-RU"/>
+          <w:rFonts w:ascii="Times New Roman" w:hAnsi="Times New Roman" w:cs="Times New Roman"/>
+          <w:b/>
+          <w:bCs/>
+          <w:sz w:val="28"/>
+          <w:szCs w:val="28"/>
         </w:rPr>
         <w:t>біграм</w:t>
       </w:r>
       <w:proofErr w:type="spellEnd"/>
       <w:r>
         <w:rPr>
-          <w:lang w:val="ru-RU"/>
-        </w:rPr>
-        <w:t xml:space="preserve"> тексту, </w:t>
+          <w:rFonts w:ascii="Times New Roman" w:hAnsi="Times New Roman" w:cs="Times New Roman"/>
+          <w:b/>
+          <w:bCs/>
+          <w:sz w:val="28"/>
+          <w:szCs w:val="28"/>
+        </w:rPr>
+        <w:t xml:space="preserve"> з пробілами</w:t>
+      </w:r>
+      <w:r>
+        <w:rPr>
+          <w:rFonts w:ascii="Times New Roman" w:hAnsi="Times New Roman" w:cs="Times New Roman"/>
+          <w:b/>
+          <w:bCs/>
+          <w:sz w:val="28"/>
+          <w:szCs w:val="28"/>
+        </w:rPr>
+        <w:t xml:space="preserve"> з кроком 1</w:t>
+      </w:r>
+    </w:p>
+    <w:p>
+      <w:pPr>
+        <w:rPr>
+          <w:rFonts w:ascii="Times New Roman" w:hAnsi="Times New Roman" w:cs="Times New Roman"/>
+          <w:sz w:val="24"/>
+          <w:szCs w:val="24"/>
+          <w:lang w:val="en-GB"/>
+        </w:rPr>
+      </w:pPr>
+      <w:r>
+        <w:rPr>
+          <w:rFonts w:ascii="Times New Roman" w:hAnsi="Times New Roman" w:cs="Times New Roman"/>
+          <w:sz w:val="24"/>
+          <w:szCs w:val="24"/>
+          <w:lang w:val="en-GB"/>
+        </w:rPr>
+        <w:t>R=</w:t>
+      </w:r>
+      <w:r>
+        <w:t xml:space="preserve"> </w:t>
+      </w:r>
+      <w:r>
+        <w:rPr>
+          <w:rFonts w:ascii="Times New Roman" w:hAnsi="Times New Roman" w:cs="Times New Roman"/>
+          <w:sz w:val="24"/>
+          <w:szCs w:val="24"/>
+          <w:lang w:val="en-GB"/>
+        </w:rPr>
+        <w:t>0.6021802433796156</w:t>
+      </w:r>
+    </w:p>
+    <w:p>
+      <w:pPr>
+        <w:rPr>
+          <w:rFonts w:ascii="Times New Roman" w:hAnsi="Times New Roman" w:cs="Times New Roman"/>
+          <w:sz w:val="24"/>
+          <w:szCs w:val="24"/>
+        </w:rPr>
+      </w:pPr>
+    </w:p>
+    <w:p>
+      <w:pPr>
+        <w:rPr>
+          <w:rFonts w:ascii="Times New Roman" w:hAnsi="Times New Roman" w:cs="Times New Roman"/>
+          <w:sz w:val="24"/>
+          <w:szCs w:val="24"/>
+        </w:rPr>
+      </w:pPr>
+    </w:p>
+    <w:p>
+      <w:pPr>
+        <w:pStyle w:val="1"/>
+        <w:rPr>
+          <w:rFonts w:ascii="Times New Roman" w:hAnsi="Times New Roman" w:cs="Times New Roman"/>
+          <w:sz w:val="24"/>
+          <w:szCs w:val="24"/>
+        </w:rPr>
+      </w:pPr>
+      <w:r>
+        <w:rPr>
+          <w:rFonts w:ascii="Times New Roman" w:hAnsi="Times New Roman" w:cs="Times New Roman"/>
+          <w:sz w:val="24"/>
+          <w:szCs w:val="24"/>
+        </w:rPr>
+        <w:t>Проблеми:</w:t>
+      </w:r>
+    </w:p>
+    <w:p>
+      <w:pPr>
+        <w:rPr>
+          <w:rFonts w:ascii="Times New Roman" w:hAnsi="Times New Roman" w:cs="Times New Roman"/>
+          <w:sz w:val="24"/>
+          <w:szCs w:val="24"/>
+        </w:rPr>
+      </w:pPr>
+      <w:r>
+        <w:rPr>
+          <w:rFonts w:ascii="Times New Roman" w:hAnsi="Times New Roman" w:cs="Times New Roman"/>
+          <w:sz w:val="24"/>
+          <w:szCs w:val="24"/>
+        </w:rPr>
+        <w:t xml:space="preserve">Головною проблемою було виведення кількості </w:t>
       </w:r>
       <w:proofErr w:type="spellStart"/>
       <w:r>
         <w:rPr>
-          <w:lang w:val="ru-RU"/>
-        </w:rPr>
-        <w:t>одержані</w:t>
+          <w:rFonts w:ascii="Times New Roman" w:hAnsi="Times New Roman" w:cs="Times New Roman"/>
+          <w:sz w:val="24"/>
+          <w:szCs w:val="24"/>
+        </w:rPr>
+        <w:t>біграм</w:t>
       </w:r>
       <w:proofErr w:type="spellEnd"/>
       <w:r>
         <w:rPr>
-          <w:lang w:val="ru-RU"/>
-        </w:rPr>
-        <w:t xml:space="preserve"> </w:t>
+          <w:rFonts w:ascii="Times New Roman" w:hAnsi="Times New Roman" w:cs="Times New Roman"/>
+          <w:sz w:val="24"/>
+          <w:szCs w:val="24"/>
+        </w:rPr>
+        <w:t xml:space="preserve"> в тексті у вигляді таблиці, оскільки для цього було використано масив величиною +1 від літер алфавіту для того, щоб створити шапку таблиці. Було проблематично </w:t>
       </w:r>
       <w:proofErr w:type="spellStart"/>
       <w:r>
         <w:rPr>
-          <w:lang w:val="ru-RU"/>
-        </w:rPr>
-        <w:t>значення</w:t>
+          <w:rFonts w:ascii="Times New Roman" w:hAnsi="Times New Roman" w:cs="Times New Roman"/>
+          <w:sz w:val="24"/>
+          <w:szCs w:val="24"/>
+        </w:rPr>
+        <w:t>співставити</w:t>
       </w:r>
       <w:proofErr w:type="spellEnd"/>
       <w:r>
         <w:rPr>
-          <w:lang w:val="ru-RU"/>
-        </w:rPr>
-        <w:t xml:space="preserve"> 1 H та 2 </w:t>
-      </w:r>
-      <w:proofErr w:type="gramStart"/>
-      <w:r>
-        <w:rPr>
-          <w:lang w:val="ru-RU"/>
-        </w:rPr>
-        <w:t>H ,</w:t>
-      </w:r>
-      <w:proofErr w:type="gramEnd"/>
-      <w:r>
-        <w:rPr>
-          <w:lang w:val="ru-RU"/>
-        </w:rPr>
-        <w:t xml:space="preserve"> </w:t>
+          <w:rFonts w:ascii="Times New Roman" w:hAnsi="Times New Roman" w:cs="Times New Roman"/>
+          <w:sz w:val="24"/>
+          <w:szCs w:val="24"/>
+        </w:rPr>
+        <w:t xml:space="preserve"> ключ значення </w:t>
       </w:r>
       <w:proofErr w:type="spellStart"/>
       <w:r>
         <w:rPr>
-          <w:lang w:val="ru-RU"/>
-        </w:rPr>
-        <w:t>оцінки</w:t>
+          <w:rFonts w:ascii="Times New Roman" w:hAnsi="Times New Roman" w:cs="Times New Roman"/>
+          <w:sz w:val="24"/>
+          <w:szCs w:val="24"/>
+        </w:rPr>
+        <w:t>біграми</w:t>
       </w:r>
       <w:proofErr w:type="spellEnd"/>
       <w:r>
         <w:rPr>
-          <w:lang w:val="ru-RU"/>
-        </w:rPr>
-        <w:t xml:space="preserve"> для )10(H , ) 20(H , ) 30(H (</w:t>
+          <w:rFonts w:ascii="Times New Roman" w:hAnsi="Times New Roman" w:cs="Times New Roman"/>
+          <w:sz w:val="24"/>
+          <w:szCs w:val="24"/>
+        </w:rPr>
+        <w:t xml:space="preserve"> з відповідною </w:t>
       </w:r>
       <w:proofErr w:type="spellStart"/>
       <w:r>
         <w:rPr>
-          <w:lang w:val="ru-RU"/>
-        </w:rPr>
-        <w:t>включно</w:t>
+          <w:rFonts w:ascii="Times New Roman" w:hAnsi="Times New Roman" w:cs="Times New Roman"/>
+          <w:sz w:val="24"/>
+          <w:szCs w:val="24"/>
+        </w:rPr>
+        <w:t>ячейкою</w:t>
       </w:r>
       <w:proofErr w:type="spellEnd"/>
       <w:r>
         <w:rPr>
-          <w:lang w:val="ru-RU"/>
-        </w:rPr>
-        <w:t xml:space="preserve"> </w:t>
-      </w:r>
-      <w:proofErr w:type="spellStart"/>
-      <w:r>
-        <w:rPr>
-          <w:lang w:val="ru-RU"/>
-        </w:rPr>
-        <w:t>із</w:t>
-      </w:r>
-      <w:proofErr w:type="spellEnd"/>
-      <w:r>
-        <w:rPr>
-          <w:lang w:val="ru-RU"/>
-        </w:rPr>
-        <w:t xml:space="preserve"> </w:t>
-      </w:r>
-      <w:proofErr w:type="spellStart"/>
-      <w:r>
-        <w:rPr>
-          <w:lang w:val="ru-RU"/>
-        </w:rPr>
-        <w:t>відповідними</w:t>
-      </w:r>
-      <w:proofErr w:type="spellEnd"/>
-      <w:r>
-        <w:rPr>
-          <w:lang w:val="ru-RU"/>
-        </w:rPr>
-        <w:t xml:space="preserve"> </w:t>
-      </w:r>
-      <w:proofErr w:type="spellStart"/>
-      <w:r>
-        <w:rPr>
-          <w:lang w:val="ru-RU"/>
-        </w:rPr>
-        <w:t>скріншотами</w:t>
-      </w:r>
-      <w:proofErr w:type="spellEnd"/>
-      <w:r>
-        <w:rPr>
-          <w:lang w:val="ru-RU"/>
-        </w:rPr>
-        <w:t>);</w:t>
-      </w:r>
-    </w:p>
-    <w:p>
-      <w:pPr>
-        <w:rPr>
-          <w:lang w:val="ru-RU"/>
-        </w:rPr>
-      </w:pPr>
-    </w:p>
-    <w:p>
-      <w:pPr>
-        <w:pStyle w:val="a3"/>
-        <w:rPr>
-          <w:lang w:val="ru-RU"/>
-        </w:rPr>
-      </w:pPr>
-      <w:r>
-        <w:rPr>
-          <w:lang w:val="ru-RU"/>
-        </w:rPr>
-        <w:lastRenderedPageBreak/>
-        <w:t xml:space="preserve">– </w:t>
-      </w:r>
-      <w:proofErr w:type="spellStart"/>
-      <w:r>
-        <w:rPr>
-          <w:lang w:val="ru-RU"/>
-        </w:rPr>
-        <w:t>оцінку</w:t>
-      </w:r>
-      <w:proofErr w:type="spellEnd"/>
-      <w:r>
-        <w:rPr>
-          <w:lang w:val="ru-RU"/>
-        </w:rPr>
-        <w:t xml:space="preserve"> </w:t>
-      </w:r>
-      <w:proofErr w:type="spellStart"/>
-      <w:r>
-        <w:rPr>
-          <w:lang w:val="ru-RU"/>
-        </w:rPr>
-        <w:t>надлишковості</w:t>
-      </w:r>
-      <w:proofErr w:type="spellEnd"/>
-      <w:r>
-        <w:rPr>
-          <w:lang w:val="ru-RU"/>
-        </w:rPr>
-        <w:t xml:space="preserve"> R </w:t>
-      </w:r>
-      <w:proofErr w:type="spellStart"/>
-      <w:r>
-        <w:rPr>
-          <w:lang w:val="ru-RU"/>
-        </w:rPr>
-        <w:t>російської</w:t>
-      </w:r>
-      <w:proofErr w:type="spellEnd"/>
-      <w:r>
-        <w:rPr>
-          <w:lang w:val="ru-RU"/>
-        </w:rPr>
-        <w:t xml:space="preserve"> </w:t>
-      </w:r>
-      <w:proofErr w:type="spellStart"/>
-      <w:r>
-        <w:rPr>
-          <w:lang w:val="ru-RU"/>
-        </w:rPr>
-        <w:t>мови</w:t>
-      </w:r>
-      <w:proofErr w:type="spellEnd"/>
-      <w:r>
-        <w:rPr>
-          <w:lang w:val="ru-RU"/>
-        </w:rPr>
-        <w:t xml:space="preserve"> у </w:t>
-      </w:r>
-      <w:proofErr w:type="spellStart"/>
-      <w:r>
-        <w:rPr>
-          <w:lang w:val="ru-RU"/>
-        </w:rPr>
-        <w:t>різних</w:t>
-      </w:r>
-      <w:proofErr w:type="spellEnd"/>
-      <w:r>
-        <w:rPr>
-          <w:lang w:val="ru-RU"/>
-        </w:rPr>
-        <w:t xml:space="preserve"> моделях </w:t>
-      </w:r>
-      <w:proofErr w:type="spellStart"/>
-      <w:r>
-        <w:rPr>
-          <w:lang w:val="ru-RU"/>
-        </w:rPr>
-        <w:t>відкритого</w:t>
-      </w:r>
-      <w:proofErr w:type="spellEnd"/>
-      <w:r>
-        <w:rPr>
-          <w:lang w:val="ru-RU"/>
-        </w:rPr>
-        <w:t xml:space="preserve"> тексту;</w:t>
-      </w:r>
-      <w:r>
-        <w:rPr>
-          <w:lang w:val="ru-RU"/>
-        </w:rPr>
-        <w:t xml:space="preserve"> </w:t>
-      </w:r>
-    </w:p>
-    <w:p>
-      <w:pPr>
-        <w:rPr>
-          <w:lang w:val="ru-RU"/>
-        </w:rPr>
-      </w:pPr>
-    </w:p>
-    <w:p>
-      <w:pPr>
-        <w:pStyle w:val="a3"/>
-        <w:rPr>
-          <w:lang w:val="ru-RU"/>
-        </w:rPr>
-      </w:pPr>
-      <w:r>
-        <w:rPr>
-          <w:lang w:val="ru-RU"/>
-        </w:rPr>
-        <w:t xml:space="preserve">– </w:t>
-      </w:r>
-      <w:proofErr w:type="spellStart"/>
-      <w:r>
-        <w:rPr>
-          <w:lang w:val="ru-RU"/>
-        </w:rPr>
-        <w:t>висновки</w:t>
-      </w:r>
-      <w:proofErr w:type="spellEnd"/>
-    </w:p>
-    <w:p>
-      <w:pPr>
-        <w:rPr>
-          <w:lang w:val="ru-RU"/>
-        </w:rPr>
-      </w:pPr>
+          <w:rFonts w:ascii="Times New Roman" w:hAnsi="Times New Roman" w:cs="Times New Roman"/>
+          <w:sz w:val="24"/>
+          <w:szCs w:val="24"/>
+        </w:rPr>
+        <w:t xml:space="preserve"> масиву.</w:t>
+      </w:r>
+    </w:p>
+    <w:p>
+      <w:pPr>
+        <w:rPr>
+          <w:rFonts w:ascii="Times New Roman" w:hAnsi="Times New Roman" w:cs="Times New Roman"/>
+          <w:sz w:val="24"/>
+          <w:szCs w:val="24"/>
+        </w:rPr>
+      </w:pPr>
+    </w:p>
+    <w:p>
+      <w:pPr>
+        <w:rPr>
+          <w:rFonts w:ascii="Times New Roman" w:hAnsi="Times New Roman" w:cs="Times New Roman"/>
+          <w:sz w:val="24"/>
+          <w:szCs w:val="24"/>
+        </w:rPr>
+      </w:pPr>
+    </w:p>
+    <w:p>
+      <w:pPr>
+        <w:pStyle w:val="1"/>
+        <w:rPr>
+          <w:rFonts w:ascii="Times New Roman" w:hAnsi="Times New Roman" w:cs="Times New Roman"/>
+          <w:sz w:val="24"/>
+          <w:szCs w:val="24"/>
+        </w:rPr>
+      </w:pPr>
+      <w:r>
+        <w:rPr>
+          <w:rFonts w:ascii="Times New Roman" w:hAnsi="Times New Roman" w:cs="Times New Roman"/>
+          <w:sz w:val="24"/>
+          <w:szCs w:val="24"/>
+        </w:rPr>
+        <w:t>Висновок:</w:t>
+      </w:r>
+    </w:p>
+    <w:p>
+      <w:pPr>
+        <w:rPr>
+          <w:rFonts w:ascii="Times New Roman" w:hAnsi="Times New Roman" w:cs="Times New Roman"/>
+          <w:sz w:val="24"/>
+          <w:szCs w:val="24"/>
+        </w:rPr>
+      </w:pPr>
+      <w:r>
+        <w:rPr>
+          <w:rFonts w:ascii="Times New Roman" w:hAnsi="Times New Roman" w:cs="Times New Roman"/>
+          <w:sz w:val="24"/>
+          <w:szCs w:val="24"/>
+        </w:rPr>
+        <w:t>Засво</w:t>
+      </w:r>
+      <w:r>
+        <w:rPr>
+          <w:rFonts w:ascii="Times New Roman" w:hAnsi="Times New Roman" w:cs="Times New Roman"/>
+          <w:sz w:val="24"/>
+          <w:szCs w:val="24"/>
+        </w:rPr>
+        <w:t>їли</w:t>
+      </w:r>
+      <w:r>
+        <w:rPr>
+          <w:rFonts w:ascii="Times New Roman" w:hAnsi="Times New Roman" w:cs="Times New Roman"/>
+          <w:sz w:val="24"/>
+          <w:szCs w:val="24"/>
+        </w:rPr>
+        <w:t xml:space="preserve"> понят</w:t>
+      </w:r>
+      <w:r>
+        <w:rPr>
+          <w:rFonts w:ascii="Times New Roman" w:hAnsi="Times New Roman" w:cs="Times New Roman"/>
+          <w:sz w:val="24"/>
+          <w:szCs w:val="24"/>
+        </w:rPr>
+        <w:t>тя</w:t>
+      </w:r>
+      <w:r>
+        <w:rPr>
+          <w:rFonts w:ascii="Times New Roman" w:hAnsi="Times New Roman" w:cs="Times New Roman"/>
+          <w:sz w:val="24"/>
+          <w:szCs w:val="24"/>
+        </w:rPr>
+        <w:t xml:space="preserve"> ентропії на символ джерела та його надлишковості, вивч</w:t>
+      </w:r>
+      <w:r>
+        <w:rPr>
+          <w:rFonts w:ascii="Times New Roman" w:hAnsi="Times New Roman" w:cs="Times New Roman"/>
+          <w:sz w:val="24"/>
+          <w:szCs w:val="24"/>
+        </w:rPr>
+        <w:t>или</w:t>
+      </w:r>
+      <w:r>
+        <w:rPr>
+          <w:rFonts w:ascii="Times New Roman" w:hAnsi="Times New Roman" w:cs="Times New Roman"/>
+          <w:sz w:val="24"/>
+          <w:szCs w:val="24"/>
+        </w:rPr>
+        <w:t xml:space="preserve"> та порівня</w:t>
+      </w:r>
+      <w:r>
+        <w:rPr>
+          <w:rFonts w:ascii="Times New Roman" w:hAnsi="Times New Roman" w:cs="Times New Roman"/>
+          <w:sz w:val="24"/>
+          <w:szCs w:val="24"/>
+        </w:rPr>
+        <w:t>ли</w:t>
+      </w:r>
+      <w:r>
+        <w:rPr>
+          <w:rFonts w:ascii="Times New Roman" w:hAnsi="Times New Roman" w:cs="Times New Roman"/>
+          <w:sz w:val="24"/>
+          <w:szCs w:val="24"/>
+        </w:rPr>
+        <w:t xml:space="preserve"> різн</w:t>
+      </w:r>
+      <w:r>
+        <w:rPr>
+          <w:rFonts w:ascii="Times New Roman" w:hAnsi="Times New Roman" w:cs="Times New Roman"/>
+          <w:sz w:val="24"/>
+          <w:szCs w:val="24"/>
+        </w:rPr>
+        <w:t>і</w:t>
+      </w:r>
+      <w:r>
+        <w:rPr>
+          <w:rFonts w:ascii="Times New Roman" w:hAnsi="Times New Roman" w:cs="Times New Roman"/>
+          <w:sz w:val="24"/>
+          <w:szCs w:val="24"/>
+        </w:rPr>
+        <w:t xml:space="preserve"> модел</w:t>
+      </w:r>
+      <w:r>
+        <w:rPr>
+          <w:rFonts w:ascii="Times New Roman" w:hAnsi="Times New Roman" w:cs="Times New Roman"/>
+          <w:sz w:val="24"/>
+          <w:szCs w:val="24"/>
+        </w:rPr>
+        <w:t>і</w:t>
+      </w:r>
+      <w:r>
+        <w:rPr>
+          <w:rFonts w:ascii="Times New Roman" w:hAnsi="Times New Roman" w:cs="Times New Roman"/>
+          <w:sz w:val="24"/>
+          <w:szCs w:val="24"/>
+        </w:rPr>
+        <w:t xml:space="preserve"> джерела відкритого тексту для наближеного визначення ентропії, набу</w:t>
+      </w:r>
+      <w:r>
+        <w:rPr>
+          <w:rFonts w:ascii="Times New Roman" w:hAnsi="Times New Roman" w:cs="Times New Roman"/>
+          <w:sz w:val="24"/>
+          <w:szCs w:val="24"/>
+        </w:rPr>
+        <w:t>ли</w:t>
+      </w:r>
+      <w:r>
+        <w:rPr>
+          <w:rFonts w:ascii="Times New Roman" w:hAnsi="Times New Roman" w:cs="Times New Roman"/>
+          <w:sz w:val="24"/>
+          <w:szCs w:val="24"/>
+        </w:rPr>
+        <w:t xml:space="preserve"> практичних навичок щодо оцінки ентропії на символ джерела.</w:t>
+      </w:r>
+    </w:p>
+    <w:p/>
+    <w:p>
+      <w:pPr>
+        <w:pStyle w:val="1"/>
+      </w:pPr>
+      <w:bookmarkStart w:id="0" w:name="_GoBack"/>
+      <w:bookmarkEnd w:id="0"/>
     </w:p>
     <w:sectPr>
       <w:pgSz w:w="11906" w:h="16838"/>
@@ -2271,7 +4424,7 @@
 </file>
 
 <file path=word/styles.xml><?xml version="1.0" encoding="utf-8"?>
-<w:styles xmlns:mc="http://schemas.openxmlformats.org/markup-compatibility/2006" xmlns:r="http://schemas.openxmlformats.org/officeDocument/2006/relationships" xmlns:w="http://schemas.openxmlformats.org/wordprocessingml/2006/main" xmlns:w14="http://schemas.microsoft.com/office/word/2010/wordml" xmlns:w15="http://schemas.microsoft.com/office/word/2012/wordml" xmlns:w16se="http://schemas.microsoft.com/office/word/2015/wordml/symex" mc:Ignorable="w14 w15 w16se">
+<w:styles xmlns:mc="http://schemas.openxmlformats.org/markup-compatibility/2006" xmlns:r="http://schemas.openxmlformats.org/officeDocument/2006/relationships" xmlns:w="http://schemas.openxmlformats.org/wordprocessingml/2006/main" xmlns:w14="http://schemas.microsoft.com/office/word/2010/wordml" xmlns:w15="http://schemas.microsoft.com/office/word/2012/wordml" xmlns:w16cid="http://schemas.microsoft.com/office/word/2016/wordml/cid" xmlns:w16se="http://schemas.microsoft.com/office/word/2015/wordml/symex" mc:Ignorable="w14 w15 w16se w16cid">
   <w:docDefaults>
     <w:rPrDefault>
       <w:rPr>
@@ -2287,7 +4440,7 @@
       </w:pPr>
     </w:pPrDefault>
   </w:docDefaults>
-  <w:latentStyles w:defLockedState="0" w:defUIPriority="99" w:defSemiHidden="0" w:defUnhideWhenUsed="0" w:defQFormat="0" w:count="371">
+  <w:latentStyles w:defLockedState="0" w:defUIPriority="99" w:defSemiHidden="0" w:defUnhideWhenUsed="0" w:defQFormat="0" w:count="377">
     <w:lsdException w:name="Normal" w:uiPriority="0" w:qFormat="1"/>
     <w:lsdException w:name="heading 1" w:uiPriority="9" w:qFormat="1"/>
     <w:lsdException w:name="heading 2" w:semiHidden="1" w:uiPriority="9" w:unhideWhenUsed="1" w:qFormat="1"/>
@@ -2659,6 +4812,12 @@
     <w:lsdException w:name="List Table 5 Dark Accent 6" w:uiPriority="50"/>
     <w:lsdException w:name="List Table 6 Colorful Accent 6" w:uiPriority="51"/>
     <w:lsdException w:name="List Table 7 Colorful Accent 6" w:uiPriority="52"/>
+    <w:lsdException w:name="Mention" w:semiHidden="1" w:unhideWhenUsed="1"/>
+    <w:lsdException w:name="Smart Hyperlink" w:semiHidden="1" w:unhideWhenUsed="1"/>
+    <w:lsdException w:name="Hashtag" w:semiHidden="1" w:unhideWhenUsed="1"/>
+    <w:lsdException w:name="Unresolved Mention" w:semiHidden="1" w:unhideWhenUsed="1"/>
+    <w:lsdException w:name="Smart Link" w:semiHidden="1" w:unhideWhenUsed="1"/>
+    <w:lsdException w:name="Smart Link Error" w:semiHidden="1" w:unhideWhenUsed="1"/>
   </w:latentStyles>
   <w:style w:type="paragraph" w:default="1" w:styleId="a">
     <w:name w:val="Normal"/>

</xml_diff>

<commit_message>
change calculating for bigram in the right form
</commit_message>
<xml_diff>
--- a/cp_1/pronoza_fb-73_demyanenko_fb-73_cp1/report.docx
+++ b/cp_1/pronoza_fb-73_demyanenko_fb-73_cp1/report.docx
@@ -1,6 +1,6 @@
 
 <file path=word/document.xml><?xml version="1.0" encoding="utf-8"?>
-<w:document xmlns:wpc="http://schemas.microsoft.com/office/word/2010/wordprocessingCanvas" xmlns:cx="http://schemas.microsoft.com/office/drawing/2014/chartex" xmlns:cx1="http://schemas.microsoft.com/office/drawing/2015/9/8/chartex" xmlns:cx2="http://schemas.microsoft.com/office/drawing/2015/10/21/chartex" xmlns:cx3="http://schemas.microsoft.com/office/drawing/2016/5/9/chartex" xmlns:cx4="http://schemas.microsoft.com/office/drawing/2016/5/10/chartex" xmlns:cx5="http://schemas.microsoft.com/office/drawing/2016/5/11/chartex" xmlns:cx6="http://schemas.microsoft.com/office/drawing/2016/5/12/chartex" xmlns:cx7="http://schemas.microsoft.com/office/drawing/2016/5/13/chartex" xmlns:cx8="http://schemas.microsoft.com/office/drawing/2016/5/14/chartex" xmlns:mc="http://schemas.openxmlformats.org/markup-compatibility/2006" xmlns:aink="http://schemas.microsoft.com/office/drawing/2016/ink" xmlns:am3d="http://schemas.microsoft.com/office/drawing/2017/model3d" xmlns:o="urn:schemas-microsoft-com:office:office" xmlns:r="http://schemas.openxmlformats.org/officeDocument/2006/relationships" xmlns:m="http://schemas.openxmlformats.org/officeDocument/2006/math" xmlns:v="urn:schemas-microsoft-com:vml" xmlns:wp14="http://schemas.microsoft.com/office/word/2010/wordprocessingDrawing" xmlns:wp="http://schemas.openxmlformats.org/drawingml/2006/wordprocessingDrawing" xmlns:w10="urn:schemas-microsoft-com:office:word" xmlns:w="http://schemas.openxmlformats.org/wordprocessingml/2006/main" xmlns:w14="http://schemas.microsoft.com/office/word/2010/wordml" xmlns:w15="http://schemas.microsoft.com/office/word/2012/wordml" xmlns:w16cid="http://schemas.microsoft.com/office/word/2016/wordml/cid" xmlns:w16se="http://schemas.microsoft.com/office/word/2015/wordml/symex" xmlns:wpg="http://schemas.microsoft.com/office/word/2010/wordprocessingGroup" xmlns:wpi="http://schemas.microsoft.com/office/word/2010/wordprocessingInk" xmlns:wne="http://schemas.microsoft.com/office/word/2006/wordml" xmlns:wps="http://schemas.microsoft.com/office/word/2010/wordprocessingShape" mc:Ignorable="w14 w15 w16se w16cid wp14">
+<w:document xmlns:wpc="http://schemas.microsoft.com/office/word/2010/wordprocessingCanvas" xmlns:cx="http://schemas.microsoft.com/office/drawing/2014/chartex" xmlns:cx1="http://schemas.microsoft.com/office/drawing/2015/9/8/chartex" xmlns:mc="http://schemas.openxmlformats.org/markup-compatibility/2006" xmlns:o="urn:schemas-microsoft-com:office:office" xmlns:r="http://schemas.openxmlformats.org/officeDocument/2006/relationships" xmlns:m="http://schemas.openxmlformats.org/officeDocument/2006/math" xmlns:v="urn:schemas-microsoft-com:vml" xmlns:wp14="http://schemas.microsoft.com/office/word/2010/wordprocessingDrawing" xmlns:wp="http://schemas.openxmlformats.org/drawingml/2006/wordprocessingDrawing" xmlns:w10="urn:schemas-microsoft-com:office:word" xmlns:w="http://schemas.openxmlformats.org/wordprocessingml/2006/main" xmlns:w14="http://schemas.microsoft.com/office/word/2010/wordml" xmlns:w15="http://schemas.microsoft.com/office/word/2012/wordml" xmlns:w16se="http://schemas.microsoft.com/office/word/2015/wordml/symex" xmlns:wpg="http://schemas.microsoft.com/office/word/2010/wordprocessingGroup" xmlns:wpi="http://schemas.microsoft.com/office/word/2010/wordprocessingInk" xmlns:wne="http://schemas.microsoft.com/office/word/2006/wordml" xmlns:wps="http://schemas.microsoft.com/office/word/2010/wordprocessingShape" mc:Ignorable="w14 w15 w16se wp14">
   <w:body>
     <w:p>
       <w:pPr>
@@ -1215,7 +1215,25 @@
           <w:sz w:val="24"/>
           <w:szCs w:val="24"/>
         </w:rPr>
-        <w:t xml:space="preserve"> і запушили відповідні скріншоти на </w:t>
+        <w:t xml:space="preserve"> і запушили відповідні </w:t>
+      </w:r>
+      <w:proofErr w:type="spellStart"/>
+      <w:r>
+        <w:rPr>
+          <w:rFonts w:ascii="Times New Roman" w:hAnsi="Times New Roman" w:cs="Times New Roman"/>
+          <w:sz w:val="24"/>
+          <w:szCs w:val="24"/>
+        </w:rPr>
+        <w:t>скріншоти</w:t>
+      </w:r>
+      <w:proofErr w:type="spellEnd"/>
+      <w:r>
+        <w:rPr>
+          <w:rFonts w:ascii="Times New Roman" w:hAnsi="Times New Roman" w:cs="Times New Roman"/>
+          <w:sz w:val="24"/>
+          <w:szCs w:val="24"/>
+        </w:rPr>
+        <w:t xml:space="preserve"> на </w:t>
       </w:r>
       <w:proofErr w:type="spellStart"/>
       <w:r>
@@ -2055,6 +2073,7 @@
           <w:noProof/>
           <w:sz w:val="24"/>
           <w:szCs w:val="24"/>
+          <w:lang w:val="ru-RU" w:eastAsia="ru-RU"/>
         </w:rPr>
         <w:drawing>
           <wp:inline distT="0" distB="0" distL="0" distR="0" wp14:anchorId="0663F5A3" wp14:editId="4E8DB6EF">
@@ -2188,6 +2207,7 @@
           <w:noProof/>
           <w:sz w:val="28"/>
           <w:szCs w:val="28"/>
+          <w:lang w:val="ru-RU" w:eastAsia="ru-RU"/>
         </w:rPr>
         <w:drawing>
           <wp:inline distT="0" distB="0" distL="0" distR="0" wp14:anchorId="1F091E26" wp14:editId="657DC902">
@@ -2290,17 +2310,7 @@
           <w:sz w:val="28"/>
           <w:szCs w:val="28"/>
         </w:rPr>
-        <w:t xml:space="preserve"> з кроком </w:t>
-      </w:r>
-      <w:r>
-        <w:rPr>
-          <w:rFonts w:ascii="Times New Roman" w:hAnsi="Times New Roman" w:cs="Times New Roman"/>
-          <w:b/>
-          <w:bCs/>
-          <w:sz w:val="28"/>
-          <w:szCs w:val="28"/>
-        </w:rPr>
-        <w:t>1</w:t>
+        <w:t xml:space="preserve"> з кроком 1</w:t>
       </w:r>
       <w:r>
         <w:rPr>
@@ -2331,6 +2341,7 @@
           <w:noProof/>
           <w:sz w:val="28"/>
           <w:szCs w:val="28"/>
+          <w:lang w:val="ru-RU" w:eastAsia="ru-RU"/>
         </w:rPr>
         <w:drawing>
           <wp:inline distT="0" distB="0" distL="0" distR="0" wp14:anchorId="7F837F42" wp14:editId="77D4438A">
@@ -2475,6 +2486,7 @@
           <w:noProof/>
           <w:sz w:val="28"/>
           <w:szCs w:val="28"/>
+          <w:lang w:val="ru-RU" w:eastAsia="ru-RU"/>
         </w:rPr>
         <w:drawing>
           <wp:inline distT="0" distB="0" distL="0" distR="0" wp14:anchorId="5D0F90C6" wp14:editId="52C8C361">
@@ -2806,7 +2818,15 @@
           <w:sz w:val="24"/>
           <w:szCs w:val="24"/>
         </w:rPr>
-        <w:t>=4.4815897093739565</w:t>
+        <w:t>=</w:t>
+      </w:r>
+      <w:r>
+        <w:rPr>
+          <w:rFonts w:ascii="Times New Roman" w:hAnsi="Times New Roman" w:cs="Times New Roman"/>
+          <w:sz w:val="24"/>
+          <w:szCs w:val="24"/>
+        </w:rPr>
+        <w:t>3.9815947603632704</w:t>
       </w:r>
     </w:p>
     <w:p>
@@ -2920,7 +2940,15 @@
           <w:sz w:val="24"/>
           <w:szCs w:val="24"/>
         </w:rPr>
-        <w:t>=4.645341941432777</w:t>
+        <w:t>=</w:t>
+      </w:r>
+      <w:r>
+        <w:rPr>
+          <w:rFonts w:ascii="Times New Roman" w:hAnsi="Times New Roman" w:cs="Times New Roman"/>
+          <w:sz w:val="24"/>
+          <w:szCs w:val="24"/>
+        </w:rPr>
+        <w:t>4.145346121275769</w:t>
       </w:r>
     </w:p>
     <w:p>
@@ -2982,17 +3010,7 @@
           <w:sz w:val="28"/>
           <w:szCs w:val="28"/>
         </w:rPr>
-        <w:t xml:space="preserve">з кроком </w:t>
-      </w:r>
-      <w:r>
-        <w:rPr>
-          <w:rFonts w:ascii="Times New Roman" w:hAnsi="Times New Roman" w:cs="Times New Roman"/>
-          <w:b/>
-          <w:bCs/>
-          <w:sz w:val="28"/>
-          <w:szCs w:val="28"/>
-        </w:rPr>
-        <w:t xml:space="preserve">1:                                                </w:t>
+        <w:t xml:space="preserve">з кроком 1:                                                </w:t>
       </w:r>
       <m:oMath>
         <m:r>
@@ -3050,7 +3068,7 @@
           <w:sz w:val="24"/>
           <w:szCs w:val="24"/>
         </w:rPr>
-        <w:t>7.963104187245263</w:t>
+        <w:t>3.9815564729306763</w:t>
       </w:r>
     </w:p>
     <w:p>
@@ -3103,17 +3121,7 @@
           <w:sz w:val="28"/>
           <w:szCs w:val="28"/>
         </w:rPr>
-        <w:t xml:space="preserve"> з кроком </w:t>
-      </w:r>
-      <w:r>
-        <w:rPr>
-          <w:rFonts w:ascii="Times New Roman" w:hAnsi="Times New Roman" w:cs="Times New Roman"/>
-          <w:b/>
-          <w:bCs/>
-          <w:sz w:val="28"/>
-          <w:szCs w:val="28"/>
-        </w:rPr>
-        <w:t>1</w:t>
+        <w:t xml:space="preserve"> з кроком 1</w:t>
       </w:r>
       <w:r>
         <w:rPr>
@@ -3191,7 +3199,15 @@
           <w:sz w:val="24"/>
           <w:szCs w:val="24"/>
         </w:rPr>
-        <w:t xml:space="preserve"> 8.290740553097267</w:t>
+        <w:t xml:space="preserve"> </w:t>
+      </w:r>
+      <w:r>
+        <w:rPr>
+          <w:rFonts w:ascii="Times New Roman" w:hAnsi="Times New Roman" w:cs="Times New Roman"/>
+          <w:sz w:val="24"/>
+          <w:szCs w:val="24"/>
+        </w:rPr>
+        <w:t>4.145375747460906</w:t>
       </w:r>
     </w:p>
     <w:p>
@@ -3218,6 +3234,7 @@
           <w:noProof/>
           <w:sz w:val="24"/>
           <w:szCs w:val="24"/>
+          <w:lang w:val="ru-RU" w:eastAsia="ru-RU"/>
         </w:rPr>
         <w:drawing>
           <wp:inline distT="0" distB="0" distL="0" distR="0" wp14:anchorId="624FA8A8" wp14:editId="4BAB925D">
@@ -3403,6 +3420,7 @@
           <w:noProof/>
           <w:sz w:val="24"/>
           <w:szCs w:val="24"/>
+          <w:lang w:val="ru-RU" w:eastAsia="ru-RU"/>
         </w:rPr>
         <w:drawing>
           <wp:inline distT="0" distB="0" distL="0" distR="0" wp14:anchorId="32CAB13C" wp14:editId="76B61849">
@@ -3498,6 +3516,7 @@
           <w:noProof/>
           <w:sz w:val="24"/>
           <w:szCs w:val="24"/>
+          <w:lang w:val="ru-RU" w:eastAsia="ru-RU"/>
         </w:rPr>
         <w:drawing>
           <wp:inline distT="0" distB="0" distL="0" distR="0" wp14:anchorId="12CF27C9" wp14:editId="7E28DFD5">
@@ -3864,7 +3883,15 @@
           <w:sz w:val="24"/>
           <w:szCs w:val="24"/>
         </w:rPr>
-        <w:t>R=0.7875096609958541</w:t>
+        <w:t>R=</w:t>
+      </w:r>
+      <w:r>
+        <w:rPr>
+          <w:rFonts w:ascii="Times New Roman" w:hAnsi="Times New Roman" w:cs="Times New Roman"/>
+          <w:sz w:val="24"/>
+          <w:szCs w:val="24"/>
+        </w:rPr>
+        <w:t>0.8112164487889033</w:t>
       </w:r>
     </w:p>
     <w:p>
@@ -3934,7 +3961,15 @@
           <w:sz w:val="24"/>
           <w:szCs w:val="24"/>
         </w:rPr>
-        <w:t>R=0.7770996705633407</w:t>
+        <w:t>R=</w:t>
+      </w:r>
+      <w:r>
+        <w:rPr>
+          <w:rFonts w:ascii="Times New Roman" w:hAnsi="Times New Roman" w:cs="Times New Roman"/>
+          <w:sz w:val="24"/>
+          <w:szCs w:val="24"/>
+        </w:rPr>
+        <w:t>0.8010912807472781</w:t>
       </w:r>
     </w:p>
     <w:p>
@@ -3987,27 +4022,110 @@
           <w:sz w:val="28"/>
           <w:szCs w:val="28"/>
         </w:rPr>
-        <w:t xml:space="preserve"> з кроком </w:t>
-      </w:r>
-      <w:r>
-        <w:rPr>
-          <w:rFonts w:ascii="Times New Roman" w:hAnsi="Times New Roman" w:cs="Times New Roman"/>
-          <w:b/>
-          <w:bCs/>
-          <w:sz w:val="28"/>
-          <w:szCs w:val="28"/>
-        </w:rPr>
-        <w:t>1</w:t>
-      </w:r>
-    </w:p>
-    <w:p>
-      <w:pPr>
+        <w:t xml:space="preserve"> з кроком 1</w:t>
+      </w:r>
+    </w:p>
+    <w:p>
+      <w:pPr>
+        <w:rPr>
+          <w:rFonts w:ascii="Times New Roman" w:hAnsi="Times New Roman" w:cs="Times New Roman"/>
+          <w:sz w:val="24"/>
+          <w:szCs w:val="24"/>
+          <w:lang w:val="ru-RU"/>
+        </w:rPr>
+      </w:pPr>
+      <w:r>
         <w:rPr>
           <w:rFonts w:ascii="Times New Roman" w:hAnsi="Times New Roman" w:cs="Times New Roman"/>
           <w:sz w:val="24"/>
           <w:szCs w:val="24"/>
           <w:lang w:val="en-GB"/>
         </w:rPr>
+        <w:t>R</w:t>
+      </w:r>
+      <w:r>
+        <w:rPr>
+          <w:rFonts w:ascii="Times New Roman" w:hAnsi="Times New Roman" w:cs="Times New Roman"/>
+          <w:sz w:val="24"/>
+          <w:szCs w:val="24"/>
+          <w:lang w:val="ru-RU"/>
+        </w:rPr>
+        <w:t>=</w:t>
+      </w:r>
+      <w:r>
+        <w:t xml:space="preserve"> </w:t>
+      </w:r>
+      <w:r>
+        <w:rPr>
+          <w:rFonts w:ascii="Times New Roman" w:hAnsi="Times New Roman" w:cs="Times New Roman"/>
+          <w:sz w:val="24"/>
+          <w:szCs w:val="24"/>
+          <w:lang w:val="ru-RU"/>
+        </w:rPr>
+        <w:t>0.8112182641513213</w:t>
+      </w:r>
+    </w:p>
+    <w:p>
+      <w:pPr>
+        <w:rPr>
+          <w:rFonts w:ascii="Times New Roman" w:hAnsi="Times New Roman" w:cs="Times New Roman"/>
+          <w:b/>
+          <w:bCs/>
+          <w:sz w:val="28"/>
+          <w:szCs w:val="28"/>
+        </w:rPr>
+      </w:pPr>
+      <w:r>
+        <w:rPr>
+          <w:rFonts w:ascii="Times New Roman" w:hAnsi="Times New Roman" w:cs="Times New Roman"/>
+          <w:b/>
+          <w:bCs/>
+          <w:sz w:val="28"/>
+          <w:szCs w:val="28"/>
+        </w:rPr>
+        <w:t xml:space="preserve">Надлишковість російської мови для </w:t>
+      </w:r>
+      <w:proofErr w:type="spellStart"/>
+      <w:r>
+        <w:rPr>
+          <w:rFonts w:ascii="Times New Roman" w:hAnsi="Times New Roman" w:cs="Times New Roman"/>
+          <w:b/>
+          <w:bCs/>
+          <w:sz w:val="28"/>
+          <w:szCs w:val="28"/>
+        </w:rPr>
+        <w:t>біграм</w:t>
+      </w:r>
+      <w:proofErr w:type="spellEnd"/>
+      <w:r>
+        <w:rPr>
+          <w:rFonts w:ascii="Times New Roman" w:hAnsi="Times New Roman" w:cs="Times New Roman"/>
+          <w:b/>
+          <w:bCs/>
+          <w:sz w:val="28"/>
+          <w:szCs w:val="28"/>
+        </w:rPr>
+        <w:t xml:space="preserve"> з пробілами</w:t>
+      </w:r>
+      <w:r>
+        <w:rPr>
+          <w:rFonts w:ascii="Times New Roman" w:hAnsi="Times New Roman" w:cs="Times New Roman"/>
+          <w:b/>
+          <w:bCs/>
+          <w:sz w:val="28"/>
+          <w:szCs w:val="28"/>
+        </w:rPr>
+        <w:t xml:space="preserve"> з кроком 1</w:t>
+      </w:r>
+    </w:p>
+    <w:p>
+      <w:pPr>
+        <w:rPr>
+          <w:rFonts w:ascii="Times New Roman" w:hAnsi="Times New Roman" w:cs="Times New Roman"/>
+          <w:sz w:val="24"/>
+          <w:szCs w:val="24"/>
+          <w:lang w:val="ru-RU"/>
+        </w:rPr>
       </w:pPr>
       <w:r>
         <w:rPr>
@@ -4016,9 +4134,23 @@
           <w:szCs w:val="24"/>
           <w:lang w:val="en-GB"/>
         </w:rPr>
-        <w:t>R=</w:t>
-      </w:r>
-      <w:r>
+        <w:t>R</w:t>
+      </w:r>
+      <w:r>
+        <w:rPr>
+          <w:rFonts w:ascii="Times New Roman" w:hAnsi="Times New Roman" w:cs="Times New Roman"/>
+          <w:sz w:val="24"/>
+          <w:szCs w:val="24"/>
+          <w:lang w:val="ru-RU"/>
+        </w:rPr>
+        <w:t>=</w:t>
+      </w:r>
+      <w:r>
+        <w:rPr>
+          <w:rFonts w:ascii="Times New Roman" w:hAnsi="Times New Roman" w:cs="Times New Roman"/>
+          <w:sz w:val="24"/>
+          <w:szCs w:val="24"/>
+        </w:rPr>
         <w:t xml:space="preserve"> </w:t>
       </w:r>
       <w:r>
@@ -4026,392 +4158,307 @@
           <w:rFonts w:ascii="Times New Roman" w:hAnsi="Times New Roman" w:cs="Times New Roman"/>
           <w:sz w:val="24"/>
           <w:szCs w:val="24"/>
-          <w:lang w:val="en-GB"/>
-        </w:rPr>
-        <w:t>0.6224369435841437</w:t>
-      </w:r>
-    </w:p>
-    <w:p>
-      <w:pPr>
-        <w:rPr>
-          <w:rFonts w:ascii="Times New Roman" w:hAnsi="Times New Roman" w:cs="Times New Roman"/>
-          <w:b/>
-          <w:bCs/>
-          <w:sz w:val="28"/>
-          <w:szCs w:val="28"/>
-        </w:rPr>
-      </w:pPr>
-      <w:r>
-        <w:rPr>
-          <w:rFonts w:ascii="Times New Roman" w:hAnsi="Times New Roman" w:cs="Times New Roman"/>
-          <w:b/>
-          <w:bCs/>
-          <w:sz w:val="28"/>
-          <w:szCs w:val="28"/>
-        </w:rPr>
-        <w:t xml:space="preserve">Надлишковість російської мови для </w:t>
-      </w:r>
-      <w:proofErr w:type="spellStart"/>
-      <w:r>
-        <w:rPr>
-          <w:rFonts w:ascii="Times New Roman" w:hAnsi="Times New Roman" w:cs="Times New Roman"/>
-          <w:b/>
-          <w:bCs/>
-          <w:sz w:val="28"/>
-          <w:szCs w:val="28"/>
-        </w:rPr>
-        <w:t>біграм</w:t>
-      </w:r>
-      <w:proofErr w:type="spellEnd"/>
-      <w:r>
-        <w:rPr>
-          <w:rFonts w:ascii="Times New Roman" w:hAnsi="Times New Roman" w:cs="Times New Roman"/>
-          <w:b/>
-          <w:bCs/>
-          <w:sz w:val="28"/>
-          <w:szCs w:val="28"/>
-        </w:rPr>
-        <w:t xml:space="preserve"> з пробілами</w:t>
-      </w:r>
-      <w:r>
-        <w:rPr>
-          <w:rFonts w:ascii="Times New Roman" w:hAnsi="Times New Roman" w:cs="Times New Roman"/>
-          <w:b/>
-          <w:bCs/>
-          <w:sz w:val="28"/>
-          <w:szCs w:val="28"/>
-        </w:rPr>
-        <w:t xml:space="preserve"> з кроком 1</w:t>
-      </w:r>
-    </w:p>
-    <w:p>
-      <w:pPr>
-        <w:rPr>
-          <w:rFonts w:ascii="Times New Roman" w:hAnsi="Times New Roman" w:cs="Times New Roman"/>
-          <w:sz w:val="24"/>
-          <w:szCs w:val="24"/>
-          <w:lang w:val="en-GB"/>
-        </w:rPr>
-      </w:pPr>
-      <w:r>
-        <w:rPr>
-          <w:rFonts w:ascii="Times New Roman" w:hAnsi="Times New Roman" w:cs="Times New Roman"/>
-          <w:sz w:val="24"/>
-          <w:szCs w:val="24"/>
-          <w:lang w:val="en-GB"/>
-        </w:rPr>
-        <w:t>R=</w:t>
-      </w:r>
-      <w:r>
-        <w:t xml:space="preserve"> </w:t>
-      </w:r>
-      <w:r>
-        <w:rPr>
-          <w:rFonts w:ascii="Times New Roman" w:hAnsi="Times New Roman" w:cs="Times New Roman"/>
-          <w:sz w:val="24"/>
-          <w:szCs w:val="24"/>
-          <w:lang w:val="en-GB"/>
-        </w:rPr>
-        <w:t>0.6021802433796156</w:t>
-      </w:r>
-    </w:p>
-    <w:p>
-      <w:pPr>
-        <w:rPr>
-          <w:rFonts w:ascii="Times New Roman" w:hAnsi="Times New Roman" w:cs="Times New Roman"/>
-          <w:sz w:val="24"/>
-          <w:szCs w:val="24"/>
-        </w:rPr>
-      </w:pPr>
-    </w:p>
-    <w:p>
-      <w:pPr>
-        <w:rPr>
-          <w:rFonts w:ascii="Times New Roman" w:hAnsi="Times New Roman" w:cs="Times New Roman"/>
-          <w:sz w:val="24"/>
-          <w:szCs w:val="24"/>
-        </w:rPr>
-      </w:pPr>
-    </w:p>
-    <w:p>
-      <w:pPr>
-        <w:pStyle w:val="1"/>
-        <w:rPr>
-          <w:rFonts w:ascii="Times New Roman" w:hAnsi="Times New Roman" w:cs="Times New Roman"/>
-          <w:sz w:val="24"/>
-          <w:szCs w:val="24"/>
-        </w:rPr>
-      </w:pPr>
-      <w:r>
-        <w:rPr>
-          <w:rFonts w:ascii="Times New Roman" w:hAnsi="Times New Roman" w:cs="Times New Roman"/>
-          <w:sz w:val="24"/>
-          <w:szCs w:val="24"/>
-        </w:rPr>
-        <w:t>Проблеми:</w:t>
-      </w:r>
-    </w:p>
-    <w:p>
-      <w:pPr>
-        <w:rPr>
-          <w:rFonts w:ascii="Times New Roman" w:hAnsi="Times New Roman" w:cs="Times New Roman"/>
-          <w:sz w:val="24"/>
-          <w:szCs w:val="24"/>
-        </w:rPr>
-      </w:pPr>
-      <w:r>
-        <w:rPr>
-          <w:rFonts w:ascii="Times New Roman" w:hAnsi="Times New Roman" w:cs="Times New Roman"/>
-          <w:sz w:val="24"/>
-          <w:szCs w:val="24"/>
-        </w:rPr>
-        <w:t xml:space="preserve">Головною проблемою було виведення кількості </w:t>
-      </w:r>
-      <w:proofErr w:type="spellStart"/>
-      <w:r>
-        <w:rPr>
-          <w:rFonts w:ascii="Times New Roman" w:hAnsi="Times New Roman" w:cs="Times New Roman"/>
-          <w:sz w:val="24"/>
-          <w:szCs w:val="24"/>
-        </w:rPr>
-        <w:t>біграм</w:t>
-      </w:r>
-      <w:proofErr w:type="spellEnd"/>
-      <w:r>
-        <w:rPr>
-          <w:rFonts w:ascii="Times New Roman" w:hAnsi="Times New Roman" w:cs="Times New Roman"/>
-          <w:sz w:val="24"/>
-          <w:szCs w:val="24"/>
-        </w:rPr>
-        <w:t xml:space="preserve"> в тексті у вигляді таблиці, оскільки для цього було використано масив величиною +1 від літер алфавіту для того, щоб створити шапку таблиці. Було проблематично </w:t>
-      </w:r>
-      <w:proofErr w:type="spellStart"/>
-      <w:r>
-        <w:rPr>
-          <w:rFonts w:ascii="Times New Roman" w:hAnsi="Times New Roman" w:cs="Times New Roman"/>
-          <w:sz w:val="24"/>
-          <w:szCs w:val="24"/>
-        </w:rPr>
-        <w:t>співставити</w:t>
-      </w:r>
-      <w:proofErr w:type="spellEnd"/>
-      <w:r>
-        <w:rPr>
-          <w:rFonts w:ascii="Times New Roman" w:hAnsi="Times New Roman" w:cs="Times New Roman"/>
-          <w:sz w:val="24"/>
-          <w:szCs w:val="24"/>
-        </w:rPr>
-        <w:t xml:space="preserve"> ключ значення </w:t>
-      </w:r>
-      <w:proofErr w:type="spellStart"/>
-      <w:r>
-        <w:rPr>
-          <w:rFonts w:ascii="Times New Roman" w:hAnsi="Times New Roman" w:cs="Times New Roman"/>
-          <w:sz w:val="24"/>
-          <w:szCs w:val="24"/>
-        </w:rPr>
-        <w:t>біграми</w:t>
-      </w:r>
-      <w:proofErr w:type="spellEnd"/>
-      <w:r>
-        <w:rPr>
-          <w:rFonts w:ascii="Times New Roman" w:hAnsi="Times New Roman" w:cs="Times New Roman"/>
-          <w:sz w:val="24"/>
-          <w:szCs w:val="24"/>
-        </w:rPr>
-        <w:t xml:space="preserve"> з відповідною </w:t>
-      </w:r>
-      <w:proofErr w:type="spellStart"/>
-      <w:r>
-        <w:rPr>
-          <w:rFonts w:ascii="Times New Roman" w:hAnsi="Times New Roman" w:cs="Times New Roman"/>
-          <w:sz w:val="24"/>
-          <w:szCs w:val="24"/>
-        </w:rPr>
-        <w:t>ячейкою</w:t>
-      </w:r>
-      <w:proofErr w:type="spellEnd"/>
-      <w:r>
-        <w:rPr>
-          <w:rFonts w:ascii="Times New Roman" w:hAnsi="Times New Roman" w:cs="Times New Roman"/>
-          <w:sz w:val="24"/>
-          <w:szCs w:val="24"/>
-        </w:rPr>
-        <w:t xml:space="preserve"> масиву.</w:t>
-      </w:r>
-    </w:p>
-    <w:p>
-      <w:pPr>
-        <w:rPr>
-          <w:rFonts w:ascii="Times New Roman" w:hAnsi="Times New Roman" w:cs="Times New Roman"/>
-          <w:sz w:val="24"/>
-          <w:szCs w:val="24"/>
-        </w:rPr>
-      </w:pPr>
-    </w:p>
-    <w:p>
-      <w:pPr>
-        <w:rPr>
-          <w:rFonts w:ascii="Times New Roman" w:hAnsi="Times New Roman" w:cs="Times New Roman"/>
-          <w:sz w:val="24"/>
-          <w:szCs w:val="24"/>
-        </w:rPr>
-      </w:pPr>
-    </w:p>
-    <w:p>
-      <w:pPr>
-        <w:pStyle w:val="1"/>
-        <w:rPr>
-          <w:rFonts w:ascii="Times New Roman" w:hAnsi="Times New Roman" w:cs="Times New Roman"/>
-          <w:sz w:val="24"/>
-          <w:szCs w:val="24"/>
-        </w:rPr>
-      </w:pPr>
-      <w:r>
-        <w:rPr>
-          <w:rFonts w:ascii="Times New Roman" w:hAnsi="Times New Roman" w:cs="Times New Roman"/>
-          <w:sz w:val="24"/>
-          <w:szCs w:val="24"/>
-        </w:rPr>
-        <w:t>Висновок:</w:t>
-      </w:r>
-    </w:p>
-    <w:p>
-      <w:pPr>
-        <w:rPr>
-          <w:rFonts w:ascii="Times New Roman" w:hAnsi="Times New Roman" w:cs="Times New Roman"/>
-          <w:sz w:val="24"/>
-          <w:szCs w:val="24"/>
-        </w:rPr>
-      </w:pPr>
-      <w:r>
-        <w:rPr>
-          <w:rFonts w:ascii="Times New Roman" w:hAnsi="Times New Roman" w:cs="Times New Roman"/>
-          <w:sz w:val="24"/>
-          <w:szCs w:val="24"/>
-        </w:rPr>
-        <w:t>Засво</w:t>
-      </w:r>
-      <w:r>
-        <w:rPr>
-          <w:rFonts w:ascii="Times New Roman" w:hAnsi="Times New Roman" w:cs="Times New Roman"/>
-          <w:sz w:val="24"/>
-          <w:szCs w:val="24"/>
-        </w:rPr>
-        <w:t>їли</w:t>
-      </w:r>
-      <w:r>
-        <w:rPr>
-          <w:rFonts w:ascii="Times New Roman" w:hAnsi="Times New Roman" w:cs="Times New Roman"/>
-          <w:sz w:val="24"/>
-          <w:szCs w:val="24"/>
-        </w:rPr>
-        <w:t xml:space="preserve"> понят</w:t>
-      </w:r>
-      <w:r>
-        <w:rPr>
-          <w:rFonts w:ascii="Times New Roman" w:hAnsi="Times New Roman" w:cs="Times New Roman"/>
-          <w:sz w:val="24"/>
-          <w:szCs w:val="24"/>
-        </w:rPr>
-        <w:t>тя</w:t>
-      </w:r>
-      <w:r>
-        <w:rPr>
-          <w:rFonts w:ascii="Times New Roman" w:hAnsi="Times New Roman" w:cs="Times New Roman"/>
-          <w:sz w:val="24"/>
-          <w:szCs w:val="24"/>
-        </w:rPr>
-        <w:t xml:space="preserve"> ентропії на символ джерела та його надлишковості, вивч</w:t>
-      </w:r>
-      <w:r>
-        <w:rPr>
-          <w:rFonts w:ascii="Times New Roman" w:hAnsi="Times New Roman" w:cs="Times New Roman"/>
-          <w:sz w:val="24"/>
-          <w:szCs w:val="24"/>
-        </w:rPr>
-        <w:t>или</w:t>
-      </w:r>
-      <w:r>
-        <w:rPr>
-          <w:rFonts w:ascii="Times New Roman" w:hAnsi="Times New Roman" w:cs="Times New Roman"/>
-          <w:sz w:val="24"/>
-          <w:szCs w:val="24"/>
-        </w:rPr>
-        <w:t xml:space="preserve"> та порівня</w:t>
-      </w:r>
-      <w:r>
-        <w:rPr>
-          <w:rFonts w:ascii="Times New Roman" w:hAnsi="Times New Roman" w:cs="Times New Roman"/>
-          <w:sz w:val="24"/>
-          <w:szCs w:val="24"/>
-        </w:rPr>
-        <w:t>ли</w:t>
-      </w:r>
-      <w:r>
-        <w:rPr>
-          <w:rFonts w:ascii="Times New Roman" w:hAnsi="Times New Roman" w:cs="Times New Roman"/>
-          <w:sz w:val="24"/>
-          <w:szCs w:val="24"/>
-        </w:rPr>
-        <w:t xml:space="preserve"> різн</w:t>
-      </w:r>
-      <w:r>
-        <w:rPr>
-          <w:rFonts w:ascii="Times New Roman" w:hAnsi="Times New Roman" w:cs="Times New Roman"/>
-          <w:sz w:val="24"/>
-          <w:szCs w:val="24"/>
-        </w:rPr>
-        <w:t>і</w:t>
-      </w:r>
-      <w:r>
-        <w:rPr>
-          <w:rFonts w:ascii="Times New Roman" w:hAnsi="Times New Roman" w:cs="Times New Roman"/>
-          <w:sz w:val="24"/>
-          <w:szCs w:val="24"/>
-        </w:rPr>
-        <w:t xml:space="preserve"> модел</w:t>
-      </w:r>
-      <w:r>
-        <w:rPr>
-          <w:rFonts w:ascii="Times New Roman" w:hAnsi="Times New Roman" w:cs="Times New Roman"/>
-          <w:sz w:val="24"/>
-          <w:szCs w:val="24"/>
-        </w:rPr>
-        <w:t>і</w:t>
-      </w:r>
-      <w:r>
-        <w:rPr>
-          <w:rFonts w:ascii="Times New Roman" w:hAnsi="Times New Roman" w:cs="Times New Roman"/>
-          <w:sz w:val="24"/>
-          <w:szCs w:val="24"/>
-        </w:rPr>
-        <w:t xml:space="preserve"> джерела відкритого тексту для наближеного визначення ентропії, набу</w:t>
-      </w:r>
-      <w:r>
-        <w:rPr>
-          <w:rFonts w:ascii="Times New Roman" w:hAnsi="Times New Roman" w:cs="Times New Roman"/>
-          <w:sz w:val="24"/>
-          <w:szCs w:val="24"/>
-        </w:rPr>
-        <w:t>ли</w:t>
-      </w:r>
-      <w:r>
-        <w:rPr>
-          <w:rFonts w:ascii="Times New Roman" w:hAnsi="Times New Roman" w:cs="Times New Roman"/>
-          <w:sz w:val="24"/>
-          <w:szCs w:val="24"/>
-        </w:rPr>
-        <w:t xml:space="preserve"> практичних навичок щодо оцінки ентропії на символ джерела.</w:t>
-      </w:r>
-    </w:p>
-    <w:p/>
-    <w:p>
-      <w:pPr>
-        <w:pStyle w:val="1"/>
+        </w:rPr>
+        <w:t>0.8010898591756241</w:t>
+      </w:r>
+    </w:p>
+    <w:p>
+      <w:pPr>
+        <w:rPr>
+          <w:rFonts w:ascii="Times New Roman" w:hAnsi="Times New Roman" w:cs="Times New Roman"/>
+          <w:sz w:val="24"/>
+          <w:szCs w:val="24"/>
+        </w:rPr>
       </w:pPr>
       <w:bookmarkStart w:id="0" w:name="_GoBack"/>
       <w:bookmarkEnd w:id="0"/>
+    </w:p>
+    <w:p>
+      <w:pPr>
+        <w:rPr>
+          <w:rFonts w:ascii="Times New Roman" w:hAnsi="Times New Roman" w:cs="Times New Roman"/>
+          <w:sz w:val="24"/>
+          <w:szCs w:val="24"/>
+        </w:rPr>
+      </w:pPr>
+    </w:p>
+    <w:p>
+      <w:pPr>
+        <w:pStyle w:val="1"/>
+        <w:rPr>
+          <w:rFonts w:ascii="Times New Roman" w:hAnsi="Times New Roman" w:cs="Times New Roman"/>
+          <w:sz w:val="24"/>
+          <w:szCs w:val="24"/>
+        </w:rPr>
+      </w:pPr>
+      <w:r>
+        <w:rPr>
+          <w:rFonts w:ascii="Times New Roman" w:hAnsi="Times New Roman" w:cs="Times New Roman"/>
+          <w:sz w:val="24"/>
+          <w:szCs w:val="24"/>
+        </w:rPr>
+        <w:t>Проблеми:</w:t>
+      </w:r>
+    </w:p>
+    <w:p>
+      <w:pPr>
+        <w:rPr>
+          <w:rFonts w:ascii="Times New Roman" w:hAnsi="Times New Roman" w:cs="Times New Roman"/>
+          <w:sz w:val="24"/>
+          <w:szCs w:val="24"/>
+        </w:rPr>
+      </w:pPr>
+      <w:r>
+        <w:rPr>
+          <w:rFonts w:ascii="Times New Roman" w:hAnsi="Times New Roman" w:cs="Times New Roman"/>
+          <w:sz w:val="24"/>
+          <w:szCs w:val="24"/>
+        </w:rPr>
+        <w:t xml:space="preserve">Головною проблемою було виведення кількості </w:t>
+      </w:r>
+      <w:proofErr w:type="spellStart"/>
+      <w:r>
+        <w:rPr>
+          <w:rFonts w:ascii="Times New Roman" w:hAnsi="Times New Roman" w:cs="Times New Roman"/>
+          <w:sz w:val="24"/>
+          <w:szCs w:val="24"/>
+        </w:rPr>
+        <w:t>біграм</w:t>
+      </w:r>
+      <w:proofErr w:type="spellEnd"/>
+      <w:r>
+        <w:rPr>
+          <w:rFonts w:ascii="Times New Roman" w:hAnsi="Times New Roman" w:cs="Times New Roman"/>
+          <w:sz w:val="24"/>
+          <w:szCs w:val="24"/>
+        </w:rPr>
+        <w:t xml:space="preserve"> в тексті у вигляді таблиці, оскільки для цього було використано масив величиною +1 від літер алфавіту для того, щоб створити шапку таблиці. Було проблематично </w:t>
+      </w:r>
+      <w:proofErr w:type="spellStart"/>
+      <w:r>
+        <w:rPr>
+          <w:rFonts w:ascii="Times New Roman" w:hAnsi="Times New Roman" w:cs="Times New Roman"/>
+          <w:sz w:val="24"/>
+          <w:szCs w:val="24"/>
+        </w:rPr>
+        <w:t>співставити</w:t>
+      </w:r>
+      <w:proofErr w:type="spellEnd"/>
+      <w:r>
+        <w:rPr>
+          <w:rFonts w:ascii="Times New Roman" w:hAnsi="Times New Roman" w:cs="Times New Roman"/>
+          <w:sz w:val="24"/>
+          <w:szCs w:val="24"/>
+        </w:rPr>
+        <w:t xml:space="preserve"> ключ значення </w:t>
+      </w:r>
+      <w:proofErr w:type="spellStart"/>
+      <w:r>
+        <w:rPr>
+          <w:rFonts w:ascii="Times New Roman" w:hAnsi="Times New Roman" w:cs="Times New Roman"/>
+          <w:sz w:val="24"/>
+          <w:szCs w:val="24"/>
+        </w:rPr>
+        <w:t>біграми</w:t>
+      </w:r>
+      <w:proofErr w:type="spellEnd"/>
+      <w:r>
+        <w:rPr>
+          <w:rFonts w:ascii="Times New Roman" w:hAnsi="Times New Roman" w:cs="Times New Roman"/>
+          <w:sz w:val="24"/>
+          <w:szCs w:val="24"/>
+        </w:rPr>
+        <w:t xml:space="preserve"> з відповідною </w:t>
+      </w:r>
+      <w:proofErr w:type="spellStart"/>
+      <w:r>
+        <w:rPr>
+          <w:rFonts w:ascii="Times New Roman" w:hAnsi="Times New Roman" w:cs="Times New Roman"/>
+          <w:sz w:val="24"/>
+          <w:szCs w:val="24"/>
+        </w:rPr>
+        <w:t>ячейкою</w:t>
+      </w:r>
+      <w:proofErr w:type="spellEnd"/>
+      <w:r>
+        <w:rPr>
+          <w:rFonts w:ascii="Times New Roman" w:hAnsi="Times New Roman" w:cs="Times New Roman"/>
+          <w:sz w:val="24"/>
+          <w:szCs w:val="24"/>
+        </w:rPr>
+        <w:t xml:space="preserve"> масиву.</w:t>
+      </w:r>
+    </w:p>
+    <w:p>
+      <w:pPr>
+        <w:rPr>
+          <w:rFonts w:ascii="Times New Roman" w:hAnsi="Times New Roman" w:cs="Times New Roman"/>
+          <w:sz w:val="24"/>
+          <w:szCs w:val="24"/>
+        </w:rPr>
+      </w:pPr>
+    </w:p>
+    <w:p>
+      <w:pPr>
+        <w:rPr>
+          <w:rFonts w:ascii="Times New Roman" w:hAnsi="Times New Roman" w:cs="Times New Roman"/>
+          <w:sz w:val="24"/>
+          <w:szCs w:val="24"/>
+        </w:rPr>
+      </w:pPr>
+    </w:p>
+    <w:p>
+      <w:pPr>
+        <w:pStyle w:val="1"/>
+        <w:rPr>
+          <w:rFonts w:ascii="Times New Roman" w:hAnsi="Times New Roman" w:cs="Times New Roman"/>
+          <w:sz w:val="24"/>
+          <w:szCs w:val="24"/>
+        </w:rPr>
+      </w:pPr>
+      <w:r>
+        <w:rPr>
+          <w:rFonts w:ascii="Times New Roman" w:hAnsi="Times New Roman" w:cs="Times New Roman"/>
+          <w:sz w:val="24"/>
+          <w:szCs w:val="24"/>
+        </w:rPr>
+        <w:t>Висновок:</w:t>
+      </w:r>
+    </w:p>
+    <w:p>
+      <w:pPr>
+        <w:rPr>
+          <w:rFonts w:ascii="Times New Roman" w:hAnsi="Times New Roman" w:cs="Times New Roman"/>
+          <w:sz w:val="24"/>
+          <w:szCs w:val="24"/>
+        </w:rPr>
+      </w:pPr>
+      <w:r>
+        <w:rPr>
+          <w:rFonts w:ascii="Times New Roman" w:hAnsi="Times New Roman" w:cs="Times New Roman"/>
+          <w:sz w:val="24"/>
+          <w:szCs w:val="24"/>
+        </w:rPr>
+        <w:t>Засво</w:t>
+      </w:r>
+      <w:r>
+        <w:rPr>
+          <w:rFonts w:ascii="Times New Roman" w:hAnsi="Times New Roman" w:cs="Times New Roman"/>
+          <w:sz w:val="24"/>
+          <w:szCs w:val="24"/>
+        </w:rPr>
+        <w:t>їли</w:t>
+      </w:r>
+      <w:r>
+        <w:rPr>
+          <w:rFonts w:ascii="Times New Roman" w:hAnsi="Times New Roman" w:cs="Times New Roman"/>
+          <w:sz w:val="24"/>
+          <w:szCs w:val="24"/>
+        </w:rPr>
+        <w:t xml:space="preserve"> понят</w:t>
+      </w:r>
+      <w:r>
+        <w:rPr>
+          <w:rFonts w:ascii="Times New Roman" w:hAnsi="Times New Roman" w:cs="Times New Roman"/>
+          <w:sz w:val="24"/>
+          <w:szCs w:val="24"/>
+        </w:rPr>
+        <w:t>тя</w:t>
+      </w:r>
+      <w:r>
+        <w:rPr>
+          <w:rFonts w:ascii="Times New Roman" w:hAnsi="Times New Roman" w:cs="Times New Roman"/>
+          <w:sz w:val="24"/>
+          <w:szCs w:val="24"/>
+        </w:rPr>
+        <w:t xml:space="preserve"> ентропії на символ джерела та його надлишковості, вивч</w:t>
+      </w:r>
+      <w:r>
+        <w:rPr>
+          <w:rFonts w:ascii="Times New Roman" w:hAnsi="Times New Roman" w:cs="Times New Roman"/>
+          <w:sz w:val="24"/>
+          <w:szCs w:val="24"/>
+        </w:rPr>
+        <w:t>или</w:t>
+      </w:r>
+      <w:r>
+        <w:rPr>
+          <w:rFonts w:ascii="Times New Roman" w:hAnsi="Times New Roman" w:cs="Times New Roman"/>
+          <w:sz w:val="24"/>
+          <w:szCs w:val="24"/>
+        </w:rPr>
+        <w:t xml:space="preserve"> та порівня</w:t>
+      </w:r>
+      <w:r>
+        <w:rPr>
+          <w:rFonts w:ascii="Times New Roman" w:hAnsi="Times New Roman" w:cs="Times New Roman"/>
+          <w:sz w:val="24"/>
+          <w:szCs w:val="24"/>
+        </w:rPr>
+        <w:t>ли</w:t>
+      </w:r>
+      <w:r>
+        <w:rPr>
+          <w:rFonts w:ascii="Times New Roman" w:hAnsi="Times New Roman" w:cs="Times New Roman"/>
+          <w:sz w:val="24"/>
+          <w:szCs w:val="24"/>
+        </w:rPr>
+        <w:t xml:space="preserve"> різн</w:t>
+      </w:r>
+      <w:r>
+        <w:rPr>
+          <w:rFonts w:ascii="Times New Roman" w:hAnsi="Times New Roman" w:cs="Times New Roman"/>
+          <w:sz w:val="24"/>
+          <w:szCs w:val="24"/>
+        </w:rPr>
+        <w:t>і</w:t>
+      </w:r>
+      <w:r>
+        <w:rPr>
+          <w:rFonts w:ascii="Times New Roman" w:hAnsi="Times New Roman" w:cs="Times New Roman"/>
+          <w:sz w:val="24"/>
+          <w:szCs w:val="24"/>
+        </w:rPr>
+        <w:t xml:space="preserve"> модел</w:t>
+      </w:r>
+      <w:r>
+        <w:rPr>
+          <w:rFonts w:ascii="Times New Roman" w:hAnsi="Times New Roman" w:cs="Times New Roman"/>
+          <w:sz w:val="24"/>
+          <w:szCs w:val="24"/>
+        </w:rPr>
+        <w:t>і</w:t>
+      </w:r>
+      <w:r>
+        <w:rPr>
+          <w:rFonts w:ascii="Times New Roman" w:hAnsi="Times New Roman" w:cs="Times New Roman"/>
+          <w:sz w:val="24"/>
+          <w:szCs w:val="24"/>
+        </w:rPr>
+        <w:t xml:space="preserve"> джерела відкритого тексту для наближеного визначення ентропії, набу</w:t>
+      </w:r>
+      <w:r>
+        <w:rPr>
+          <w:rFonts w:ascii="Times New Roman" w:hAnsi="Times New Roman" w:cs="Times New Roman"/>
+          <w:sz w:val="24"/>
+          <w:szCs w:val="24"/>
+        </w:rPr>
+        <w:t>ли</w:t>
+      </w:r>
+      <w:r>
+        <w:rPr>
+          <w:rFonts w:ascii="Times New Roman" w:hAnsi="Times New Roman" w:cs="Times New Roman"/>
+          <w:sz w:val="24"/>
+          <w:szCs w:val="24"/>
+        </w:rPr>
+        <w:t xml:space="preserve"> практичних навичок щодо оцінки ентропії на символ джерела.</w:t>
+      </w:r>
+    </w:p>
+    <w:p/>
+    <w:p>
+      <w:pPr>
+        <w:pStyle w:val="1"/>
+      </w:pPr>
     </w:p>
     <w:sectPr>
       <w:pgSz w:w="11906" w:h="16838"/>
@@ -4424,7 +4471,7 @@
 </file>
 
 <file path=word/styles.xml><?xml version="1.0" encoding="utf-8"?>
-<w:styles xmlns:mc="http://schemas.openxmlformats.org/markup-compatibility/2006" xmlns:r="http://schemas.openxmlformats.org/officeDocument/2006/relationships" xmlns:w="http://schemas.openxmlformats.org/wordprocessingml/2006/main" xmlns:w14="http://schemas.microsoft.com/office/word/2010/wordml" xmlns:w15="http://schemas.microsoft.com/office/word/2012/wordml" xmlns:w16cid="http://schemas.microsoft.com/office/word/2016/wordml/cid" xmlns:w16se="http://schemas.microsoft.com/office/word/2015/wordml/symex" mc:Ignorable="w14 w15 w16se w16cid">
+<w:styles xmlns:mc="http://schemas.openxmlformats.org/markup-compatibility/2006" xmlns:r="http://schemas.openxmlformats.org/officeDocument/2006/relationships" xmlns:w="http://schemas.openxmlformats.org/wordprocessingml/2006/main" xmlns:w14="http://schemas.microsoft.com/office/word/2010/wordml" xmlns:w15="http://schemas.microsoft.com/office/word/2012/wordml" xmlns:w16se="http://schemas.microsoft.com/office/word/2015/wordml/symex" mc:Ignorable="w14 w15 w16se">
   <w:docDefaults>
     <w:rPrDefault>
       <w:rPr>
@@ -4440,7 +4487,7 @@
       </w:pPr>
     </w:pPrDefault>
   </w:docDefaults>
-  <w:latentStyles w:defLockedState="0" w:defUIPriority="99" w:defSemiHidden="0" w:defUnhideWhenUsed="0" w:defQFormat="0" w:count="377">
+  <w:latentStyles w:defLockedState="0" w:defUIPriority="99" w:defSemiHidden="0" w:defUnhideWhenUsed="0" w:defQFormat="0" w:count="371">
     <w:lsdException w:name="Normal" w:uiPriority="0" w:qFormat="1"/>
     <w:lsdException w:name="heading 1" w:uiPriority="9" w:qFormat="1"/>
     <w:lsdException w:name="heading 2" w:semiHidden="1" w:uiPriority="9" w:unhideWhenUsed="1" w:qFormat="1"/>
@@ -4812,12 +4859,6 @@
     <w:lsdException w:name="List Table 5 Dark Accent 6" w:uiPriority="50"/>
     <w:lsdException w:name="List Table 6 Colorful Accent 6" w:uiPriority="51"/>
     <w:lsdException w:name="List Table 7 Colorful Accent 6" w:uiPriority="52"/>
-    <w:lsdException w:name="Mention" w:semiHidden="1" w:unhideWhenUsed="1"/>
-    <w:lsdException w:name="Smart Hyperlink" w:semiHidden="1" w:unhideWhenUsed="1"/>
-    <w:lsdException w:name="Hashtag" w:semiHidden="1" w:unhideWhenUsed="1"/>
-    <w:lsdException w:name="Unresolved Mention" w:semiHidden="1" w:unhideWhenUsed="1"/>
-    <w:lsdException w:name="Smart Link" w:semiHidden="1" w:unhideWhenUsed="1"/>
-    <w:lsdException w:name="Smart Link Error" w:semiHidden="1" w:unhideWhenUsed="1"/>
   </w:latentStyles>
   <w:style w:type="paragraph" w:default="1" w:styleId="a">
     <w:name w:val="Normal"/>

</xml_diff>